<commit_message>
Actualización del manual de usuario
</commit_message>
<xml_diff>
--- a/Manual de Usuario GridPedia.docx
+++ b/Manual de Usuario GridPedia.docx
@@ -4,7 +4,7 @@
   <w:body>
     <w:p>
       <w:pPr>
-        <w:pStyle w:val="13"/>
+        <w:pStyle w:val="666"/>
         <w:pBdr/>
         <w:spacing/>
         <w:ind/>
@@ -23,10 +23,15 @@
           <w:rFonts w:ascii="Bahnschrift" w:hAnsi="Bahnschrift" w:cs="Bahnschrift"/>
         </w:rPr>
       </w:r>
+      <w:r>
+        <w:rPr>
+          <w:rFonts w:ascii="Bahnschrift" w:hAnsi="Bahnschrift" w:cs="Bahnschrift"/>
+        </w:rPr>
+      </w:r>
     </w:p>
     <w:p>
       <w:pPr>
-        <w:pStyle w:val="17"/>
+        <w:pStyle w:val="670"/>
         <w:pBdr/>
         <w:spacing/>
         <w:ind/>
@@ -45,10 +50,15 @@
           <w:rFonts w:ascii="Bahnschrift" w:hAnsi="Bahnschrift" w:cs="Bahnschrift"/>
         </w:rPr>
       </w:r>
+      <w:r>
+        <w:rPr>
+          <w:rFonts w:ascii="Bahnschrift" w:hAnsi="Bahnschrift" w:cs="Bahnschrift"/>
+        </w:rPr>
+      </w:r>
     </w:p>
     <w:p>
       <w:pPr>
-        <w:pStyle w:val="621"/>
+        <w:pStyle w:val="846"/>
         <w:numPr>
           <w:ilvl w:val="0"/>
           <w:numId w:val="1"/>
@@ -58,7 +68,6 @@
         <w:ind/>
         <w:rPr/>
       </w:pPr>
-      <w:r/>
       <w:r>
         <mc:AlternateContent>
           <mc:Choice Requires="wpg">
@@ -151,7 +160,7 @@
     </w:p>
     <w:p>
       <w:pPr>
-        <w:pStyle w:val="621"/>
+        <w:pStyle w:val="846"/>
         <w:numPr>
           <w:ilvl w:val="1"/>
           <w:numId w:val="1"/>
@@ -172,10 +181,11 @@
           <w:highlight w:val="none"/>
         </w:rPr>
       </w:r>
+      <w:r/>
     </w:p>
     <w:p>
       <w:pPr>
-        <w:pStyle w:val="621"/>
+        <w:pStyle w:val="846"/>
         <w:numPr>
           <w:ilvl w:val="1"/>
           <w:numId w:val="1"/>
@@ -196,6 +206,7 @@
           <w:highlight w:val="none"/>
         </w:rPr>
       </w:r>
+      <w:r/>
     </w:p>
     <w:p>
       <w:pPr>
@@ -214,10 +225,11 @@
           <w:highlight w:val="none"/>
         </w:rPr>
       </w:r>
+      <w:r/>
     </w:p>
     <w:p>
       <w:pPr>
-        <w:pStyle w:val="621"/>
+        <w:pStyle w:val="846"/>
         <w:numPr>
           <w:ilvl w:val="0"/>
           <w:numId w:val="1"/>
@@ -266,10 +278,11 @@
           <w:highlight w:val="none"/>
         </w:rPr>
       </w:r>
+      <w:r/>
     </w:p>
     <w:p>
       <w:pPr>
-        <w:pStyle w:val="621"/>
+        <w:pStyle w:val="846"/>
         <w:numPr>
           <w:ilvl w:val="0"/>
           <w:numId w:val="1"/>
@@ -290,6 +303,7 @@
           <w:highlight w:val="none"/>
         </w:rPr>
       </w:r>
+      <w:r/>
     </w:p>
     <w:p>
       <w:pPr>
@@ -433,7 +447,7 @@
     </w:p>
     <w:p>
       <w:pPr>
-        <w:pStyle w:val="17"/>
+        <w:pStyle w:val="670"/>
         <w:pBdr/>
         <w:spacing/>
         <w:ind/>
@@ -453,10 +467,15 @@
           <w:rFonts w:ascii="Bahnschrift" w:hAnsi="Bahnschrift" w:cs="Bahnschrift"/>
         </w:rPr>
       </w:r>
+      <w:r>
+        <w:rPr>
+          <w:rFonts w:ascii="Bahnschrift" w:hAnsi="Bahnschrift" w:cs="Bahnschrift"/>
+        </w:rPr>
+      </w:r>
     </w:p>
     <w:p>
       <w:pPr>
-        <w:pStyle w:val="621"/>
+        <w:pStyle w:val="846"/>
         <w:numPr>
           <w:ilvl w:val="0"/>
           <w:numId w:val="2"/>
@@ -466,7 +485,6 @@
         <w:ind/>
         <w:rPr/>
       </w:pPr>
-      <w:r/>
       <w:r>
         <mc:AlternateContent>
           <mc:Choice Requires="wpg">
@@ -552,7 +570,7 @@
     </w:p>
     <w:p>
       <w:pPr>
-        <w:pStyle w:val="621"/>
+        <w:pStyle w:val="846"/>
         <w:numPr>
           <w:ilvl w:val="0"/>
           <w:numId w:val="2"/>
@@ -573,10 +591,11 @@
           <w:highlight w:val="none"/>
         </w:rPr>
       </w:r>
+      <w:r/>
     </w:p>
     <w:p>
       <w:pPr>
-        <w:pStyle w:val="621"/>
+        <w:pStyle w:val="846"/>
         <w:numPr>
           <w:ilvl w:val="0"/>
           <w:numId w:val="2"/>
@@ -597,6 +616,7 @@
           <w:highlight w:val="none"/>
         </w:rPr>
       </w:r>
+      <w:r/>
     </w:p>
     <w:p>
       <w:pPr>
@@ -830,7 +850,7 @@
     </w:p>
     <w:p>
       <w:pPr>
-        <w:pStyle w:val="17"/>
+        <w:pStyle w:val="670"/>
         <w:pBdr/>
         <w:spacing/>
         <w:ind/>
@@ -850,10 +870,15 @@
           <w:rFonts w:ascii="Bahnschrift" w:hAnsi="Bahnschrift" w:cs="Bahnschrift"/>
         </w:rPr>
       </w:r>
+      <w:r>
+        <w:rPr>
+          <w:rFonts w:ascii="Bahnschrift" w:hAnsi="Bahnschrift" w:cs="Bahnschrift"/>
+        </w:rPr>
+      </w:r>
     </w:p>
     <w:p>
       <w:pPr>
-        <w:pStyle w:val="621"/>
+        <w:pStyle w:val="846"/>
         <w:numPr>
           <w:ilvl w:val="0"/>
           <w:numId w:val="3"/>
@@ -863,7 +888,6 @@
         <w:ind/>
         <w:rPr/>
       </w:pPr>
-      <w:r/>
       <w:r>
         <mc:AlternateContent>
           <mc:Choice Requires="wpg">
@@ -1226,7 +1250,7 @@
     </w:p>
     <w:p>
       <w:pPr>
-        <w:pStyle w:val="17"/>
+        <w:pStyle w:val="670"/>
         <w:pBdr/>
         <w:spacing/>
         <w:ind/>
@@ -1246,10 +1270,15 @@
           <w:rFonts w:ascii="Bahnschrift" w:hAnsi="Bahnschrift" w:cs="Bahnschrift"/>
         </w:rPr>
       </w:r>
+      <w:r>
+        <w:rPr>
+          <w:rFonts w:ascii="Bahnschrift" w:hAnsi="Bahnschrift" w:cs="Bahnschrift"/>
+        </w:rPr>
+      </w:r>
     </w:p>
     <w:p>
       <w:pPr>
-        <w:pStyle w:val="621"/>
+        <w:pStyle w:val="846"/>
         <w:numPr>
           <w:ilvl w:val="0"/>
           <w:numId w:val="4"/>
@@ -1259,8 +1288,6 @@
         <w:ind/>
         <w:rPr/>
       </w:pPr>
-      <w:r/>
-      <w:r/>
       <w:r>
         <mc:AlternateContent>
           <mc:Choice Requires="wpg">
@@ -1346,7 +1373,7 @@
     </w:p>
     <w:p>
       <w:pPr>
-        <w:pStyle w:val="621"/>
+        <w:pStyle w:val="846"/>
         <w:numPr>
           <w:ilvl w:val="0"/>
           <w:numId w:val="4"/>
@@ -1381,10 +1408,11 @@
           <w:highlight w:val="none"/>
         </w:rPr>
       </w:r>
+      <w:r/>
     </w:p>
     <w:p>
       <w:pPr>
-        <w:pStyle w:val="621"/>
+        <w:pStyle w:val="846"/>
         <w:numPr>
           <w:ilvl w:val="0"/>
           <w:numId w:val="4"/>
@@ -1398,13 +1426,20 @@
         <w:rPr>
           <w:highlight w:val="none"/>
         </w:rPr>
-        <w:t xml:space="preserve">El botón validar nos mostrará un toast de login exitoso y nos devolverá a inicio, si la contraseña no es correcto no se podrá salir de la pantalla (hecho a drede, he preferido no poner un botón de atrás como en las otras pantallas para que haya que hacer el login bien)</w:t>
+        <w:t xml:space="preserve">El botón vali</w:t>
+      </w:r>
+      <w:r>
+        <w:rPr>
+          <w:highlight w:val="none"/>
+        </w:rPr>
+        <w:t xml:space="preserve">dar nos mostrará un toast de login exitoso y nos devolverá a inicio, si la contraseña no es correcto no se podrá salir de la pantalla (hecho a drede, he preferido no poner un botón de atrás como en las otras pantallas para que haya que hacer el login bien)</w:t>
       </w:r>
       <w:r>
         <w:rPr>
           <w:highlight w:val="none"/>
         </w:rPr>
       </w:r>
+      <w:r/>
     </w:p>
     <w:p>
       <w:pPr>
@@ -1608,7 +1643,7 @@
     </w:p>
     <w:p>
       <w:pPr>
-        <w:pStyle w:val="17"/>
+        <w:pStyle w:val="670"/>
         <w:pBdr/>
         <w:spacing/>
         <w:ind/>
@@ -1628,10 +1663,15 @@
           <w:rFonts w:ascii="Bahnschrift" w:hAnsi="Bahnschrift" w:cs="Bahnschrift"/>
         </w:rPr>
       </w:r>
+      <w:r>
+        <w:rPr>
+          <w:rFonts w:ascii="Bahnschrift" w:hAnsi="Bahnschrift" w:cs="Bahnschrift"/>
+        </w:rPr>
+      </w:r>
     </w:p>
     <w:p>
       <w:pPr>
-        <w:pStyle w:val="621"/>
+        <w:pStyle w:val="846"/>
         <w:numPr>
           <w:ilvl w:val="0"/>
           <w:numId w:val="5"/>
@@ -1641,7 +1681,6 @@
         <w:ind/>
         <w:rPr/>
       </w:pPr>
-      <w:r/>
       <w:r>
         <mc:AlternateContent>
           <mc:Choice Requires="wpg">
@@ -1977,7 +2016,7 @@
     </w:p>
     <w:p>
       <w:pPr>
-        <w:pStyle w:val="17"/>
+        <w:pStyle w:val="670"/>
         <w:pBdr/>
         <w:spacing/>
         <w:ind/>
@@ -1997,10 +2036,15 @@
           <w:rFonts w:ascii="Bahnschrift" w:hAnsi="Bahnschrift" w:cs="Bahnschrift"/>
         </w:rPr>
       </w:r>
+      <w:r>
+        <w:rPr>
+          <w:rFonts w:ascii="Bahnschrift" w:hAnsi="Bahnschrift" w:cs="Bahnschrift"/>
+        </w:rPr>
+      </w:r>
     </w:p>
     <w:p>
       <w:pPr>
-        <w:pStyle w:val="621"/>
+        <w:pStyle w:val="846"/>
         <w:numPr>
           <w:ilvl w:val="0"/>
           <w:numId w:val="6"/>
@@ -2010,7 +2054,6 @@
         <w:ind/>
         <w:rPr/>
       </w:pPr>
-      <w:r/>
       <w:r>
         <mc:AlternateContent>
           <mc:Choice Requires="wpg">
@@ -2096,7 +2139,7 @@
     </w:p>
     <w:p>
       <w:pPr>
-        <w:pStyle w:val="621"/>
+        <w:pStyle w:val="846"/>
         <w:numPr>
           <w:ilvl w:val="0"/>
           <w:numId w:val="6"/>
@@ -2117,10 +2160,11 @@
           <w:highlight w:val="none"/>
         </w:rPr>
       </w:r>
+      <w:r/>
     </w:p>
     <w:p>
       <w:pPr>
-        <w:pStyle w:val="621"/>
+        <w:pStyle w:val="846"/>
         <w:numPr>
           <w:ilvl w:val="0"/>
           <w:numId w:val="6"/>
@@ -2141,10 +2185,11 @@
           <w:highlight w:val="none"/>
         </w:rPr>
       </w:r>
+      <w:r/>
     </w:p>
     <w:p>
       <w:pPr>
-        <w:pStyle w:val="621"/>
+        <w:pStyle w:val="846"/>
         <w:numPr>
           <w:ilvl w:val="0"/>
           <w:numId w:val="6"/>
@@ -2163,6 +2208,168 @@
       <w:r>
         <w:rPr>
           <w:highlight w:val="none"/>
+        </w:rPr>
+      </w:r>
+      <w:r/>
+    </w:p>
+    <w:p>
+      <w:pPr>
+        <w:pBdr/>
+        <w:spacing/>
+        <w:ind/>
+        <w:rPr/>
+      </w:pPr>
+      <w:r/>
+      <w:r/>
+    </w:p>
+    <w:p>
+      <w:pPr>
+        <w:pBdr/>
+        <w:spacing/>
+        <w:ind/>
+        <w:rPr/>
+      </w:pPr>
+      <w:r/>
+      <w:r/>
+    </w:p>
+    <w:p>
+      <w:pPr>
+        <w:pBdr/>
+        <w:spacing/>
+        <w:ind/>
+        <w:rPr/>
+      </w:pPr>
+      <w:r/>
+      <w:r/>
+    </w:p>
+    <w:p>
+      <w:pPr>
+        <w:pBdr/>
+        <w:spacing/>
+        <w:ind/>
+        <w:rPr/>
+      </w:pPr>
+      <w:r/>
+      <w:r/>
+    </w:p>
+    <w:p>
+      <w:pPr>
+        <w:pBdr/>
+        <w:spacing/>
+        <w:ind/>
+        <w:rPr/>
+      </w:pPr>
+      <w:r/>
+      <w:r/>
+    </w:p>
+    <w:p>
+      <w:pPr>
+        <w:pBdr/>
+        <w:spacing/>
+        <w:ind/>
+        <w:rPr/>
+      </w:pPr>
+      <w:r/>
+      <w:r/>
+    </w:p>
+    <w:p>
+      <w:pPr>
+        <w:pBdr/>
+        <w:spacing/>
+        <w:ind/>
+        <w:rPr/>
+      </w:pPr>
+      <w:r/>
+      <w:r/>
+    </w:p>
+    <w:p>
+      <w:pPr>
+        <w:pBdr/>
+        <w:spacing/>
+        <w:ind/>
+        <w:rPr/>
+      </w:pPr>
+      <w:r/>
+      <w:r/>
+    </w:p>
+    <w:p>
+      <w:pPr>
+        <w:pBdr/>
+        <w:spacing/>
+        <w:ind/>
+        <w:rPr/>
+      </w:pPr>
+      <w:r/>
+      <w:r/>
+    </w:p>
+    <w:p>
+      <w:pPr>
+        <w:pStyle w:val="672"/>
+        <w:pBdr/>
+        <w:spacing/>
+        <w:ind/>
+        <w:rPr>
+          <w:rFonts w:ascii="Bahnschrift" w:hAnsi="Bahnschrift" w:cs="Bahnschrift"/>
+        </w:rPr>
+      </w:pPr>
+      <w:r>
+        <w:rPr>
+          <w:rFonts w:ascii="Bahnschrift" w:hAnsi="Bahnschrift" w:eastAsia="Bahnschrift" w:cs="Bahnschrift"/>
+          <w:highlight w:val="none"/>
+        </w:rPr>
+        <w:t xml:space="preserve">DISPOSITIVO: pixel 8</w:t>
+      </w:r>
+      <w:r>
+        <w:rPr>
+          <w:rFonts w:ascii="Bahnschrift" w:hAnsi="Bahnschrift" w:cs="Bahnschrift"/>
+        </w:rPr>
+      </w:r>
+    </w:p>
+    <w:p>
+      <w:pPr>
+        <w:pStyle w:val="672"/>
+        <w:pBdr/>
+        <w:spacing/>
+        <w:ind/>
+        <w:rPr>
+          <w:rFonts w:ascii="Bahnschrift" w:hAnsi="Bahnschrift" w:cs="Bahnschrift"/>
+        </w:rPr>
+      </w:pPr>
+      <w:r>
+        <w:rPr>
+          <w:rFonts w:ascii="Bahnschrift" w:hAnsi="Bahnschrift" w:eastAsia="Bahnschrift" w:cs="Bahnschrift"/>
+        </w:rPr>
+        <w:t xml:space="preserve">ENLACE A GITHUB: </w:t>
+      </w:r>
+      <w:r>
+        <w:rPr>
+          <w:rFonts w:ascii="Bahnschrift" w:hAnsi="Bahnschrift" w:eastAsia="Bahnschrift" w:cs="Bahnschrift"/>
+        </w:rPr>
+      </w:r>
+      <w:hyperlink r:id="rId15" w:tooltip="https://github.com/MateoMolina01/GridPedia" w:history="1">
+        <w:r>
+          <w:rPr>
+            <w:rStyle w:val="824"/>
+            <w:rFonts w:ascii="Bahnschrift" w:hAnsi="Bahnschrift" w:eastAsia="Bahnschrift" w:cs="Bahnschrift"/>
+          </w:rPr>
+          <w:t xml:space="preserve">https://github.com/MateoMolina01/GridPedia</w:t>
+        </w:r>
+        <w:r>
+          <w:rPr>
+            <w:rStyle w:val="824"/>
+            <w:rFonts w:ascii="Bahnschrift" w:hAnsi="Bahnschrift" w:eastAsia="Bahnschrift" w:cs="Bahnschrift"/>
+          </w:rPr>
+        </w:r>
+      </w:hyperlink>
+      <w:r>
+        <w:rPr>
+          <w:rFonts w:ascii="Bahnschrift" w:hAnsi="Bahnschrift" w:eastAsia="Bahnschrift" w:cs="Bahnschrift"/>
+        </w:rPr>
+        <w:t xml:space="preserve"> </w:t>
+      </w:r>
+      <w:r>
+        <w:rPr>
+          <w:rFonts w:ascii="Bahnschrift" w:hAnsi="Bahnschrift" w:cs="Bahnschrift"/>
         </w:rPr>
       </w:r>
     </w:p>
@@ -2188,7 +2395,6 @@
         <w:ind/>
         <w:rPr/>
       </w:pPr>
-      <w:r/>
       <w:r>
         <w:separator/>
       </w:r>
@@ -2203,7 +2409,6 @@
         <w:ind/>
         <w:rPr/>
       </w:pPr>
-      <w:r/>
       <w:r>
         <w:continuationSeparator/>
       </w:r>
@@ -2223,7 +2428,6 @@
         <w:ind/>
         <w:rPr/>
       </w:pPr>
-      <w:r/>
       <w:r>
         <w:separator/>
       </w:r>
@@ -2238,7 +2442,6 @@
         <w:ind/>
         <w:rPr/>
       </w:pPr>
-      <w:r/>
       <w:r>
         <w:continuationSeparator/>
       </w:r>
@@ -2265,7 +2468,7 @@
         <w:rFonts w:hint="default" w:ascii="Symbol" w:hAnsi="Symbol" w:eastAsia="Symbol" w:cs="Symbol"/>
       </w:rPr>
       <w:start w:val="1"/>
-      <w:suff w:val="space"/>
+      <w:suff w:val="tab"/>
     </w:lvl>
     <w:lvl w:ilvl="1">
       <w:isLgl w:val="false"/>
@@ -2281,7 +2484,7 @@
         <w:rFonts w:hint="default" w:ascii="Courier New" w:hAnsi="Courier New" w:eastAsia="Courier New" w:cs="Courier New"/>
       </w:rPr>
       <w:start w:val="1"/>
-      <w:suff w:val="space"/>
+      <w:suff w:val="tab"/>
     </w:lvl>
     <w:lvl w:ilvl="2">
       <w:isLgl w:val="false"/>
@@ -2297,7 +2500,7 @@
         <w:rFonts w:hint="default" w:ascii="Wingdings" w:hAnsi="Wingdings" w:eastAsia="Wingdings" w:cs="Wingdings"/>
       </w:rPr>
       <w:start w:val="1"/>
-      <w:suff w:val="space"/>
+      <w:suff w:val="tab"/>
     </w:lvl>
     <w:lvl w:ilvl="3">
       <w:isLgl w:val="false"/>
@@ -2313,7 +2516,7 @@
         <w:rFonts w:hint="default" w:ascii="Symbol" w:hAnsi="Symbol" w:eastAsia="Symbol" w:cs="Symbol"/>
       </w:rPr>
       <w:start w:val="1"/>
-      <w:suff w:val="space"/>
+      <w:suff w:val="tab"/>
     </w:lvl>
     <w:lvl w:ilvl="4">
       <w:isLgl w:val="false"/>
@@ -2329,7 +2532,7 @@
         <w:rFonts w:hint="default" w:ascii="Courier New" w:hAnsi="Courier New" w:eastAsia="Courier New" w:cs="Courier New"/>
       </w:rPr>
       <w:start w:val="1"/>
-      <w:suff w:val="space"/>
+      <w:suff w:val="tab"/>
     </w:lvl>
     <w:lvl w:ilvl="5">
       <w:isLgl w:val="false"/>
@@ -2345,7 +2548,7 @@
         <w:rFonts w:hint="default" w:ascii="Wingdings" w:hAnsi="Wingdings" w:eastAsia="Wingdings" w:cs="Wingdings"/>
       </w:rPr>
       <w:start w:val="1"/>
-      <w:suff w:val="space"/>
+      <w:suff w:val="tab"/>
     </w:lvl>
     <w:lvl w:ilvl="6">
       <w:isLgl w:val="false"/>
@@ -2361,7 +2564,7 @@
         <w:rFonts w:hint="default" w:ascii="Symbol" w:hAnsi="Symbol" w:eastAsia="Symbol" w:cs="Symbol"/>
       </w:rPr>
       <w:start w:val="1"/>
-      <w:suff w:val="space"/>
+      <w:suff w:val="tab"/>
     </w:lvl>
     <w:lvl w:ilvl="7">
       <w:isLgl w:val="false"/>
@@ -2377,7 +2580,7 @@
         <w:rFonts w:hint="default" w:ascii="Courier New" w:hAnsi="Courier New" w:eastAsia="Courier New" w:cs="Courier New"/>
       </w:rPr>
       <w:start w:val="1"/>
-      <w:suff w:val="space"/>
+      <w:suff w:val="tab"/>
     </w:lvl>
     <w:lvl w:ilvl="8">
       <w:isLgl w:val="false"/>
@@ -2393,7 +2596,7 @@
         <w:rFonts w:hint="default" w:ascii="Wingdings" w:hAnsi="Wingdings" w:eastAsia="Wingdings" w:cs="Wingdings"/>
       </w:rPr>
       <w:start w:val="1"/>
-      <w:suff w:val="space"/>
+      <w:suff w:val="tab"/>
     </w:lvl>
   </w:abstractNum>
   <w:abstractNum w:abstractNumId="1">
@@ -2411,7 +2614,7 @@
         <w:rFonts w:hint="default" w:ascii="Symbol" w:hAnsi="Symbol" w:eastAsia="Symbol" w:cs="Symbol"/>
       </w:rPr>
       <w:start w:val="1"/>
-      <w:suff w:val="space"/>
+      <w:suff w:val="tab"/>
     </w:lvl>
     <w:lvl w:ilvl="1">
       <w:isLgl w:val="false"/>
@@ -2427,7 +2630,7 @@
         <w:rFonts w:hint="default" w:ascii="Courier New" w:hAnsi="Courier New" w:eastAsia="Courier New" w:cs="Courier New"/>
       </w:rPr>
       <w:start w:val="1"/>
-      <w:suff w:val="space"/>
+      <w:suff w:val="tab"/>
     </w:lvl>
     <w:lvl w:ilvl="2">
       <w:isLgl w:val="false"/>
@@ -2443,7 +2646,7 @@
         <w:rFonts w:hint="default" w:ascii="Wingdings" w:hAnsi="Wingdings" w:eastAsia="Wingdings" w:cs="Wingdings"/>
       </w:rPr>
       <w:start w:val="1"/>
-      <w:suff w:val="space"/>
+      <w:suff w:val="tab"/>
     </w:lvl>
     <w:lvl w:ilvl="3">
       <w:isLgl w:val="false"/>
@@ -2459,7 +2662,7 @@
         <w:rFonts w:hint="default" w:ascii="Symbol" w:hAnsi="Symbol" w:eastAsia="Symbol" w:cs="Symbol"/>
       </w:rPr>
       <w:start w:val="1"/>
-      <w:suff w:val="space"/>
+      <w:suff w:val="tab"/>
     </w:lvl>
     <w:lvl w:ilvl="4">
       <w:isLgl w:val="false"/>
@@ -2475,7 +2678,7 @@
         <w:rFonts w:hint="default" w:ascii="Courier New" w:hAnsi="Courier New" w:eastAsia="Courier New" w:cs="Courier New"/>
       </w:rPr>
       <w:start w:val="1"/>
-      <w:suff w:val="space"/>
+      <w:suff w:val="tab"/>
     </w:lvl>
     <w:lvl w:ilvl="5">
       <w:isLgl w:val="false"/>
@@ -2491,7 +2694,7 @@
         <w:rFonts w:hint="default" w:ascii="Wingdings" w:hAnsi="Wingdings" w:eastAsia="Wingdings" w:cs="Wingdings"/>
       </w:rPr>
       <w:start w:val="1"/>
-      <w:suff w:val="space"/>
+      <w:suff w:val="tab"/>
     </w:lvl>
     <w:lvl w:ilvl="6">
       <w:isLgl w:val="false"/>
@@ -2507,7 +2710,7 @@
         <w:rFonts w:hint="default" w:ascii="Symbol" w:hAnsi="Symbol" w:eastAsia="Symbol" w:cs="Symbol"/>
       </w:rPr>
       <w:start w:val="1"/>
-      <w:suff w:val="space"/>
+      <w:suff w:val="tab"/>
     </w:lvl>
     <w:lvl w:ilvl="7">
       <w:isLgl w:val="false"/>
@@ -2523,7 +2726,7 @@
         <w:rFonts w:hint="default" w:ascii="Courier New" w:hAnsi="Courier New" w:eastAsia="Courier New" w:cs="Courier New"/>
       </w:rPr>
       <w:start w:val="1"/>
-      <w:suff w:val="space"/>
+      <w:suff w:val="tab"/>
     </w:lvl>
     <w:lvl w:ilvl="8">
       <w:isLgl w:val="false"/>
@@ -2539,7 +2742,7 @@
         <w:rFonts w:hint="default" w:ascii="Wingdings" w:hAnsi="Wingdings" w:eastAsia="Wingdings" w:cs="Wingdings"/>
       </w:rPr>
       <w:start w:val="1"/>
-      <w:suff w:val="space"/>
+      <w:suff w:val="tab"/>
     </w:lvl>
   </w:abstractNum>
   <w:abstractNum w:abstractNumId="2">
@@ -2557,7 +2760,7 @@
         <w:rFonts w:hint="default" w:ascii="Symbol" w:hAnsi="Symbol" w:eastAsia="Symbol" w:cs="Symbol"/>
       </w:rPr>
       <w:start w:val="1"/>
-      <w:suff w:val="space"/>
+      <w:suff w:val="tab"/>
     </w:lvl>
     <w:lvl w:ilvl="1">
       <w:isLgl w:val="false"/>
@@ -2573,7 +2776,7 @@
         <w:rFonts w:hint="default" w:ascii="Courier New" w:hAnsi="Courier New" w:eastAsia="Courier New" w:cs="Courier New"/>
       </w:rPr>
       <w:start w:val="1"/>
-      <w:suff w:val="space"/>
+      <w:suff w:val="tab"/>
     </w:lvl>
     <w:lvl w:ilvl="2">
       <w:isLgl w:val="false"/>
@@ -2589,7 +2792,7 @@
         <w:rFonts w:hint="default" w:ascii="Wingdings" w:hAnsi="Wingdings" w:eastAsia="Wingdings" w:cs="Wingdings"/>
       </w:rPr>
       <w:start w:val="1"/>
-      <w:suff w:val="space"/>
+      <w:suff w:val="tab"/>
     </w:lvl>
     <w:lvl w:ilvl="3">
       <w:isLgl w:val="false"/>
@@ -2605,7 +2808,7 @@
         <w:rFonts w:hint="default" w:ascii="Symbol" w:hAnsi="Symbol" w:eastAsia="Symbol" w:cs="Symbol"/>
       </w:rPr>
       <w:start w:val="1"/>
-      <w:suff w:val="space"/>
+      <w:suff w:val="tab"/>
     </w:lvl>
     <w:lvl w:ilvl="4">
       <w:isLgl w:val="false"/>
@@ -2621,7 +2824,7 @@
         <w:rFonts w:hint="default" w:ascii="Courier New" w:hAnsi="Courier New" w:eastAsia="Courier New" w:cs="Courier New"/>
       </w:rPr>
       <w:start w:val="1"/>
-      <w:suff w:val="space"/>
+      <w:suff w:val="tab"/>
     </w:lvl>
     <w:lvl w:ilvl="5">
       <w:isLgl w:val="false"/>
@@ -2637,7 +2840,7 @@
         <w:rFonts w:hint="default" w:ascii="Wingdings" w:hAnsi="Wingdings" w:eastAsia="Wingdings" w:cs="Wingdings"/>
       </w:rPr>
       <w:start w:val="1"/>
-      <w:suff w:val="space"/>
+      <w:suff w:val="tab"/>
     </w:lvl>
     <w:lvl w:ilvl="6">
       <w:isLgl w:val="false"/>
@@ -2653,7 +2856,7 @@
         <w:rFonts w:hint="default" w:ascii="Symbol" w:hAnsi="Symbol" w:eastAsia="Symbol" w:cs="Symbol"/>
       </w:rPr>
       <w:start w:val="1"/>
-      <w:suff w:val="space"/>
+      <w:suff w:val="tab"/>
     </w:lvl>
     <w:lvl w:ilvl="7">
       <w:isLgl w:val="false"/>
@@ -2669,7 +2872,7 @@
         <w:rFonts w:hint="default" w:ascii="Courier New" w:hAnsi="Courier New" w:eastAsia="Courier New" w:cs="Courier New"/>
       </w:rPr>
       <w:start w:val="1"/>
-      <w:suff w:val="space"/>
+      <w:suff w:val="tab"/>
     </w:lvl>
     <w:lvl w:ilvl="8">
       <w:isLgl w:val="false"/>
@@ -2685,7 +2888,7 @@
         <w:rFonts w:hint="default" w:ascii="Wingdings" w:hAnsi="Wingdings" w:eastAsia="Wingdings" w:cs="Wingdings"/>
       </w:rPr>
       <w:start w:val="1"/>
-      <w:suff w:val="space"/>
+      <w:suff w:val="tab"/>
     </w:lvl>
   </w:abstractNum>
   <w:abstractNum w:abstractNumId="3">
@@ -2703,7 +2906,7 @@
         <w:rFonts w:hint="default" w:ascii="Symbol" w:hAnsi="Symbol" w:eastAsia="Symbol" w:cs="Symbol"/>
       </w:rPr>
       <w:start w:val="1"/>
-      <w:suff w:val="space"/>
+      <w:suff w:val="tab"/>
     </w:lvl>
     <w:lvl w:ilvl="1">
       <w:isLgl w:val="false"/>
@@ -2719,7 +2922,7 @@
         <w:rFonts w:hint="default" w:ascii="Courier New" w:hAnsi="Courier New" w:eastAsia="Courier New" w:cs="Courier New"/>
       </w:rPr>
       <w:start w:val="1"/>
-      <w:suff w:val="space"/>
+      <w:suff w:val="tab"/>
     </w:lvl>
     <w:lvl w:ilvl="2">
       <w:isLgl w:val="false"/>
@@ -2735,7 +2938,7 @@
         <w:rFonts w:hint="default" w:ascii="Wingdings" w:hAnsi="Wingdings" w:eastAsia="Wingdings" w:cs="Wingdings"/>
       </w:rPr>
       <w:start w:val="1"/>
-      <w:suff w:val="space"/>
+      <w:suff w:val="tab"/>
     </w:lvl>
     <w:lvl w:ilvl="3">
       <w:isLgl w:val="false"/>
@@ -2751,7 +2954,7 @@
         <w:rFonts w:hint="default" w:ascii="Symbol" w:hAnsi="Symbol" w:eastAsia="Symbol" w:cs="Symbol"/>
       </w:rPr>
       <w:start w:val="1"/>
-      <w:suff w:val="space"/>
+      <w:suff w:val="tab"/>
     </w:lvl>
     <w:lvl w:ilvl="4">
       <w:isLgl w:val="false"/>
@@ -2767,7 +2970,7 @@
         <w:rFonts w:hint="default" w:ascii="Courier New" w:hAnsi="Courier New" w:eastAsia="Courier New" w:cs="Courier New"/>
       </w:rPr>
       <w:start w:val="1"/>
-      <w:suff w:val="space"/>
+      <w:suff w:val="tab"/>
     </w:lvl>
     <w:lvl w:ilvl="5">
       <w:isLgl w:val="false"/>
@@ -2783,7 +2986,7 @@
         <w:rFonts w:hint="default" w:ascii="Wingdings" w:hAnsi="Wingdings" w:eastAsia="Wingdings" w:cs="Wingdings"/>
       </w:rPr>
       <w:start w:val="1"/>
-      <w:suff w:val="space"/>
+      <w:suff w:val="tab"/>
     </w:lvl>
     <w:lvl w:ilvl="6">
       <w:isLgl w:val="false"/>
@@ -2799,7 +3002,7 @@
         <w:rFonts w:hint="default" w:ascii="Symbol" w:hAnsi="Symbol" w:eastAsia="Symbol" w:cs="Symbol"/>
       </w:rPr>
       <w:start w:val="1"/>
-      <w:suff w:val="space"/>
+      <w:suff w:val="tab"/>
     </w:lvl>
     <w:lvl w:ilvl="7">
       <w:isLgl w:val="false"/>
@@ -2815,7 +3018,7 @@
         <w:rFonts w:hint="default" w:ascii="Courier New" w:hAnsi="Courier New" w:eastAsia="Courier New" w:cs="Courier New"/>
       </w:rPr>
       <w:start w:val="1"/>
-      <w:suff w:val="space"/>
+      <w:suff w:val="tab"/>
     </w:lvl>
     <w:lvl w:ilvl="8">
       <w:isLgl w:val="false"/>
@@ -2831,7 +3034,7 @@
         <w:rFonts w:hint="default" w:ascii="Wingdings" w:hAnsi="Wingdings" w:eastAsia="Wingdings" w:cs="Wingdings"/>
       </w:rPr>
       <w:start w:val="1"/>
-      <w:suff w:val="space"/>
+      <w:suff w:val="tab"/>
     </w:lvl>
   </w:abstractNum>
   <w:abstractNum w:abstractNumId="4">
@@ -2849,7 +3052,7 @@
         <w:rFonts w:hint="default" w:ascii="Symbol" w:hAnsi="Symbol" w:eastAsia="Symbol" w:cs="Symbol"/>
       </w:rPr>
       <w:start w:val="1"/>
-      <w:suff w:val="space"/>
+      <w:suff w:val="tab"/>
     </w:lvl>
     <w:lvl w:ilvl="1">
       <w:isLgl w:val="false"/>
@@ -2865,7 +3068,7 @@
         <w:rFonts w:hint="default" w:ascii="Courier New" w:hAnsi="Courier New" w:eastAsia="Courier New" w:cs="Courier New"/>
       </w:rPr>
       <w:start w:val="1"/>
-      <w:suff w:val="space"/>
+      <w:suff w:val="tab"/>
     </w:lvl>
     <w:lvl w:ilvl="2">
       <w:isLgl w:val="false"/>
@@ -2881,7 +3084,7 @@
         <w:rFonts w:hint="default" w:ascii="Wingdings" w:hAnsi="Wingdings" w:eastAsia="Wingdings" w:cs="Wingdings"/>
       </w:rPr>
       <w:start w:val="1"/>
-      <w:suff w:val="space"/>
+      <w:suff w:val="tab"/>
     </w:lvl>
     <w:lvl w:ilvl="3">
       <w:isLgl w:val="false"/>
@@ -2897,7 +3100,7 @@
         <w:rFonts w:hint="default" w:ascii="Symbol" w:hAnsi="Symbol" w:eastAsia="Symbol" w:cs="Symbol"/>
       </w:rPr>
       <w:start w:val="1"/>
-      <w:suff w:val="space"/>
+      <w:suff w:val="tab"/>
     </w:lvl>
     <w:lvl w:ilvl="4">
       <w:isLgl w:val="false"/>
@@ -2913,7 +3116,7 @@
         <w:rFonts w:hint="default" w:ascii="Courier New" w:hAnsi="Courier New" w:eastAsia="Courier New" w:cs="Courier New"/>
       </w:rPr>
       <w:start w:val="1"/>
-      <w:suff w:val="space"/>
+      <w:suff w:val="tab"/>
     </w:lvl>
     <w:lvl w:ilvl="5">
       <w:isLgl w:val="false"/>
@@ -2929,7 +3132,7 @@
         <w:rFonts w:hint="default" w:ascii="Wingdings" w:hAnsi="Wingdings" w:eastAsia="Wingdings" w:cs="Wingdings"/>
       </w:rPr>
       <w:start w:val="1"/>
-      <w:suff w:val="space"/>
+      <w:suff w:val="tab"/>
     </w:lvl>
     <w:lvl w:ilvl="6">
       <w:isLgl w:val="false"/>
@@ -2945,7 +3148,7 @@
         <w:rFonts w:hint="default" w:ascii="Symbol" w:hAnsi="Symbol" w:eastAsia="Symbol" w:cs="Symbol"/>
       </w:rPr>
       <w:start w:val="1"/>
-      <w:suff w:val="space"/>
+      <w:suff w:val="tab"/>
     </w:lvl>
     <w:lvl w:ilvl="7">
       <w:isLgl w:val="false"/>
@@ -2961,7 +3164,7 @@
         <w:rFonts w:hint="default" w:ascii="Courier New" w:hAnsi="Courier New" w:eastAsia="Courier New" w:cs="Courier New"/>
       </w:rPr>
       <w:start w:val="1"/>
-      <w:suff w:val="space"/>
+      <w:suff w:val="tab"/>
     </w:lvl>
     <w:lvl w:ilvl="8">
       <w:isLgl w:val="false"/>
@@ -2977,7 +3180,7 @@
         <w:rFonts w:hint="default" w:ascii="Wingdings" w:hAnsi="Wingdings" w:eastAsia="Wingdings" w:cs="Wingdings"/>
       </w:rPr>
       <w:start w:val="1"/>
-      <w:suff w:val="space"/>
+      <w:suff w:val="tab"/>
     </w:lvl>
   </w:abstractNum>
   <w:abstractNum w:abstractNumId="5">
@@ -2995,7 +3198,7 @@
         <w:rFonts w:hint="default" w:ascii="Symbol" w:hAnsi="Symbol" w:eastAsia="Symbol" w:cs="Symbol"/>
       </w:rPr>
       <w:start w:val="1"/>
-      <w:suff w:val="space"/>
+      <w:suff w:val="tab"/>
     </w:lvl>
     <w:lvl w:ilvl="1">
       <w:isLgl w:val="false"/>
@@ -3011,7 +3214,7 @@
         <w:rFonts w:hint="default" w:ascii="Courier New" w:hAnsi="Courier New" w:eastAsia="Courier New" w:cs="Courier New"/>
       </w:rPr>
       <w:start w:val="1"/>
-      <w:suff w:val="space"/>
+      <w:suff w:val="tab"/>
     </w:lvl>
     <w:lvl w:ilvl="2">
       <w:isLgl w:val="false"/>
@@ -3027,7 +3230,7 @@
         <w:rFonts w:hint="default" w:ascii="Wingdings" w:hAnsi="Wingdings" w:eastAsia="Wingdings" w:cs="Wingdings"/>
       </w:rPr>
       <w:start w:val="1"/>
-      <w:suff w:val="space"/>
+      <w:suff w:val="tab"/>
     </w:lvl>
     <w:lvl w:ilvl="3">
       <w:isLgl w:val="false"/>
@@ -3043,7 +3246,7 @@
         <w:rFonts w:hint="default" w:ascii="Symbol" w:hAnsi="Symbol" w:eastAsia="Symbol" w:cs="Symbol"/>
       </w:rPr>
       <w:start w:val="1"/>
-      <w:suff w:val="space"/>
+      <w:suff w:val="tab"/>
     </w:lvl>
     <w:lvl w:ilvl="4">
       <w:isLgl w:val="false"/>
@@ -3059,7 +3262,7 @@
         <w:rFonts w:hint="default" w:ascii="Courier New" w:hAnsi="Courier New" w:eastAsia="Courier New" w:cs="Courier New"/>
       </w:rPr>
       <w:start w:val="1"/>
-      <w:suff w:val="space"/>
+      <w:suff w:val="tab"/>
     </w:lvl>
     <w:lvl w:ilvl="5">
       <w:isLgl w:val="false"/>
@@ -3075,7 +3278,7 @@
         <w:rFonts w:hint="default" w:ascii="Wingdings" w:hAnsi="Wingdings" w:eastAsia="Wingdings" w:cs="Wingdings"/>
       </w:rPr>
       <w:start w:val="1"/>
-      <w:suff w:val="space"/>
+      <w:suff w:val="tab"/>
     </w:lvl>
     <w:lvl w:ilvl="6">
       <w:isLgl w:val="false"/>
@@ -3091,7 +3294,7 @@
         <w:rFonts w:hint="default" w:ascii="Symbol" w:hAnsi="Symbol" w:eastAsia="Symbol" w:cs="Symbol"/>
       </w:rPr>
       <w:start w:val="1"/>
-      <w:suff w:val="space"/>
+      <w:suff w:val="tab"/>
     </w:lvl>
     <w:lvl w:ilvl="7">
       <w:isLgl w:val="false"/>
@@ -3107,7 +3310,7 @@
         <w:rFonts w:hint="default" w:ascii="Courier New" w:hAnsi="Courier New" w:eastAsia="Courier New" w:cs="Courier New"/>
       </w:rPr>
       <w:start w:val="1"/>
-      <w:suff w:val="space"/>
+      <w:suff w:val="tab"/>
     </w:lvl>
     <w:lvl w:ilvl="8">
       <w:isLgl w:val="false"/>
@@ -3123,7 +3326,7 @@
         <w:rFonts w:hint="default" w:ascii="Wingdings" w:hAnsi="Wingdings" w:eastAsia="Wingdings" w:cs="Wingdings"/>
       </w:rPr>
       <w:start w:val="1"/>
-      <w:suff w:val="space"/>
+      <w:suff w:val="tab"/>
     </w:lvl>
   </w:abstractNum>
   <w:num w:numId="1">
@@ -3305,11 +3508,11 @@
     <w:lsdException w:name="Bibliography" w:uiPriority="37"/>
     <w:lsdException w:name="TOC Heading" w:uiPriority="39" w:qFormat="1"/>
   </w:latentStyles>
-  <w:style w:type="paragraph" w:styleId="13">
+  <w:style w:type="paragraph" w:styleId="666">
     <w:name w:val="Heading 1"/>
-    <w:basedOn w:val="617"/>
-    <w:next w:val="617"/>
-    <w:link w:val="14"/>
+    <w:basedOn w:val="842"/>
+    <w:next w:val="842"/>
+    <w:link w:val="667"/>
     <w:uiPriority w:val="9"/>
     <w:qFormat/>
     <w:pPr>
@@ -3326,10 +3529,9 @@
       <w:szCs w:val="40"/>
     </w:rPr>
   </w:style>
-  <w:style w:type="character" w:styleId="14">
+  <w:style w:type="character" w:styleId="667">
     <w:name w:val="Heading 1 Char"/>
-    <w:basedOn w:val="11"/>
-    <w:link w:val="13"/>
+    <w:link w:val="666"/>
     <w:uiPriority w:val="9"/>
     <w:pPr>
       <w:pBdr/>
@@ -3342,11 +3544,11 @@
       <w:szCs w:val="40"/>
     </w:rPr>
   </w:style>
-  <w:style w:type="paragraph" w:styleId="15">
+  <w:style w:type="paragraph" w:styleId="668">
     <w:name w:val="Heading 2"/>
-    <w:basedOn w:val="617"/>
-    <w:next w:val="617"/>
-    <w:link w:val="16"/>
+    <w:basedOn w:val="842"/>
+    <w:next w:val="842"/>
+    <w:link w:val="669"/>
     <w:uiPriority w:val="9"/>
     <w:unhideWhenUsed/>
     <w:qFormat/>
@@ -3363,10 +3565,9 @@
       <w:sz w:val="34"/>
     </w:rPr>
   </w:style>
-  <w:style w:type="character" w:styleId="16">
+  <w:style w:type="character" w:styleId="669">
     <w:name w:val="Heading 2 Char"/>
-    <w:basedOn w:val="11"/>
-    <w:link w:val="15"/>
+    <w:link w:val="668"/>
     <w:uiPriority w:val="9"/>
     <w:pPr>
       <w:pBdr/>
@@ -3378,11 +3579,11 @@
       <w:sz w:val="34"/>
     </w:rPr>
   </w:style>
-  <w:style w:type="paragraph" w:styleId="17">
+  <w:style w:type="paragraph" w:styleId="670">
     <w:name w:val="Heading 3"/>
-    <w:basedOn w:val="617"/>
-    <w:next w:val="617"/>
-    <w:link w:val="18"/>
+    <w:basedOn w:val="842"/>
+    <w:next w:val="842"/>
+    <w:link w:val="671"/>
     <w:uiPriority w:val="9"/>
     <w:unhideWhenUsed/>
     <w:qFormat/>
@@ -3400,10 +3601,9 @@
       <w:szCs w:val="30"/>
     </w:rPr>
   </w:style>
-  <w:style w:type="character" w:styleId="18">
+  <w:style w:type="character" w:styleId="671">
     <w:name w:val="Heading 3 Char"/>
-    <w:basedOn w:val="11"/>
-    <w:link w:val="17"/>
+    <w:link w:val="670"/>
     <w:uiPriority w:val="9"/>
     <w:pPr>
       <w:pBdr/>
@@ -3416,11 +3616,11 @@
       <w:szCs w:val="30"/>
     </w:rPr>
   </w:style>
-  <w:style w:type="paragraph" w:styleId="19">
+  <w:style w:type="paragraph" w:styleId="672">
     <w:name w:val="Heading 4"/>
-    <w:basedOn w:val="617"/>
-    <w:next w:val="617"/>
-    <w:link w:val="20"/>
+    <w:basedOn w:val="842"/>
+    <w:next w:val="842"/>
+    <w:link w:val="673"/>
     <w:uiPriority w:val="9"/>
     <w:unhideWhenUsed/>
     <w:qFormat/>
@@ -3440,10 +3640,9 @@
       <w:szCs w:val="26"/>
     </w:rPr>
   </w:style>
-  <w:style w:type="character" w:styleId="20">
+  <w:style w:type="character" w:styleId="673">
     <w:name w:val="Heading 4 Char"/>
-    <w:basedOn w:val="11"/>
-    <w:link w:val="19"/>
+    <w:link w:val="672"/>
     <w:uiPriority w:val="9"/>
     <w:pPr>
       <w:pBdr/>
@@ -3458,11 +3657,11 @@
       <w:szCs w:val="26"/>
     </w:rPr>
   </w:style>
-  <w:style w:type="paragraph" w:styleId="21">
+  <w:style w:type="paragraph" w:styleId="674">
     <w:name w:val="Heading 5"/>
-    <w:basedOn w:val="617"/>
-    <w:next w:val="617"/>
-    <w:link w:val="22"/>
+    <w:basedOn w:val="842"/>
+    <w:next w:val="842"/>
+    <w:link w:val="675"/>
     <w:uiPriority w:val="9"/>
     <w:unhideWhenUsed/>
     <w:qFormat/>
@@ -3482,10 +3681,9 @@
       <w:szCs w:val="24"/>
     </w:rPr>
   </w:style>
-  <w:style w:type="character" w:styleId="22">
+  <w:style w:type="character" w:styleId="675">
     <w:name w:val="Heading 5 Char"/>
-    <w:basedOn w:val="11"/>
-    <w:link w:val="21"/>
+    <w:link w:val="674"/>
     <w:uiPriority w:val="9"/>
     <w:pPr>
       <w:pBdr/>
@@ -3500,11 +3698,11 @@
       <w:szCs w:val="24"/>
     </w:rPr>
   </w:style>
-  <w:style w:type="paragraph" w:styleId="23">
+  <w:style w:type="paragraph" w:styleId="676">
     <w:name w:val="Heading 6"/>
-    <w:basedOn w:val="617"/>
-    <w:next w:val="617"/>
-    <w:link w:val="24"/>
+    <w:basedOn w:val="842"/>
+    <w:next w:val="842"/>
+    <w:link w:val="677"/>
     <w:uiPriority w:val="9"/>
     <w:unhideWhenUsed/>
     <w:qFormat/>
@@ -3524,10 +3722,9 @@
       <w:szCs w:val="22"/>
     </w:rPr>
   </w:style>
-  <w:style w:type="character" w:styleId="24">
+  <w:style w:type="character" w:styleId="677">
     <w:name w:val="Heading 6 Char"/>
-    <w:basedOn w:val="11"/>
-    <w:link w:val="23"/>
+    <w:link w:val="676"/>
     <w:uiPriority w:val="9"/>
     <w:pPr>
       <w:pBdr/>
@@ -3542,11 +3739,11 @@
       <w:szCs w:val="22"/>
     </w:rPr>
   </w:style>
-  <w:style w:type="paragraph" w:styleId="25">
+  <w:style w:type="paragraph" w:styleId="678">
     <w:name w:val="Heading 7"/>
-    <w:basedOn w:val="617"/>
-    <w:next w:val="617"/>
-    <w:link w:val="26"/>
+    <w:basedOn w:val="842"/>
+    <w:next w:val="842"/>
+    <w:link w:val="679"/>
     <w:uiPriority w:val="9"/>
     <w:unhideWhenUsed/>
     <w:qFormat/>
@@ -3568,10 +3765,9 @@
       <w:szCs w:val="22"/>
     </w:rPr>
   </w:style>
-  <w:style w:type="character" w:styleId="26">
+  <w:style w:type="character" w:styleId="679">
     <w:name w:val="Heading 7 Char"/>
-    <w:basedOn w:val="11"/>
-    <w:link w:val="25"/>
+    <w:link w:val="678"/>
     <w:uiPriority w:val="9"/>
     <w:pPr>
       <w:pBdr/>
@@ -3588,11 +3784,11 @@
       <w:szCs w:val="22"/>
     </w:rPr>
   </w:style>
-  <w:style w:type="paragraph" w:styleId="27">
+  <w:style w:type="paragraph" w:styleId="680">
     <w:name w:val="Heading 8"/>
-    <w:basedOn w:val="617"/>
-    <w:next w:val="617"/>
-    <w:link w:val="28"/>
+    <w:basedOn w:val="842"/>
+    <w:next w:val="842"/>
+    <w:link w:val="681"/>
     <w:uiPriority w:val="9"/>
     <w:unhideWhenUsed/>
     <w:qFormat/>
@@ -3612,10 +3808,9 @@
       <w:szCs w:val="22"/>
     </w:rPr>
   </w:style>
-  <w:style w:type="character" w:styleId="28">
+  <w:style w:type="character" w:styleId="681">
     <w:name w:val="Heading 8 Char"/>
-    <w:basedOn w:val="11"/>
-    <w:link w:val="27"/>
+    <w:link w:val="680"/>
     <w:uiPriority w:val="9"/>
     <w:pPr>
       <w:pBdr/>
@@ -3630,11 +3825,11 @@
       <w:szCs w:val="22"/>
     </w:rPr>
   </w:style>
-  <w:style w:type="paragraph" w:styleId="29">
+  <w:style w:type="paragraph" w:styleId="682">
     <w:name w:val="Heading 9"/>
-    <w:basedOn w:val="617"/>
-    <w:next w:val="617"/>
-    <w:link w:val="30"/>
+    <w:basedOn w:val="842"/>
+    <w:next w:val="842"/>
+    <w:link w:val="683"/>
     <w:uiPriority w:val="9"/>
     <w:unhideWhenUsed/>
     <w:qFormat/>
@@ -3654,10 +3849,9 @@
       <w:szCs w:val="21"/>
     </w:rPr>
   </w:style>
-  <w:style w:type="character" w:styleId="30">
+  <w:style w:type="character" w:styleId="683">
     <w:name w:val="Heading 9 Char"/>
-    <w:basedOn w:val="11"/>
-    <w:link w:val="29"/>
+    <w:link w:val="682"/>
     <w:uiPriority w:val="9"/>
     <w:pPr>
       <w:pBdr/>
@@ -3672,11 +3866,11 @@
       <w:szCs w:val="21"/>
     </w:rPr>
   </w:style>
-  <w:style w:type="paragraph" w:styleId="34">
+  <w:style w:type="paragraph" w:styleId="684">
     <w:name w:val="Title"/>
-    <w:basedOn w:val="617"/>
-    <w:next w:val="617"/>
-    <w:link w:val="35"/>
+    <w:basedOn w:val="842"/>
+    <w:next w:val="842"/>
+    <w:link w:val="685"/>
     <w:uiPriority w:val="10"/>
     <w:qFormat/>
     <w:pPr>
@@ -3690,10 +3884,9 @@
       <w:szCs w:val="48"/>
     </w:rPr>
   </w:style>
-  <w:style w:type="character" w:styleId="35">
+  <w:style w:type="character" w:styleId="685">
     <w:name w:val="Title Char"/>
-    <w:basedOn w:val="11"/>
-    <w:link w:val="34"/>
+    <w:link w:val="684"/>
     <w:uiPriority w:val="10"/>
     <w:pPr>
       <w:pBdr/>
@@ -3705,11 +3898,11 @@
       <w:szCs w:val="48"/>
     </w:rPr>
   </w:style>
-  <w:style w:type="paragraph" w:styleId="36">
+  <w:style w:type="paragraph" w:styleId="686">
     <w:name w:val="Subtitle"/>
-    <w:basedOn w:val="617"/>
-    <w:next w:val="617"/>
-    <w:link w:val="37"/>
+    <w:basedOn w:val="842"/>
+    <w:next w:val="842"/>
+    <w:link w:val="687"/>
     <w:uiPriority w:val="11"/>
     <w:qFormat/>
     <w:pPr>
@@ -3722,10 +3915,9 @@
       <w:szCs w:val="24"/>
     </w:rPr>
   </w:style>
-  <w:style w:type="character" w:styleId="37">
+  <w:style w:type="character" w:styleId="687">
     <w:name w:val="Subtitle Char"/>
-    <w:basedOn w:val="11"/>
-    <w:link w:val="36"/>
+    <w:link w:val="686"/>
     <w:uiPriority w:val="11"/>
     <w:pPr>
       <w:pBdr/>
@@ -3737,11 +3929,11 @@
       <w:szCs w:val="24"/>
     </w:rPr>
   </w:style>
-  <w:style w:type="paragraph" w:styleId="38">
+  <w:style w:type="paragraph" w:styleId="688">
     <w:name w:val="Quote"/>
-    <w:basedOn w:val="617"/>
-    <w:next w:val="617"/>
-    <w:link w:val="39"/>
+    <w:basedOn w:val="842"/>
+    <w:next w:val="842"/>
+    <w:link w:val="689"/>
     <w:uiPriority w:val="29"/>
     <w:qFormat/>
     <w:pPr>
@@ -3753,9 +3945,9 @@
       <w:i/>
     </w:rPr>
   </w:style>
-  <w:style w:type="character" w:styleId="39">
+  <w:style w:type="character" w:styleId="689">
     <w:name w:val="Quote Char"/>
-    <w:link w:val="38"/>
+    <w:link w:val="688"/>
     <w:uiPriority w:val="29"/>
     <w:pPr>
       <w:pBdr/>
@@ -3766,11 +3958,11 @@
       <w:i/>
     </w:rPr>
   </w:style>
-  <w:style w:type="paragraph" w:styleId="40">
+  <w:style w:type="paragraph" w:styleId="690">
     <w:name w:val="Intense Quote"/>
-    <w:basedOn w:val="617"/>
-    <w:next w:val="617"/>
-    <w:link w:val="41"/>
+    <w:basedOn w:val="842"/>
+    <w:next w:val="842"/>
+    <w:link w:val="691"/>
     <w:uiPriority w:val="30"/>
     <w:qFormat/>
     <w:pPr>
@@ -3789,9 +3981,9 @@
       <w:i/>
     </w:rPr>
   </w:style>
-  <w:style w:type="character" w:styleId="41">
+  <w:style w:type="character" w:styleId="691">
     <w:name w:val="Intense Quote Char"/>
-    <w:link w:val="40"/>
+    <w:link w:val="690"/>
     <w:uiPriority w:val="30"/>
     <w:pPr>
       <w:pBdr/>
@@ -3802,10 +3994,10 @@
       <w:i/>
     </w:rPr>
   </w:style>
-  <w:style w:type="paragraph" w:styleId="42">
+  <w:style w:type="paragraph" w:styleId="692">
     <w:name w:val="Header"/>
-    <w:basedOn w:val="617"/>
-    <w:link w:val="43"/>
+    <w:basedOn w:val="842"/>
+    <w:link w:val="693"/>
     <w:uiPriority w:val="99"/>
     <w:unhideWhenUsed/>
     <w:pPr>
@@ -3818,10 +4010,9 @@
       <w:ind/>
     </w:pPr>
   </w:style>
-  <w:style w:type="character" w:styleId="43">
+  <w:style w:type="character" w:styleId="693">
     <w:name w:val="Header Char"/>
-    <w:basedOn w:val="11"/>
-    <w:link w:val="42"/>
+    <w:link w:val="692"/>
     <w:uiPriority w:val="99"/>
     <w:pPr>
       <w:pBdr/>
@@ -3829,10 +4020,10 @@
       <w:ind/>
     </w:pPr>
   </w:style>
-  <w:style w:type="paragraph" w:styleId="44">
+  <w:style w:type="paragraph" w:styleId="694">
     <w:name w:val="Footer"/>
-    <w:basedOn w:val="617"/>
-    <w:link w:val="47"/>
+    <w:basedOn w:val="842"/>
+    <w:link w:val="697"/>
     <w:uiPriority w:val="99"/>
     <w:unhideWhenUsed/>
     <w:pPr>
@@ -3845,10 +4036,9 @@
       <w:ind/>
     </w:pPr>
   </w:style>
-  <w:style w:type="character" w:styleId="45">
+  <w:style w:type="character" w:styleId="695">
     <w:name w:val="Footer Char"/>
-    <w:basedOn w:val="11"/>
-    <w:link w:val="44"/>
+    <w:link w:val="694"/>
     <w:uiPriority w:val="99"/>
     <w:pPr>
       <w:pBdr/>
@@ -3856,10 +4046,10 @@
       <w:ind/>
     </w:pPr>
   </w:style>
-  <w:style w:type="paragraph" w:styleId="46">
+  <w:style w:type="paragraph" w:styleId="696">
     <w:name w:val="Caption"/>
-    <w:basedOn w:val="617"/>
-    <w:next w:val="617"/>
+    <w:basedOn w:val="842"/>
+    <w:next w:val="842"/>
     <w:uiPriority w:val="35"/>
     <w:semiHidden/>
     <w:unhideWhenUsed/>
@@ -3877,10 +4067,10 @@
       <w:szCs w:val="18"/>
     </w:rPr>
   </w:style>
-  <w:style w:type="character" w:styleId="47">
+  <w:style w:type="character" w:styleId="697">
     <w:name w:val="Caption Char"/>
-    <w:basedOn w:val="46"/>
-    <w:link w:val="44"/>
+    <w:basedOn w:val="696"/>
+    <w:link w:val="694"/>
     <w:uiPriority w:val="99"/>
     <w:pPr>
       <w:pBdr/>
@@ -3888,9 +4078,9 @@
       <w:ind/>
     </w:pPr>
   </w:style>
-  <w:style w:type="table" w:styleId="48">
+  <w:style w:type="table" w:styleId="698">
     <w:name w:val="Table Grid"/>
-    <w:basedOn w:val="618"/>
+    <w:basedOn w:val="843"/>
     <w:uiPriority w:val="59"/>
     <w:pPr>
       <w:pBdr/>
@@ -4087,9 +4277,9 @@
       </w:tcPr>
     </w:tblStylePr>
   </w:style>
-  <w:style w:type="table" w:styleId="49">
+  <w:style w:type="table" w:styleId="699">
     <w:name w:val="Table Grid Light"/>
-    <w:basedOn w:val="618"/>
+    <w:basedOn w:val="843"/>
     <w:uiPriority w:val="59"/>
     <w:pPr>
       <w:pBdr/>
@@ -4286,9 +4476,9 @@
       </w:tcPr>
     </w:tblStylePr>
   </w:style>
-  <w:style w:type="table" w:styleId="50">
+  <w:style w:type="table" w:styleId="700">
     <w:name w:val="Plain Table 1"/>
-    <w:basedOn w:val="618"/>
+    <w:basedOn w:val="843"/>
     <w:uiPriority w:val="59"/>
     <w:pPr>
       <w:pBdr/>
@@ -4511,9 +4701,9 @@
       </w:tcPr>
     </w:tblStylePr>
   </w:style>
-  <w:style w:type="table" w:styleId="51">
+  <w:style w:type="table" w:styleId="701">
     <w:name w:val="Plain Table 2"/>
-    <w:basedOn w:val="618"/>
+    <w:basedOn w:val="843"/>
     <w:uiPriority w:val="59"/>
     <w:pPr>
       <w:pBdr/>
@@ -4744,9 +4934,9 @@
       </w:tcPr>
     </w:tblStylePr>
   </w:style>
-  <w:style w:type="table" w:styleId="52">
+  <w:style w:type="table" w:styleId="702">
     <w:name w:val="Plain Table 3"/>
-    <w:basedOn w:val="618"/>
+    <w:basedOn w:val="843"/>
     <w:uiPriority w:val="99"/>
     <w:pPr>
       <w:pBdr/>
@@ -4974,9 +5164,9 @@
       </w:tcPr>
     </w:tblStylePr>
   </w:style>
-  <w:style w:type="table" w:styleId="53">
+  <w:style w:type="table" w:styleId="703">
     <w:name w:val="Plain Table 4"/>
-    <w:basedOn w:val="618"/>
+    <w:basedOn w:val="843"/>
     <w:uiPriority w:val="99"/>
     <w:pPr>
       <w:pBdr/>
@@ -5190,9 +5380,9 @@
       </w:tcPr>
     </w:tblStylePr>
   </w:style>
-  <w:style w:type="table" w:styleId="54">
+  <w:style w:type="table" w:styleId="704">
     <w:name w:val="Plain Table 5"/>
-    <w:basedOn w:val="618"/>
+    <w:basedOn w:val="843"/>
     <w:uiPriority w:val="99"/>
     <w:pPr>
       <w:pBdr/>
@@ -5423,9 +5613,9 @@
       </w:tcPr>
     </w:tblStylePr>
   </w:style>
-  <w:style w:type="table" w:styleId="55">
+  <w:style w:type="table" w:styleId="705">
     <w:name w:val="Grid Table 1 Light"/>
-    <w:basedOn w:val="618"/>
+    <w:basedOn w:val="843"/>
     <w:uiPriority w:val="99"/>
     <w:pPr>
       <w:pBdr/>
@@ -5646,9 +5836,9 @@
       </w:tcPr>
     </w:tblStylePr>
   </w:style>
-  <w:style w:type="table" w:styleId="56">
+  <w:style w:type="table" w:styleId="706">
     <w:name w:val="Grid Table 1 Light - Accent 1"/>
-    <w:basedOn w:val="618"/>
+    <w:basedOn w:val="843"/>
     <w:uiPriority w:val="99"/>
     <w:pPr>
       <w:pBdr/>
@@ -5869,9 +6059,9 @@
       </w:tcPr>
     </w:tblStylePr>
   </w:style>
-  <w:style w:type="table" w:styleId="57">
+  <w:style w:type="table" w:styleId="707">
     <w:name w:val="Grid Table 1 Light - Accent 2"/>
-    <w:basedOn w:val="618"/>
+    <w:basedOn w:val="843"/>
     <w:uiPriority w:val="99"/>
     <w:pPr>
       <w:pBdr/>
@@ -6092,9 +6282,9 @@
       </w:tcPr>
     </w:tblStylePr>
   </w:style>
-  <w:style w:type="table" w:styleId="58">
+  <w:style w:type="table" w:styleId="708">
     <w:name w:val="Grid Table 1 Light - Accent 3"/>
-    <w:basedOn w:val="618"/>
+    <w:basedOn w:val="843"/>
     <w:uiPriority w:val="99"/>
     <w:pPr>
       <w:pBdr/>
@@ -6315,9 +6505,9 @@
       </w:tcPr>
     </w:tblStylePr>
   </w:style>
-  <w:style w:type="table" w:styleId="59">
+  <w:style w:type="table" w:styleId="709">
     <w:name w:val="Grid Table 1 Light - Accent 4"/>
-    <w:basedOn w:val="618"/>
+    <w:basedOn w:val="843"/>
     <w:uiPriority w:val="99"/>
     <w:pPr>
       <w:pBdr/>
@@ -6538,9 +6728,9 @@
       </w:tcPr>
     </w:tblStylePr>
   </w:style>
-  <w:style w:type="table" w:styleId="60">
+  <w:style w:type="table" w:styleId="710">
     <w:name w:val="Grid Table 1 Light - Accent 5"/>
-    <w:basedOn w:val="618"/>
+    <w:basedOn w:val="843"/>
     <w:uiPriority w:val="99"/>
     <w:pPr>
       <w:pBdr/>
@@ -6761,9 +6951,9 @@
       </w:tcPr>
     </w:tblStylePr>
   </w:style>
-  <w:style w:type="table" w:styleId="61">
+  <w:style w:type="table" w:styleId="711">
     <w:name w:val="Grid Table 1 Light - Accent 6"/>
-    <w:basedOn w:val="618"/>
+    <w:basedOn w:val="843"/>
     <w:uiPriority w:val="99"/>
     <w:pPr>
       <w:pBdr/>
@@ -6984,9 +7174,9 @@
       </w:tcPr>
     </w:tblStylePr>
   </w:style>
-  <w:style w:type="table" w:styleId="62">
+  <w:style w:type="table" w:styleId="712">
     <w:name w:val="Grid Table 2"/>
-    <w:basedOn w:val="618"/>
+    <w:basedOn w:val="843"/>
     <w:uiPriority w:val="99"/>
     <w:pPr>
       <w:pBdr/>
@@ -7216,9 +7406,9 @@
       </w:tcPr>
     </w:tblStylePr>
   </w:style>
-  <w:style w:type="table" w:styleId="63">
+  <w:style w:type="table" w:styleId="713">
     <w:name w:val="Grid Table 2 - Accent 1"/>
-    <w:basedOn w:val="618"/>
+    <w:basedOn w:val="843"/>
     <w:uiPriority w:val="99"/>
     <w:pPr>
       <w:pBdr/>
@@ -7448,9 +7638,9 @@
       </w:tcPr>
     </w:tblStylePr>
   </w:style>
-  <w:style w:type="table" w:styleId="64">
+  <w:style w:type="table" w:styleId="714">
     <w:name w:val="Grid Table 2 - Accent 2"/>
-    <w:basedOn w:val="618"/>
+    <w:basedOn w:val="843"/>
     <w:uiPriority w:val="99"/>
     <w:pPr>
       <w:pBdr/>
@@ -7680,9 +7870,9 @@
       </w:tcPr>
     </w:tblStylePr>
   </w:style>
-  <w:style w:type="table" w:styleId="65">
+  <w:style w:type="table" w:styleId="715">
     <w:name w:val="Grid Table 2 - Accent 3"/>
-    <w:basedOn w:val="618"/>
+    <w:basedOn w:val="843"/>
     <w:uiPriority w:val="99"/>
     <w:pPr>
       <w:pBdr/>
@@ -7912,9 +8102,9 @@
       </w:tcPr>
     </w:tblStylePr>
   </w:style>
-  <w:style w:type="table" w:styleId="66">
+  <w:style w:type="table" w:styleId="716">
     <w:name w:val="Grid Table 2 - Accent 4"/>
-    <w:basedOn w:val="618"/>
+    <w:basedOn w:val="843"/>
     <w:uiPriority w:val="99"/>
     <w:pPr>
       <w:pBdr/>
@@ -8144,9 +8334,9 @@
       </w:tcPr>
     </w:tblStylePr>
   </w:style>
-  <w:style w:type="table" w:styleId="67">
+  <w:style w:type="table" w:styleId="717">
     <w:name w:val="Grid Table 2 - Accent 5"/>
-    <w:basedOn w:val="618"/>
+    <w:basedOn w:val="843"/>
     <w:uiPriority w:val="99"/>
     <w:pPr>
       <w:pBdr/>
@@ -8376,9 +8566,9 @@
       </w:tcPr>
     </w:tblStylePr>
   </w:style>
-  <w:style w:type="table" w:styleId="68">
+  <w:style w:type="table" w:styleId="718">
     <w:name w:val="Grid Table 2 - Accent 6"/>
-    <w:basedOn w:val="618"/>
+    <w:basedOn w:val="843"/>
     <w:uiPriority w:val="99"/>
     <w:pPr>
       <w:pBdr/>
@@ -8608,9 +8798,9 @@
       </w:tcPr>
     </w:tblStylePr>
   </w:style>
-  <w:style w:type="table" w:styleId="69">
+  <w:style w:type="table" w:styleId="719">
     <w:name w:val="Grid Table 3"/>
-    <w:basedOn w:val="618"/>
+    <w:basedOn w:val="843"/>
     <w:uiPriority w:val="99"/>
     <w:pPr>
       <w:pBdr/>
@@ -8709,29 +8899,6 @@
         <w:tblBorders/>
       </w:tblPr>
       <w:tcPr>
-        <w:shd w:color="ffffff"/>
-        <w:tcBorders>
-          <w:top w:val="none" w:color="000000" w:sz="4" w:space="0"/>
-          <w:left w:val="none" w:color="000000" w:sz="4" w:space="0"/>
-          <w:bottom w:val="none" w:color="000000" w:sz="4" w:space="0"/>
-          <w:right w:val="none" w:color="000000" w:sz="4" w:space="0"/>
-        </w:tcBorders>
-      </w:tcPr>
-    </w:tblStylePr>
-    <w:tblStylePr w:type="firstRow">
-      <w:rPr>
-        <w:b/>
-        <w:color w:val="404040"/>
-      </w:rPr>
-      <w:pPr>
-        <w:pBdr/>
-        <w:spacing/>
-        <w:ind/>
-      </w:pPr>
-      <w:tblPr>
-        <w:tblBorders/>
-      </w:tblPr>
-      <w:tcPr>
         <w:shd w:val="clear" w:color="ffffff"/>
         <w:tcBorders>
           <w:top w:val="none" w:color="000000" w:sz="4" w:space="0"/>
@@ -8741,30 +8908,7 @@
         </w:tcBorders>
       </w:tcPr>
     </w:tblStylePr>
-    <w:tblStylePr w:type="lastCol">
-      <w:rPr>
-        <w:i/>
-        <w:color w:val="404040"/>
-      </w:rPr>
-      <w:pPr>
-        <w:pBdr/>
-        <w:spacing/>
-        <w:ind/>
-      </w:pPr>
-      <w:tblPr>
-        <w:tblBorders/>
-      </w:tblPr>
-      <w:tcPr>
-        <w:shd w:color="ffffff"/>
-        <w:tcBorders>
-          <w:top w:val="none" w:color="000000" w:sz="4" w:space="0"/>
-          <w:left w:val="none" w:color="000000" w:sz="4" w:space="0"/>
-          <w:bottom w:val="none" w:color="000000" w:sz="4" w:space="0"/>
-          <w:right w:val="none" w:color="000000" w:sz="4" w:space="0"/>
-        </w:tcBorders>
-      </w:tcPr>
-    </w:tblStylePr>
-    <w:tblStylePr w:type="lastRow">
+    <w:tblStylePr w:type="firstRow">
       <w:rPr>
         <w:b/>
         <w:color w:val="404040"/>
@@ -8787,6 +8931,52 @@
         </w:tcBorders>
       </w:tcPr>
     </w:tblStylePr>
+    <w:tblStylePr w:type="lastCol">
+      <w:rPr>
+        <w:i/>
+        <w:color w:val="404040"/>
+      </w:rPr>
+      <w:pPr>
+        <w:pBdr/>
+        <w:spacing/>
+        <w:ind/>
+      </w:pPr>
+      <w:tblPr>
+        <w:tblBorders/>
+      </w:tblPr>
+      <w:tcPr>
+        <w:shd w:val="clear" w:color="ffffff"/>
+        <w:tcBorders>
+          <w:top w:val="none" w:color="000000" w:sz="4" w:space="0"/>
+          <w:left w:val="none" w:color="000000" w:sz="4" w:space="0"/>
+          <w:bottom w:val="none" w:color="000000" w:sz="4" w:space="0"/>
+          <w:right w:val="none" w:color="000000" w:sz="4" w:space="0"/>
+        </w:tcBorders>
+      </w:tcPr>
+    </w:tblStylePr>
+    <w:tblStylePr w:type="lastRow">
+      <w:rPr>
+        <w:b/>
+        <w:color w:val="404040"/>
+      </w:rPr>
+      <w:pPr>
+        <w:pBdr/>
+        <w:spacing/>
+        <w:ind/>
+      </w:pPr>
+      <w:tblPr>
+        <w:tblBorders/>
+      </w:tblPr>
+      <w:tcPr>
+        <w:shd w:val="clear" w:color="ffffff"/>
+        <w:tcBorders>
+          <w:top w:val="none" w:color="000000" w:sz="4" w:space="0"/>
+          <w:left w:val="none" w:color="000000" w:sz="4" w:space="0"/>
+          <w:bottom w:val="none" w:color="000000" w:sz="4" w:space="0"/>
+          <w:right w:val="none" w:color="000000" w:sz="4" w:space="0"/>
+        </w:tcBorders>
+      </w:tcPr>
+    </w:tblStylePr>
     <w:tblStylePr w:type="nwCell">
       <w:pPr>
         <w:pBdr/>
@@ -8853,9 +9043,9 @@
       </w:tcPr>
     </w:tblStylePr>
   </w:style>
-  <w:style w:type="table" w:styleId="70">
+  <w:style w:type="table" w:styleId="720">
     <w:name w:val="Grid Table 3 - Accent 1"/>
-    <w:basedOn w:val="618"/>
+    <w:basedOn w:val="843"/>
     <w:uiPriority w:val="99"/>
     <w:pPr>
       <w:pBdr/>
@@ -8954,29 +9144,6 @@
         <w:tblBorders/>
       </w:tblPr>
       <w:tcPr>
-        <w:shd w:color="ffffff"/>
-        <w:tcBorders>
-          <w:top w:val="none" w:color="000000" w:sz="4" w:space="0"/>
-          <w:left w:val="none" w:color="000000" w:sz="4" w:space="0"/>
-          <w:bottom w:val="none" w:color="000000" w:sz="4" w:space="0"/>
-          <w:right w:val="none" w:color="000000" w:sz="4" w:space="0"/>
-        </w:tcBorders>
-      </w:tcPr>
-    </w:tblStylePr>
-    <w:tblStylePr w:type="firstRow">
-      <w:rPr>
-        <w:b/>
-        <w:color w:val="404040"/>
-      </w:rPr>
-      <w:pPr>
-        <w:pBdr/>
-        <w:spacing/>
-        <w:ind/>
-      </w:pPr>
-      <w:tblPr>
-        <w:tblBorders/>
-      </w:tblPr>
-      <w:tcPr>
         <w:shd w:val="clear" w:color="ffffff"/>
         <w:tcBorders>
           <w:top w:val="none" w:color="000000" w:sz="4" w:space="0"/>
@@ -8986,30 +9153,7 @@
         </w:tcBorders>
       </w:tcPr>
     </w:tblStylePr>
-    <w:tblStylePr w:type="lastCol">
-      <w:rPr>
-        <w:i/>
-        <w:color w:val="404040"/>
-      </w:rPr>
-      <w:pPr>
-        <w:pBdr/>
-        <w:spacing/>
-        <w:ind/>
-      </w:pPr>
-      <w:tblPr>
-        <w:tblBorders/>
-      </w:tblPr>
-      <w:tcPr>
-        <w:shd w:color="ffffff"/>
-        <w:tcBorders>
-          <w:top w:val="none" w:color="000000" w:sz="4" w:space="0"/>
-          <w:left w:val="none" w:color="000000" w:sz="4" w:space="0"/>
-          <w:bottom w:val="none" w:color="000000" w:sz="4" w:space="0"/>
-          <w:right w:val="none" w:color="000000" w:sz="4" w:space="0"/>
-        </w:tcBorders>
-      </w:tcPr>
-    </w:tblStylePr>
-    <w:tblStylePr w:type="lastRow">
+    <w:tblStylePr w:type="firstRow">
       <w:rPr>
         <w:b/>
         <w:color w:val="404040"/>
@@ -9032,6 +9176,52 @@
         </w:tcBorders>
       </w:tcPr>
     </w:tblStylePr>
+    <w:tblStylePr w:type="lastCol">
+      <w:rPr>
+        <w:i/>
+        <w:color w:val="404040"/>
+      </w:rPr>
+      <w:pPr>
+        <w:pBdr/>
+        <w:spacing/>
+        <w:ind/>
+      </w:pPr>
+      <w:tblPr>
+        <w:tblBorders/>
+      </w:tblPr>
+      <w:tcPr>
+        <w:shd w:val="clear" w:color="ffffff"/>
+        <w:tcBorders>
+          <w:top w:val="none" w:color="000000" w:sz="4" w:space="0"/>
+          <w:left w:val="none" w:color="000000" w:sz="4" w:space="0"/>
+          <w:bottom w:val="none" w:color="000000" w:sz="4" w:space="0"/>
+          <w:right w:val="none" w:color="000000" w:sz="4" w:space="0"/>
+        </w:tcBorders>
+      </w:tcPr>
+    </w:tblStylePr>
+    <w:tblStylePr w:type="lastRow">
+      <w:rPr>
+        <w:b/>
+        <w:color w:val="404040"/>
+      </w:rPr>
+      <w:pPr>
+        <w:pBdr/>
+        <w:spacing/>
+        <w:ind/>
+      </w:pPr>
+      <w:tblPr>
+        <w:tblBorders/>
+      </w:tblPr>
+      <w:tcPr>
+        <w:shd w:val="clear" w:color="ffffff"/>
+        <w:tcBorders>
+          <w:top w:val="none" w:color="000000" w:sz="4" w:space="0"/>
+          <w:left w:val="none" w:color="000000" w:sz="4" w:space="0"/>
+          <w:bottom w:val="none" w:color="000000" w:sz="4" w:space="0"/>
+          <w:right w:val="none" w:color="000000" w:sz="4" w:space="0"/>
+        </w:tcBorders>
+      </w:tcPr>
+    </w:tblStylePr>
     <w:tblStylePr w:type="nwCell">
       <w:pPr>
         <w:pBdr/>
@@ -9098,9 +9288,9 @@
       </w:tcPr>
     </w:tblStylePr>
   </w:style>
-  <w:style w:type="table" w:styleId="71">
+  <w:style w:type="table" w:styleId="721">
     <w:name w:val="Grid Table 3 - Accent 2"/>
-    <w:basedOn w:val="618"/>
+    <w:basedOn w:val="843"/>
     <w:uiPriority w:val="99"/>
     <w:pPr>
       <w:pBdr/>
@@ -9199,29 +9389,6 @@
         <w:tblBorders/>
       </w:tblPr>
       <w:tcPr>
-        <w:shd w:color="ffffff"/>
-        <w:tcBorders>
-          <w:top w:val="none" w:color="000000" w:sz="4" w:space="0"/>
-          <w:left w:val="none" w:color="000000" w:sz="4" w:space="0"/>
-          <w:bottom w:val="none" w:color="000000" w:sz="4" w:space="0"/>
-          <w:right w:val="none" w:color="000000" w:sz="4" w:space="0"/>
-        </w:tcBorders>
-      </w:tcPr>
-    </w:tblStylePr>
-    <w:tblStylePr w:type="firstRow">
-      <w:rPr>
-        <w:b/>
-        <w:color w:val="404040"/>
-      </w:rPr>
-      <w:pPr>
-        <w:pBdr/>
-        <w:spacing/>
-        <w:ind/>
-      </w:pPr>
-      <w:tblPr>
-        <w:tblBorders/>
-      </w:tblPr>
-      <w:tcPr>
         <w:shd w:val="clear" w:color="ffffff"/>
         <w:tcBorders>
           <w:top w:val="none" w:color="000000" w:sz="4" w:space="0"/>
@@ -9231,30 +9398,7 @@
         </w:tcBorders>
       </w:tcPr>
     </w:tblStylePr>
-    <w:tblStylePr w:type="lastCol">
-      <w:rPr>
-        <w:i/>
-        <w:color w:val="404040"/>
-      </w:rPr>
-      <w:pPr>
-        <w:pBdr/>
-        <w:spacing/>
-        <w:ind/>
-      </w:pPr>
-      <w:tblPr>
-        <w:tblBorders/>
-      </w:tblPr>
-      <w:tcPr>
-        <w:shd w:color="ffffff"/>
-        <w:tcBorders>
-          <w:top w:val="none" w:color="000000" w:sz="4" w:space="0"/>
-          <w:left w:val="none" w:color="000000" w:sz="4" w:space="0"/>
-          <w:bottom w:val="none" w:color="000000" w:sz="4" w:space="0"/>
-          <w:right w:val="none" w:color="000000" w:sz="4" w:space="0"/>
-        </w:tcBorders>
-      </w:tcPr>
-    </w:tblStylePr>
-    <w:tblStylePr w:type="lastRow">
+    <w:tblStylePr w:type="firstRow">
       <w:rPr>
         <w:b/>
         <w:color w:val="404040"/>
@@ -9277,6 +9421,52 @@
         </w:tcBorders>
       </w:tcPr>
     </w:tblStylePr>
+    <w:tblStylePr w:type="lastCol">
+      <w:rPr>
+        <w:i/>
+        <w:color w:val="404040"/>
+      </w:rPr>
+      <w:pPr>
+        <w:pBdr/>
+        <w:spacing/>
+        <w:ind/>
+      </w:pPr>
+      <w:tblPr>
+        <w:tblBorders/>
+      </w:tblPr>
+      <w:tcPr>
+        <w:shd w:val="clear" w:color="ffffff"/>
+        <w:tcBorders>
+          <w:top w:val="none" w:color="000000" w:sz="4" w:space="0"/>
+          <w:left w:val="none" w:color="000000" w:sz="4" w:space="0"/>
+          <w:bottom w:val="none" w:color="000000" w:sz="4" w:space="0"/>
+          <w:right w:val="none" w:color="000000" w:sz="4" w:space="0"/>
+        </w:tcBorders>
+      </w:tcPr>
+    </w:tblStylePr>
+    <w:tblStylePr w:type="lastRow">
+      <w:rPr>
+        <w:b/>
+        <w:color w:val="404040"/>
+      </w:rPr>
+      <w:pPr>
+        <w:pBdr/>
+        <w:spacing/>
+        <w:ind/>
+      </w:pPr>
+      <w:tblPr>
+        <w:tblBorders/>
+      </w:tblPr>
+      <w:tcPr>
+        <w:shd w:val="clear" w:color="ffffff"/>
+        <w:tcBorders>
+          <w:top w:val="none" w:color="000000" w:sz="4" w:space="0"/>
+          <w:left w:val="none" w:color="000000" w:sz="4" w:space="0"/>
+          <w:bottom w:val="none" w:color="000000" w:sz="4" w:space="0"/>
+          <w:right w:val="none" w:color="000000" w:sz="4" w:space="0"/>
+        </w:tcBorders>
+      </w:tcPr>
+    </w:tblStylePr>
     <w:tblStylePr w:type="nwCell">
       <w:pPr>
         <w:pBdr/>
@@ -9343,9 +9533,9 @@
       </w:tcPr>
     </w:tblStylePr>
   </w:style>
-  <w:style w:type="table" w:styleId="72">
+  <w:style w:type="table" w:styleId="722">
     <w:name w:val="Grid Table 3 - Accent 3"/>
-    <w:basedOn w:val="618"/>
+    <w:basedOn w:val="843"/>
     <w:uiPriority w:val="99"/>
     <w:pPr>
       <w:pBdr/>
@@ -9444,29 +9634,6 @@
         <w:tblBorders/>
       </w:tblPr>
       <w:tcPr>
-        <w:shd w:color="ffffff"/>
-        <w:tcBorders>
-          <w:top w:val="none" w:color="000000" w:sz="4" w:space="0"/>
-          <w:left w:val="none" w:color="000000" w:sz="4" w:space="0"/>
-          <w:bottom w:val="none" w:color="000000" w:sz="4" w:space="0"/>
-          <w:right w:val="none" w:color="000000" w:sz="4" w:space="0"/>
-        </w:tcBorders>
-      </w:tcPr>
-    </w:tblStylePr>
-    <w:tblStylePr w:type="firstRow">
-      <w:rPr>
-        <w:b/>
-        <w:color w:val="404040"/>
-      </w:rPr>
-      <w:pPr>
-        <w:pBdr/>
-        <w:spacing/>
-        <w:ind/>
-      </w:pPr>
-      <w:tblPr>
-        <w:tblBorders/>
-      </w:tblPr>
-      <w:tcPr>
         <w:shd w:val="clear" w:color="ffffff"/>
         <w:tcBorders>
           <w:top w:val="none" w:color="000000" w:sz="4" w:space="0"/>
@@ -9476,30 +9643,7 @@
         </w:tcBorders>
       </w:tcPr>
     </w:tblStylePr>
-    <w:tblStylePr w:type="lastCol">
-      <w:rPr>
-        <w:i/>
-        <w:color w:val="404040"/>
-      </w:rPr>
-      <w:pPr>
-        <w:pBdr/>
-        <w:spacing/>
-        <w:ind/>
-      </w:pPr>
-      <w:tblPr>
-        <w:tblBorders/>
-      </w:tblPr>
-      <w:tcPr>
-        <w:shd w:color="ffffff"/>
-        <w:tcBorders>
-          <w:top w:val="none" w:color="000000" w:sz="4" w:space="0"/>
-          <w:left w:val="none" w:color="000000" w:sz="4" w:space="0"/>
-          <w:bottom w:val="none" w:color="000000" w:sz="4" w:space="0"/>
-          <w:right w:val="none" w:color="000000" w:sz="4" w:space="0"/>
-        </w:tcBorders>
-      </w:tcPr>
-    </w:tblStylePr>
-    <w:tblStylePr w:type="lastRow">
+    <w:tblStylePr w:type="firstRow">
       <w:rPr>
         <w:b/>
         <w:color w:val="404040"/>
@@ -9522,6 +9666,52 @@
         </w:tcBorders>
       </w:tcPr>
     </w:tblStylePr>
+    <w:tblStylePr w:type="lastCol">
+      <w:rPr>
+        <w:i/>
+        <w:color w:val="404040"/>
+      </w:rPr>
+      <w:pPr>
+        <w:pBdr/>
+        <w:spacing/>
+        <w:ind/>
+      </w:pPr>
+      <w:tblPr>
+        <w:tblBorders/>
+      </w:tblPr>
+      <w:tcPr>
+        <w:shd w:val="clear" w:color="ffffff"/>
+        <w:tcBorders>
+          <w:top w:val="none" w:color="000000" w:sz="4" w:space="0"/>
+          <w:left w:val="none" w:color="000000" w:sz="4" w:space="0"/>
+          <w:bottom w:val="none" w:color="000000" w:sz="4" w:space="0"/>
+          <w:right w:val="none" w:color="000000" w:sz="4" w:space="0"/>
+        </w:tcBorders>
+      </w:tcPr>
+    </w:tblStylePr>
+    <w:tblStylePr w:type="lastRow">
+      <w:rPr>
+        <w:b/>
+        <w:color w:val="404040"/>
+      </w:rPr>
+      <w:pPr>
+        <w:pBdr/>
+        <w:spacing/>
+        <w:ind/>
+      </w:pPr>
+      <w:tblPr>
+        <w:tblBorders/>
+      </w:tblPr>
+      <w:tcPr>
+        <w:shd w:val="clear" w:color="ffffff"/>
+        <w:tcBorders>
+          <w:top w:val="none" w:color="000000" w:sz="4" w:space="0"/>
+          <w:left w:val="none" w:color="000000" w:sz="4" w:space="0"/>
+          <w:bottom w:val="none" w:color="000000" w:sz="4" w:space="0"/>
+          <w:right w:val="none" w:color="000000" w:sz="4" w:space="0"/>
+        </w:tcBorders>
+      </w:tcPr>
+    </w:tblStylePr>
     <w:tblStylePr w:type="nwCell">
       <w:pPr>
         <w:pBdr/>
@@ -9588,9 +9778,9 @@
       </w:tcPr>
     </w:tblStylePr>
   </w:style>
-  <w:style w:type="table" w:styleId="73">
+  <w:style w:type="table" w:styleId="723">
     <w:name w:val="Grid Table 3 - Accent 4"/>
-    <w:basedOn w:val="618"/>
+    <w:basedOn w:val="843"/>
     <w:uiPriority w:val="99"/>
     <w:pPr>
       <w:pBdr/>
@@ -9689,29 +9879,6 @@
         <w:tblBorders/>
       </w:tblPr>
       <w:tcPr>
-        <w:shd w:color="ffffff"/>
-        <w:tcBorders>
-          <w:top w:val="none" w:color="000000" w:sz="4" w:space="0"/>
-          <w:left w:val="none" w:color="000000" w:sz="4" w:space="0"/>
-          <w:bottom w:val="none" w:color="000000" w:sz="4" w:space="0"/>
-          <w:right w:val="none" w:color="000000" w:sz="4" w:space="0"/>
-        </w:tcBorders>
-      </w:tcPr>
-    </w:tblStylePr>
-    <w:tblStylePr w:type="firstRow">
-      <w:rPr>
-        <w:b/>
-        <w:color w:val="404040"/>
-      </w:rPr>
-      <w:pPr>
-        <w:pBdr/>
-        <w:spacing/>
-        <w:ind/>
-      </w:pPr>
-      <w:tblPr>
-        <w:tblBorders/>
-      </w:tblPr>
-      <w:tcPr>
         <w:shd w:val="clear" w:color="ffffff"/>
         <w:tcBorders>
           <w:top w:val="none" w:color="000000" w:sz="4" w:space="0"/>
@@ -9721,30 +9888,7 @@
         </w:tcBorders>
       </w:tcPr>
     </w:tblStylePr>
-    <w:tblStylePr w:type="lastCol">
-      <w:rPr>
-        <w:i/>
-        <w:color w:val="404040"/>
-      </w:rPr>
-      <w:pPr>
-        <w:pBdr/>
-        <w:spacing/>
-        <w:ind/>
-      </w:pPr>
-      <w:tblPr>
-        <w:tblBorders/>
-      </w:tblPr>
-      <w:tcPr>
-        <w:shd w:color="ffffff"/>
-        <w:tcBorders>
-          <w:top w:val="none" w:color="000000" w:sz="4" w:space="0"/>
-          <w:left w:val="none" w:color="000000" w:sz="4" w:space="0"/>
-          <w:bottom w:val="none" w:color="000000" w:sz="4" w:space="0"/>
-          <w:right w:val="none" w:color="000000" w:sz="4" w:space="0"/>
-        </w:tcBorders>
-      </w:tcPr>
-    </w:tblStylePr>
-    <w:tblStylePr w:type="lastRow">
+    <w:tblStylePr w:type="firstRow">
       <w:rPr>
         <w:b/>
         <w:color w:val="404040"/>
@@ -9767,6 +9911,52 @@
         </w:tcBorders>
       </w:tcPr>
     </w:tblStylePr>
+    <w:tblStylePr w:type="lastCol">
+      <w:rPr>
+        <w:i/>
+        <w:color w:val="404040"/>
+      </w:rPr>
+      <w:pPr>
+        <w:pBdr/>
+        <w:spacing/>
+        <w:ind/>
+      </w:pPr>
+      <w:tblPr>
+        <w:tblBorders/>
+      </w:tblPr>
+      <w:tcPr>
+        <w:shd w:val="clear" w:color="ffffff"/>
+        <w:tcBorders>
+          <w:top w:val="none" w:color="000000" w:sz="4" w:space="0"/>
+          <w:left w:val="none" w:color="000000" w:sz="4" w:space="0"/>
+          <w:bottom w:val="none" w:color="000000" w:sz="4" w:space="0"/>
+          <w:right w:val="none" w:color="000000" w:sz="4" w:space="0"/>
+        </w:tcBorders>
+      </w:tcPr>
+    </w:tblStylePr>
+    <w:tblStylePr w:type="lastRow">
+      <w:rPr>
+        <w:b/>
+        <w:color w:val="404040"/>
+      </w:rPr>
+      <w:pPr>
+        <w:pBdr/>
+        <w:spacing/>
+        <w:ind/>
+      </w:pPr>
+      <w:tblPr>
+        <w:tblBorders/>
+      </w:tblPr>
+      <w:tcPr>
+        <w:shd w:val="clear" w:color="ffffff"/>
+        <w:tcBorders>
+          <w:top w:val="none" w:color="000000" w:sz="4" w:space="0"/>
+          <w:left w:val="none" w:color="000000" w:sz="4" w:space="0"/>
+          <w:bottom w:val="none" w:color="000000" w:sz="4" w:space="0"/>
+          <w:right w:val="none" w:color="000000" w:sz="4" w:space="0"/>
+        </w:tcBorders>
+      </w:tcPr>
+    </w:tblStylePr>
     <w:tblStylePr w:type="nwCell">
       <w:pPr>
         <w:pBdr/>
@@ -9833,9 +10023,9 @@
       </w:tcPr>
     </w:tblStylePr>
   </w:style>
-  <w:style w:type="table" w:styleId="74">
+  <w:style w:type="table" w:styleId="724">
     <w:name w:val="Grid Table 3 - Accent 5"/>
-    <w:basedOn w:val="618"/>
+    <w:basedOn w:val="843"/>
     <w:uiPriority w:val="99"/>
     <w:pPr>
       <w:pBdr/>
@@ -9934,29 +10124,6 @@
         <w:tblBorders/>
       </w:tblPr>
       <w:tcPr>
-        <w:shd w:color="ffffff"/>
-        <w:tcBorders>
-          <w:top w:val="none" w:color="000000" w:sz="4" w:space="0"/>
-          <w:left w:val="none" w:color="000000" w:sz="4" w:space="0"/>
-          <w:bottom w:val="none" w:color="000000" w:sz="4" w:space="0"/>
-          <w:right w:val="none" w:color="000000" w:sz="4" w:space="0"/>
-        </w:tcBorders>
-      </w:tcPr>
-    </w:tblStylePr>
-    <w:tblStylePr w:type="firstRow">
-      <w:rPr>
-        <w:b/>
-        <w:color w:val="404040"/>
-      </w:rPr>
-      <w:pPr>
-        <w:pBdr/>
-        <w:spacing/>
-        <w:ind/>
-      </w:pPr>
-      <w:tblPr>
-        <w:tblBorders/>
-      </w:tblPr>
-      <w:tcPr>
         <w:shd w:val="clear" w:color="ffffff"/>
         <w:tcBorders>
           <w:top w:val="none" w:color="000000" w:sz="4" w:space="0"/>
@@ -9966,30 +10133,7 @@
         </w:tcBorders>
       </w:tcPr>
     </w:tblStylePr>
-    <w:tblStylePr w:type="lastCol">
-      <w:rPr>
-        <w:i/>
-        <w:color w:val="404040"/>
-      </w:rPr>
-      <w:pPr>
-        <w:pBdr/>
-        <w:spacing/>
-        <w:ind/>
-      </w:pPr>
-      <w:tblPr>
-        <w:tblBorders/>
-      </w:tblPr>
-      <w:tcPr>
-        <w:shd w:color="ffffff"/>
-        <w:tcBorders>
-          <w:top w:val="none" w:color="000000" w:sz="4" w:space="0"/>
-          <w:left w:val="none" w:color="000000" w:sz="4" w:space="0"/>
-          <w:bottom w:val="none" w:color="000000" w:sz="4" w:space="0"/>
-          <w:right w:val="none" w:color="000000" w:sz="4" w:space="0"/>
-        </w:tcBorders>
-      </w:tcPr>
-    </w:tblStylePr>
-    <w:tblStylePr w:type="lastRow">
+    <w:tblStylePr w:type="firstRow">
       <w:rPr>
         <w:b/>
         <w:color w:val="404040"/>
@@ -10012,6 +10156,52 @@
         </w:tcBorders>
       </w:tcPr>
     </w:tblStylePr>
+    <w:tblStylePr w:type="lastCol">
+      <w:rPr>
+        <w:i/>
+        <w:color w:val="404040"/>
+      </w:rPr>
+      <w:pPr>
+        <w:pBdr/>
+        <w:spacing/>
+        <w:ind/>
+      </w:pPr>
+      <w:tblPr>
+        <w:tblBorders/>
+      </w:tblPr>
+      <w:tcPr>
+        <w:shd w:val="clear" w:color="ffffff"/>
+        <w:tcBorders>
+          <w:top w:val="none" w:color="000000" w:sz="4" w:space="0"/>
+          <w:left w:val="none" w:color="000000" w:sz="4" w:space="0"/>
+          <w:bottom w:val="none" w:color="000000" w:sz="4" w:space="0"/>
+          <w:right w:val="none" w:color="000000" w:sz="4" w:space="0"/>
+        </w:tcBorders>
+      </w:tcPr>
+    </w:tblStylePr>
+    <w:tblStylePr w:type="lastRow">
+      <w:rPr>
+        <w:b/>
+        <w:color w:val="404040"/>
+      </w:rPr>
+      <w:pPr>
+        <w:pBdr/>
+        <w:spacing/>
+        <w:ind/>
+      </w:pPr>
+      <w:tblPr>
+        <w:tblBorders/>
+      </w:tblPr>
+      <w:tcPr>
+        <w:shd w:val="clear" w:color="ffffff"/>
+        <w:tcBorders>
+          <w:top w:val="none" w:color="000000" w:sz="4" w:space="0"/>
+          <w:left w:val="none" w:color="000000" w:sz="4" w:space="0"/>
+          <w:bottom w:val="none" w:color="000000" w:sz="4" w:space="0"/>
+          <w:right w:val="none" w:color="000000" w:sz="4" w:space="0"/>
+        </w:tcBorders>
+      </w:tcPr>
+    </w:tblStylePr>
     <w:tblStylePr w:type="nwCell">
       <w:pPr>
         <w:pBdr/>
@@ -10078,9 +10268,9 @@
       </w:tcPr>
     </w:tblStylePr>
   </w:style>
-  <w:style w:type="table" w:styleId="75">
+  <w:style w:type="table" w:styleId="725">
     <w:name w:val="Grid Table 3 - Accent 6"/>
-    <w:basedOn w:val="618"/>
+    <w:basedOn w:val="843"/>
     <w:uiPriority w:val="99"/>
     <w:pPr>
       <w:pBdr/>
@@ -10179,29 +10369,6 @@
         <w:tblBorders/>
       </w:tblPr>
       <w:tcPr>
-        <w:shd w:color="ffffff"/>
-        <w:tcBorders>
-          <w:top w:val="none" w:color="000000" w:sz="4" w:space="0"/>
-          <w:left w:val="none" w:color="000000" w:sz="4" w:space="0"/>
-          <w:bottom w:val="none" w:color="000000" w:sz="4" w:space="0"/>
-          <w:right w:val="none" w:color="000000" w:sz="4" w:space="0"/>
-        </w:tcBorders>
-      </w:tcPr>
-    </w:tblStylePr>
-    <w:tblStylePr w:type="firstRow">
-      <w:rPr>
-        <w:b/>
-        <w:color w:val="404040"/>
-      </w:rPr>
-      <w:pPr>
-        <w:pBdr/>
-        <w:spacing/>
-        <w:ind/>
-      </w:pPr>
-      <w:tblPr>
-        <w:tblBorders/>
-      </w:tblPr>
-      <w:tcPr>
         <w:shd w:val="clear" w:color="ffffff"/>
         <w:tcBorders>
           <w:top w:val="none" w:color="000000" w:sz="4" w:space="0"/>
@@ -10211,30 +10378,7 @@
         </w:tcBorders>
       </w:tcPr>
     </w:tblStylePr>
-    <w:tblStylePr w:type="lastCol">
-      <w:rPr>
-        <w:i/>
-        <w:color w:val="404040"/>
-      </w:rPr>
-      <w:pPr>
-        <w:pBdr/>
-        <w:spacing/>
-        <w:ind/>
-      </w:pPr>
-      <w:tblPr>
-        <w:tblBorders/>
-      </w:tblPr>
-      <w:tcPr>
-        <w:shd w:color="ffffff"/>
-        <w:tcBorders>
-          <w:top w:val="none" w:color="000000" w:sz="4" w:space="0"/>
-          <w:left w:val="none" w:color="000000" w:sz="4" w:space="0"/>
-          <w:bottom w:val="none" w:color="000000" w:sz="4" w:space="0"/>
-          <w:right w:val="none" w:color="000000" w:sz="4" w:space="0"/>
-        </w:tcBorders>
-      </w:tcPr>
-    </w:tblStylePr>
-    <w:tblStylePr w:type="lastRow">
+    <w:tblStylePr w:type="firstRow">
       <w:rPr>
         <w:b/>
         <w:color w:val="404040"/>
@@ -10257,6 +10401,52 @@
         </w:tcBorders>
       </w:tcPr>
     </w:tblStylePr>
+    <w:tblStylePr w:type="lastCol">
+      <w:rPr>
+        <w:i/>
+        <w:color w:val="404040"/>
+      </w:rPr>
+      <w:pPr>
+        <w:pBdr/>
+        <w:spacing/>
+        <w:ind/>
+      </w:pPr>
+      <w:tblPr>
+        <w:tblBorders/>
+      </w:tblPr>
+      <w:tcPr>
+        <w:shd w:val="clear" w:color="ffffff"/>
+        <w:tcBorders>
+          <w:top w:val="none" w:color="000000" w:sz="4" w:space="0"/>
+          <w:left w:val="none" w:color="000000" w:sz="4" w:space="0"/>
+          <w:bottom w:val="none" w:color="000000" w:sz="4" w:space="0"/>
+          <w:right w:val="none" w:color="000000" w:sz="4" w:space="0"/>
+        </w:tcBorders>
+      </w:tcPr>
+    </w:tblStylePr>
+    <w:tblStylePr w:type="lastRow">
+      <w:rPr>
+        <w:b/>
+        <w:color w:val="404040"/>
+      </w:rPr>
+      <w:pPr>
+        <w:pBdr/>
+        <w:spacing/>
+        <w:ind/>
+      </w:pPr>
+      <w:tblPr>
+        <w:tblBorders/>
+      </w:tblPr>
+      <w:tcPr>
+        <w:shd w:val="clear" w:color="ffffff"/>
+        <w:tcBorders>
+          <w:top w:val="none" w:color="000000" w:sz="4" w:space="0"/>
+          <w:left w:val="none" w:color="000000" w:sz="4" w:space="0"/>
+          <w:bottom w:val="none" w:color="000000" w:sz="4" w:space="0"/>
+          <w:right w:val="none" w:color="000000" w:sz="4" w:space="0"/>
+        </w:tcBorders>
+      </w:tcPr>
+    </w:tblStylePr>
     <w:tblStylePr w:type="nwCell">
       <w:pPr>
         <w:pBdr/>
@@ -10323,9 +10513,9 @@
       </w:tcPr>
     </w:tblStylePr>
   </w:style>
-  <w:style w:type="table" w:styleId="76">
+  <w:style w:type="table" w:styleId="726">
     <w:name w:val="Grid Table 4"/>
-    <w:basedOn w:val="618"/>
+    <w:basedOn w:val="843"/>
     <w:uiPriority w:val="59"/>
     <w:pPr>
       <w:pBdr/>
@@ -10556,9 +10746,9 @@
       </w:tcPr>
     </w:tblStylePr>
   </w:style>
-  <w:style w:type="table" w:styleId="77">
+  <w:style w:type="table" w:styleId="727">
     <w:name w:val="Grid Table 4 - Accent 1"/>
-    <w:basedOn w:val="618"/>
+    <w:basedOn w:val="843"/>
     <w:uiPriority w:val="59"/>
     <w:pPr>
       <w:pBdr/>
@@ -10789,9 +10979,9 @@
       </w:tcPr>
     </w:tblStylePr>
   </w:style>
-  <w:style w:type="table" w:styleId="78">
+  <w:style w:type="table" w:styleId="728">
     <w:name w:val="Grid Table 4 - Accent 2"/>
-    <w:basedOn w:val="618"/>
+    <w:basedOn w:val="843"/>
     <w:uiPriority w:val="59"/>
     <w:pPr>
       <w:pBdr/>
@@ -11022,9 +11212,9 @@
       </w:tcPr>
     </w:tblStylePr>
   </w:style>
-  <w:style w:type="table" w:styleId="79">
+  <w:style w:type="table" w:styleId="729">
     <w:name w:val="Grid Table 4 - Accent 3"/>
-    <w:basedOn w:val="618"/>
+    <w:basedOn w:val="843"/>
     <w:uiPriority w:val="59"/>
     <w:pPr>
       <w:pBdr/>
@@ -11255,9 +11445,9 @@
       </w:tcPr>
     </w:tblStylePr>
   </w:style>
-  <w:style w:type="table" w:styleId="80">
+  <w:style w:type="table" w:styleId="730">
     <w:name w:val="Grid Table 4 - Accent 4"/>
-    <w:basedOn w:val="618"/>
+    <w:basedOn w:val="843"/>
     <w:uiPriority w:val="59"/>
     <w:pPr>
       <w:pBdr/>
@@ -11488,9 +11678,9 @@
       </w:tcPr>
     </w:tblStylePr>
   </w:style>
-  <w:style w:type="table" w:styleId="81">
+  <w:style w:type="table" w:styleId="731">
     <w:name w:val="Grid Table 4 - Accent 5"/>
-    <w:basedOn w:val="618"/>
+    <w:basedOn w:val="843"/>
     <w:uiPriority w:val="59"/>
     <w:pPr>
       <w:pBdr/>
@@ -11721,9 +11911,9 @@
       </w:tcPr>
     </w:tblStylePr>
   </w:style>
-  <w:style w:type="table" w:styleId="82">
+  <w:style w:type="table" w:styleId="732">
     <w:name w:val="Grid Table 4 - Accent 6"/>
-    <w:basedOn w:val="618"/>
+    <w:basedOn w:val="843"/>
     <w:uiPriority w:val="59"/>
     <w:pPr>
       <w:pBdr/>
@@ -11954,9 +12144,9 @@
       </w:tcPr>
     </w:tblStylePr>
   </w:style>
-  <w:style w:type="table" w:styleId="83">
+  <w:style w:type="table" w:styleId="733">
     <w:name w:val="Grid Table 5 Dark"/>
-    <w:basedOn w:val="618"/>
+    <w:basedOn w:val="843"/>
     <w:uiPriority w:val="99"/>
     <w:pPr>
       <w:pBdr/>
@@ -12182,9 +12372,9 @@
       </w:tcPr>
     </w:tblStylePr>
   </w:style>
-  <w:style w:type="table" w:styleId="84">
+  <w:style w:type="table" w:styleId="734">
     <w:name w:val="Grid Table 5 Dark- Accent 1"/>
-    <w:basedOn w:val="618"/>
+    <w:basedOn w:val="843"/>
     <w:uiPriority w:val="99"/>
     <w:pPr>
       <w:pBdr/>
@@ -12410,9 +12600,9 @@
       </w:tcPr>
     </w:tblStylePr>
   </w:style>
-  <w:style w:type="table" w:styleId="85">
+  <w:style w:type="table" w:styleId="735">
     <w:name w:val="Grid Table 5 Dark - Accent 2"/>
-    <w:basedOn w:val="618"/>
+    <w:basedOn w:val="843"/>
     <w:uiPriority w:val="99"/>
     <w:pPr>
       <w:pBdr/>
@@ -12638,9 +12828,9 @@
       </w:tcPr>
     </w:tblStylePr>
   </w:style>
-  <w:style w:type="table" w:styleId="86">
+  <w:style w:type="table" w:styleId="736">
     <w:name w:val="Grid Table 5 Dark - Accent 3"/>
-    <w:basedOn w:val="618"/>
+    <w:basedOn w:val="843"/>
     <w:uiPriority w:val="99"/>
     <w:pPr>
       <w:pBdr/>
@@ -12866,9 +13056,9 @@
       </w:tcPr>
     </w:tblStylePr>
   </w:style>
-  <w:style w:type="table" w:styleId="87">
+  <w:style w:type="table" w:styleId="737">
     <w:name w:val="Grid Table 5 Dark- Accent 4"/>
-    <w:basedOn w:val="618"/>
+    <w:basedOn w:val="843"/>
     <w:uiPriority w:val="99"/>
     <w:pPr>
       <w:pBdr/>
@@ -13094,9 +13284,9 @@
       </w:tcPr>
     </w:tblStylePr>
   </w:style>
-  <w:style w:type="table" w:styleId="88">
+  <w:style w:type="table" w:styleId="738">
     <w:name w:val="Grid Table 5 Dark - Accent 5"/>
-    <w:basedOn w:val="618"/>
+    <w:basedOn w:val="843"/>
     <w:uiPriority w:val="99"/>
     <w:pPr>
       <w:pBdr/>
@@ -13322,9 +13512,9 @@
       </w:tcPr>
     </w:tblStylePr>
   </w:style>
-  <w:style w:type="table" w:styleId="89">
+  <w:style w:type="table" w:styleId="739">
     <w:name w:val="Grid Table 5 Dark - Accent 6"/>
-    <w:basedOn w:val="618"/>
+    <w:basedOn w:val="843"/>
     <w:uiPriority w:val="99"/>
     <w:pPr>
       <w:pBdr/>
@@ -13550,9 +13740,9 @@
       </w:tcPr>
     </w:tblStylePr>
   </w:style>
-  <w:style w:type="table" w:styleId="90">
+  <w:style w:type="table" w:styleId="740">
     <w:name w:val="Grid Table 6 Colorful"/>
-    <w:basedOn w:val="618"/>
+    <w:basedOn w:val="843"/>
     <w:uiPriority w:val="99"/>
     <w:pPr>
       <w:pBdr/>
@@ -13780,9 +13970,9 @@
       </w:tcPr>
     </w:tblStylePr>
   </w:style>
-  <w:style w:type="table" w:styleId="91">
+  <w:style w:type="table" w:styleId="741">
     <w:name w:val="Grid Table 6 Colorful - Accent 1"/>
-    <w:basedOn w:val="618"/>
+    <w:basedOn w:val="843"/>
     <w:uiPriority w:val="99"/>
     <w:pPr>
       <w:pBdr/>
@@ -14010,9 +14200,9 @@
       </w:tcPr>
     </w:tblStylePr>
   </w:style>
-  <w:style w:type="table" w:styleId="92">
+  <w:style w:type="table" w:styleId="742">
     <w:name w:val="Grid Table 6 Colorful - Accent 2"/>
-    <w:basedOn w:val="618"/>
+    <w:basedOn w:val="843"/>
     <w:uiPriority w:val="99"/>
     <w:pPr>
       <w:pBdr/>
@@ -14240,9 +14430,9 @@
       </w:tcPr>
     </w:tblStylePr>
   </w:style>
-  <w:style w:type="table" w:styleId="93">
+  <w:style w:type="table" w:styleId="743">
     <w:name w:val="Grid Table 6 Colorful - Accent 3"/>
-    <w:basedOn w:val="618"/>
+    <w:basedOn w:val="843"/>
     <w:uiPriority w:val="99"/>
     <w:pPr>
       <w:pBdr/>
@@ -14470,9 +14660,9 @@
       </w:tcPr>
     </w:tblStylePr>
   </w:style>
-  <w:style w:type="table" w:styleId="94">
+  <w:style w:type="table" w:styleId="744">
     <w:name w:val="Grid Table 6 Colorful - Accent 4"/>
-    <w:basedOn w:val="618"/>
+    <w:basedOn w:val="843"/>
     <w:uiPriority w:val="99"/>
     <w:pPr>
       <w:pBdr/>
@@ -14700,9 +14890,9 @@
       </w:tcPr>
     </w:tblStylePr>
   </w:style>
-  <w:style w:type="table" w:styleId="95">
+  <w:style w:type="table" w:styleId="745">
     <w:name w:val="Grid Table 6 Colorful - Accent 5"/>
-    <w:basedOn w:val="618"/>
+    <w:basedOn w:val="843"/>
     <w:uiPriority w:val="99"/>
     <w:pPr>
       <w:pBdr/>
@@ -14930,9 +15120,9 @@
       </w:tcPr>
     </w:tblStylePr>
   </w:style>
-  <w:style w:type="table" w:styleId="96">
+  <w:style w:type="table" w:styleId="746">
     <w:name w:val="Grid Table 6 Colorful - Accent 6"/>
-    <w:basedOn w:val="618"/>
+    <w:basedOn w:val="843"/>
     <w:uiPriority w:val="99"/>
     <w:pPr>
       <w:pBdr/>
@@ -15160,9 +15350,9 @@
       </w:tcPr>
     </w:tblStylePr>
   </w:style>
-  <w:style w:type="table" w:styleId="97">
+  <w:style w:type="table" w:styleId="747">
     <w:name w:val="Grid Table 7 Colorful"/>
-    <w:basedOn w:val="618"/>
+    <w:basedOn w:val="843"/>
     <w:uiPriority w:val="99"/>
     <w:pPr>
       <w:pBdr/>
@@ -15264,11 +15454,11 @@
         <w:tblBorders/>
       </w:tblPr>
       <w:tcPr>
-        <w:shd w:color="ffffff"/>
+        <w:shd w:val="clear" w:color="ffffff"/>
         <w:tcBorders>
-          <w:top w:val="none"/>
-          <w:left w:val="none"/>
-          <w:bottom w:val="none"/>
+          <w:top w:val="none" w:color="000000" w:sz="4" w:space="0"/>
+          <w:left w:val="none" w:color="000000" w:sz="4" w:space="0"/>
+          <w:bottom w:val="none" w:color="000000" w:sz="4" w:space="0"/>
           <w:right w:val="single" w:color="000000" w:themeColor="text1" w:themeTint="80" w:sz="4" w:space="0"/>
         </w:tcBorders>
       </w:tcPr>
@@ -15291,10 +15481,10 @@
       <w:tcPr>
         <w:shd w:val="clear" w:color="ffffff" w:themeColor="light1" w:fill="ffffff" w:themeFill="light1"/>
         <w:tcBorders>
-          <w:top w:val="none"/>
-          <w:left w:val="none"/>
+          <w:top w:val="none" w:color="000000" w:sz="4" w:space="0"/>
+          <w:left w:val="none" w:color="000000" w:sz="4" w:space="0"/>
           <w:bottom w:val="single" w:color="000000" w:themeColor="text1" w:themeTint="80" w:sz="4" w:space="0"/>
-          <w:right w:val="none"/>
+          <w:right w:val="none" w:color="000000" w:sz="4" w:space="0"/>
         </w:tcBorders>
       </w:tcPr>
     </w:tblStylePr>
@@ -15314,12 +15504,12 @@
         <w:tblBorders/>
       </w:tblPr>
       <w:tcPr>
-        <w:shd w:color="ffffff"/>
+        <w:shd w:val="clear" w:color="ffffff"/>
         <w:tcBorders>
-          <w:top w:val="none"/>
+          <w:top w:val="none" w:color="000000" w:sz="4" w:space="0"/>
           <w:left w:val="single" w:color="000000" w:themeColor="text1" w:themeTint="80" w:sz="4" w:space="0"/>
-          <w:bottom w:val="none"/>
-          <w:right w:val="none"/>
+          <w:bottom w:val="none" w:color="000000" w:sz="4" w:space="0"/>
+          <w:right w:val="none" w:color="000000" w:sz="4" w:space="0"/>
         </w:tcBorders>
       </w:tcPr>
     </w:tblStylePr>
@@ -15342,9 +15532,9 @@
         <w:shd w:val="clear" w:color="ffffff" w:themeColor="light1" w:fill="ffffff" w:themeFill="light1"/>
         <w:tcBorders>
           <w:top w:val="single" w:color="000000" w:themeColor="text1" w:themeTint="80" w:sz="4" w:space="0"/>
-          <w:left w:val="none"/>
-          <w:bottom w:val="none"/>
-          <w:right w:val="none"/>
+          <w:left w:val="none" w:color="000000" w:sz="4" w:space="0"/>
+          <w:bottom w:val="none" w:color="000000" w:sz="4" w:space="0"/>
+          <w:right w:val="none" w:color="000000" w:sz="4" w:space="0"/>
         </w:tcBorders>
       </w:tcPr>
     </w:tblStylePr>
@@ -15414,9 +15604,9 @@
       </w:tcPr>
     </w:tblStylePr>
   </w:style>
-  <w:style w:type="table" w:styleId="98">
+  <w:style w:type="table" w:styleId="748">
     <w:name w:val="Grid Table 7 Colorful - Accent 1"/>
-    <w:basedOn w:val="618"/>
+    <w:basedOn w:val="843"/>
     <w:uiPriority w:val="99"/>
     <w:pPr>
       <w:pBdr/>
@@ -15518,11 +15708,11 @@
         <w:tblBorders/>
       </w:tblPr>
       <w:tcPr>
-        <w:shd w:color="ffffff"/>
+        <w:shd w:val="clear" w:color="ffffff"/>
         <w:tcBorders>
-          <w:top w:val="none"/>
-          <w:left w:val="none"/>
-          <w:bottom w:val="none"/>
+          <w:top w:val="none" w:color="000000" w:sz="4" w:space="0"/>
+          <w:left w:val="none" w:color="000000" w:sz="4" w:space="0"/>
+          <w:bottom w:val="none" w:color="000000" w:sz="4" w:space="0"/>
           <w:right w:val="single" w:color="000000" w:themeColor="accent1" w:themeTint="80" w:sz="4" w:space="0"/>
         </w:tcBorders>
       </w:tcPr>
@@ -15545,10 +15735,10 @@
       <w:tcPr>
         <w:shd w:val="clear" w:color="ffffff" w:themeColor="light1" w:fill="ffffff" w:themeFill="light1"/>
         <w:tcBorders>
-          <w:top w:val="none"/>
-          <w:left w:val="none"/>
+          <w:top w:val="none" w:color="000000" w:sz="4" w:space="0"/>
+          <w:left w:val="none" w:color="000000" w:sz="4" w:space="0"/>
           <w:bottom w:val="single" w:color="000000" w:themeColor="accent1" w:themeTint="80" w:sz="4" w:space="0"/>
-          <w:right w:val="none"/>
+          <w:right w:val="none" w:color="000000" w:sz="4" w:space="0"/>
         </w:tcBorders>
       </w:tcPr>
     </w:tblStylePr>
@@ -15568,12 +15758,12 @@
         <w:tblBorders/>
       </w:tblPr>
       <w:tcPr>
-        <w:shd w:color="ffffff"/>
+        <w:shd w:val="clear" w:color="ffffff"/>
         <w:tcBorders>
-          <w:top w:val="none"/>
+          <w:top w:val="none" w:color="000000" w:sz="4" w:space="0"/>
           <w:left w:val="single" w:color="000000" w:themeColor="accent1" w:themeTint="80" w:sz="4" w:space="0"/>
-          <w:bottom w:val="none"/>
-          <w:right w:val="none"/>
+          <w:bottom w:val="none" w:color="000000" w:sz="4" w:space="0"/>
+          <w:right w:val="none" w:color="000000" w:sz="4" w:space="0"/>
         </w:tcBorders>
       </w:tcPr>
     </w:tblStylePr>
@@ -15596,9 +15786,9 @@
         <w:shd w:val="clear" w:color="ffffff" w:themeColor="light1" w:fill="ffffff" w:themeFill="light1"/>
         <w:tcBorders>
           <w:top w:val="single" w:color="000000" w:themeColor="accent1" w:themeTint="80" w:sz="4" w:space="0"/>
-          <w:left w:val="none"/>
-          <w:bottom w:val="none"/>
-          <w:right w:val="none"/>
+          <w:left w:val="none" w:color="000000" w:sz="4" w:space="0"/>
+          <w:bottom w:val="none" w:color="000000" w:sz="4" w:space="0"/>
+          <w:right w:val="none" w:color="000000" w:sz="4" w:space="0"/>
         </w:tcBorders>
       </w:tcPr>
     </w:tblStylePr>
@@ -15668,9 +15858,9 @@
       </w:tcPr>
     </w:tblStylePr>
   </w:style>
-  <w:style w:type="table" w:styleId="99">
+  <w:style w:type="table" w:styleId="749">
     <w:name w:val="Grid Table 7 Colorful - Accent 2"/>
-    <w:basedOn w:val="618"/>
+    <w:basedOn w:val="843"/>
     <w:uiPriority w:val="99"/>
     <w:pPr>
       <w:pBdr/>
@@ -15772,11 +15962,11 @@
         <w:tblBorders/>
       </w:tblPr>
       <w:tcPr>
-        <w:shd w:color="ffffff"/>
+        <w:shd w:val="clear" w:color="ffffff"/>
         <w:tcBorders>
-          <w:top w:val="none"/>
-          <w:left w:val="none"/>
-          <w:bottom w:val="none"/>
+          <w:top w:val="none" w:color="000000" w:sz="4" w:space="0"/>
+          <w:left w:val="none" w:color="000000" w:sz="4" w:space="0"/>
+          <w:bottom w:val="none" w:color="000000" w:sz="4" w:space="0"/>
           <w:right w:val="single" w:color="000000" w:themeColor="accent2" w:themeTint="97" w:sz="4" w:space="0"/>
         </w:tcBorders>
       </w:tcPr>
@@ -15799,10 +15989,10 @@
       <w:tcPr>
         <w:shd w:val="clear" w:color="ffffff" w:themeColor="light1" w:fill="ffffff" w:themeFill="light1"/>
         <w:tcBorders>
-          <w:top w:val="none"/>
-          <w:left w:val="none"/>
+          <w:top w:val="none" w:color="000000" w:sz="4" w:space="0"/>
+          <w:left w:val="none" w:color="000000" w:sz="4" w:space="0"/>
           <w:bottom w:val="single" w:color="000000" w:themeColor="accent2" w:themeTint="97" w:sz="4" w:space="0"/>
-          <w:right w:val="none"/>
+          <w:right w:val="none" w:color="000000" w:sz="4" w:space="0"/>
         </w:tcBorders>
       </w:tcPr>
     </w:tblStylePr>
@@ -15822,12 +16012,12 @@
         <w:tblBorders/>
       </w:tblPr>
       <w:tcPr>
-        <w:shd w:color="ffffff"/>
+        <w:shd w:val="clear" w:color="ffffff"/>
         <w:tcBorders>
-          <w:top w:val="none"/>
+          <w:top w:val="none" w:color="000000" w:sz="4" w:space="0"/>
           <w:left w:val="single" w:color="000000" w:themeColor="accent2" w:themeTint="97" w:sz="4" w:space="0"/>
-          <w:bottom w:val="none"/>
-          <w:right w:val="none"/>
+          <w:bottom w:val="none" w:color="000000" w:sz="4" w:space="0"/>
+          <w:right w:val="none" w:color="000000" w:sz="4" w:space="0"/>
         </w:tcBorders>
       </w:tcPr>
     </w:tblStylePr>
@@ -15850,9 +16040,9 @@
         <w:shd w:val="clear" w:color="ffffff" w:themeColor="light1" w:fill="ffffff" w:themeFill="light1"/>
         <w:tcBorders>
           <w:top w:val="single" w:color="000000" w:themeColor="accent2" w:themeTint="97" w:sz="4" w:space="0"/>
-          <w:left w:val="none"/>
-          <w:bottom w:val="none"/>
-          <w:right w:val="none"/>
+          <w:left w:val="none" w:color="000000" w:sz="4" w:space="0"/>
+          <w:bottom w:val="none" w:color="000000" w:sz="4" w:space="0"/>
+          <w:right w:val="none" w:color="000000" w:sz="4" w:space="0"/>
         </w:tcBorders>
       </w:tcPr>
     </w:tblStylePr>
@@ -15922,9 +16112,9 @@
       </w:tcPr>
     </w:tblStylePr>
   </w:style>
-  <w:style w:type="table" w:styleId="100">
+  <w:style w:type="table" w:styleId="750">
     <w:name w:val="Grid Table 7 Colorful - Accent 3"/>
-    <w:basedOn w:val="618"/>
+    <w:basedOn w:val="843"/>
     <w:uiPriority w:val="99"/>
     <w:pPr>
       <w:pBdr/>
@@ -16026,11 +16216,11 @@
         <w:tblBorders/>
       </w:tblPr>
       <w:tcPr>
-        <w:shd w:color="ffffff"/>
+        <w:shd w:val="clear" w:color="ffffff"/>
         <w:tcBorders>
-          <w:top w:val="none"/>
-          <w:left w:val="none"/>
-          <w:bottom w:val="none"/>
+          <w:top w:val="none" w:color="000000" w:sz="4" w:space="0"/>
+          <w:left w:val="none" w:color="000000" w:sz="4" w:space="0"/>
+          <w:bottom w:val="none" w:color="000000" w:sz="4" w:space="0"/>
           <w:right w:val="single" w:color="000000" w:themeColor="accent3" w:themeTint="FE" w:sz="4" w:space="0"/>
         </w:tcBorders>
       </w:tcPr>
@@ -16053,10 +16243,10 @@
       <w:tcPr>
         <w:shd w:val="clear" w:color="ffffff" w:themeColor="light1" w:fill="ffffff" w:themeFill="light1"/>
         <w:tcBorders>
-          <w:top w:val="none"/>
-          <w:left w:val="none"/>
+          <w:top w:val="none" w:color="000000" w:sz="4" w:space="0"/>
+          <w:left w:val="none" w:color="000000" w:sz="4" w:space="0"/>
           <w:bottom w:val="single" w:color="000000" w:themeColor="accent3" w:themeTint="FE" w:sz="4" w:space="0"/>
-          <w:right w:val="none"/>
+          <w:right w:val="none" w:color="000000" w:sz="4" w:space="0"/>
         </w:tcBorders>
       </w:tcPr>
     </w:tblStylePr>
@@ -16076,12 +16266,12 @@
         <w:tblBorders/>
       </w:tblPr>
       <w:tcPr>
-        <w:shd w:color="ffffff"/>
+        <w:shd w:val="clear" w:color="ffffff"/>
         <w:tcBorders>
-          <w:top w:val="none"/>
+          <w:top w:val="none" w:color="000000" w:sz="4" w:space="0"/>
           <w:left w:val="single" w:color="000000" w:themeColor="accent3" w:themeTint="FE" w:sz="4" w:space="0"/>
-          <w:bottom w:val="none"/>
-          <w:right w:val="none"/>
+          <w:bottom w:val="none" w:color="000000" w:sz="4" w:space="0"/>
+          <w:right w:val="none" w:color="000000" w:sz="4" w:space="0"/>
         </w:tcBorders>
       </w:tcPr>
     </w:tblStylePr>
@@ -16104,9 +16294,9 @@
         <w:shd w:val="clear" w:color="ffffff" w:themeColor="light1" w:fill="ffffff" w:themeFill="light1"/>
         <w:tcBorders>
           <w:top w:val="single" w:color="000000" w:themeColor="accent3" w:themeTint="FE" w:sz="4" w:space="0"/>
-          <w:left w:val="none"/>
-          <w:bottom w:val="none"/>
-          <w:right w:val="none"/>
+          <w:left w:val="none" w:color="000000" w:sz="4" w:space="0"/>
+          <w:bottom w:val="none" w:color="000000" w:sz="4" w:space="0"/>
+          <w:right w:val="none" w:color="000000" w:sz="4" w:space="0"/>
         </w:tcBorders>
       </w:tcPr>
     </w:tblStylePr>
@@ -16176,9 +16366,9 @@
       </w:tcPr>
     </w:tblStylePr>
   </w:style>
-  <w:style w:type="table" w:styleId="101">
+  <w:style w:type="table" w:styleId="751">
     <w:name w:val="Grid Table 7 Colorful - Accent 4"/>
-    <w:basedOn w:val="618"/>
+    <w:basedOn w:val="843"/>
     <w:uiPriority w:val="99"/>
     <w:pPr>
       <w:pBdr/>
@@ -16280,11 +16470,11 @@
         <w:tblBorders/>
       </w:tblPr>
       <w:tcPr>
-        <w:shd w:color="ffffff"/>
+        <w:shd w:val="clear" w:color="ffffff"/>
         <w:tcBorders>
-          <w:top w:val="none"/>
-          <w:left w:val="none"/>
-          <w:bottom w:val="none"/>
+          <w:top w:val="none" w:color="000000" w:sz="4" w:space="0"/>
+          <w:left w:val="none" w:color="000000" w:sz="4" w:space="0"/>
+          <w:bottom w:val="none" w:color="000000" w:sz="4" w:space="0"/>
           <w:right w:val="single" w:color="000000" w:themeColor="accent4" w:themeTint="9A" w:sz="4" w:space="0"/>
         </w:tcBorders>
       </w:tcPr>
@@ -16307,10 +16497,10 @@
       <w:tcPr>
         <w:shd w:val="clear" w:color="ffffff" w:themeColor="light1" w:fill="ffffff" w:themeFill="light1"/>
         <w:tcBorders>
-          <w:top w:val="none"/>
-          <w:left w:val="none"/>
+          <w:top w:val="none" w:color="000000" w:sz="4" w:space="0"/>
+          <w:left w:val="none" w:color="000000" w:sz="4" w:space="0"/>
           <w:bottom w:val="single" w:color="000000" w:themeColor="accent4" w:themeTint="9A" w:sz="4" w:space="0"/>
-          <w:right w:val="none"/>
+          <w:right w:val="none" w:color="000000" w:sz="4" w:space="0"/>
         </w:tcBorders>
       </w:tcPr>
     </w:tblStylePr>
@@ -16330,12 +16520,12 @@
         <w:tblBorders/>
       </w:tblPr>
       <w:tcPr>
-        <w:shd w:color="ffffff"/>
+        <w:shd w:val="clear" w:color="ffffff"/>
         <w:tcBorders>
-          <w:top w:val="none"/>
+          <w:top w:val="none" w:color="000000" w:sz="4" w:space="0"/>
           <w:left w:val="single" w:color="000000" w:themeColor="accent4" w:themeTint="9A" w:sz="4" w:space="0"/>
-          <w:bottom w:val="none"/>
-          <w:right w:val="none"/>
+          <w:bottom w:val="none" w:color="000000" w:sz="4" w:space="0"/>
+          <w:right w:val="none" w:color="000000" w:sz="4" w:space="0"/>
         </w:tcBorders>
       </w:tcPr>
     </w:tblStylePr>
@@ -16358,9 +16548,9 @@
         <w:shd w:val="clear" w:color="ffffff" w:themeColor="light1" w:fill="ffffff" w:themeFill="light1"/>
         <w:tcBorders>
           <w:top w:val="single" w:color="000000" w:themeColor="accent4" w:themeTint="9A" w:sz="4" w:space="0"/>
-          <w:left w:val="none"/>
-          <w:bottom w:val="none"/>
-          <w:right w:val="none"/>
+          <w:left w:val="none" w:color="000000" w:sz="4" w:space="0"/>
+          <w:bottom w:val="none" w:color="000000" w:sz="4" w:space="0"/>
+          <w:right w:val="none" w:color="000000" w:sz="4" w:space="0"/>
         </w:tcBorders>
       </w:tcPr>
     </w:tblStylePr>
@@ -16430,9 +16620,9 @@
       </w:tcPr>
     </w:tblStylePr>
   </w:style>
-  <w:style w:type="table" w:styleId="102">
+  <w:style w:type="table" w:styleId="752">
     <w:name w:val="Grid Table 7 Colorful - Accent 5"/>
-    <w:basedOn w:val="618"/>
+    <w:basedOn w:val="843"/>
     <w:uiPriority w:val="99"/>
     <w:pPr>
       <w:pBdr/>
@@ -16534,11 +16724,11 @@
         <w:tblBorders/>
       </w:tblPr>
       <w:tcPr>
-        <w:shd w:color="ffffff"/>
+        <w:shd w:val="clear" w:color="ffffff"/>
         <w:tcBorders>
-          <w:top w:val="none"/>
-          <w:left w:val="none"/>
-          <w:bottom w:val="none"/>
+          <w:top w:val="none" w:color="000000" w:sz="4" w:space="0"/>
+          <w:left w:val="none" w:color="000000" w:sz="4" w:space="0"/>
+          <w:bottom w:val="none" w:color="000000" w:sz="4" w:space="0"/>
           <w:right w:val="single" w:color="000000" w:themeColor="accent5" w:themeTint="90" w:sz="4" w:space="0"/>
         </w:tcBorders>
       </w:tcPr>
@@ -16561,10 +16751,10 @@
       <w:tcPr>
         <w:shd w:val="clear" w:color="ffffff" w:themeColor="light1" w:fill="ffffff" w:themeFill="light1"/>
         <w:tcBorders>
-          <w:top w:val="none"/>
-          <w:left w:val="none"/>
+          <w:top w:val="none" w:color="000000" w:sz="4" w:space="0"/>
+          <w:left w:val="none" w:color="000000" w:sz="4" w:space="0"/>
           <w:bottom w:val="single" w:color="000000" w:themeColor="accent5" w:themeTint="90" w:sz="4" w:space="0"/>
-          <w:right w:val="none"/>
+          <w:right w:val="none" w:color="000000" w:sz="4" w:space="0"/>
         </w:tcBorders>
       </w:tcPr>
     </w:tblStylePr>
@@ -16584,12 +16774,12 @@
         <w:tblBorders/>
       </w:tblPr>
       <w:tcPr>
-        <w:shd w:color="ffffff"/>
+        <w:shd w:val="clear" w:color="ffffff"/>
         <w:tcBorders>
-          <w:top w:val="none"/>
+          <w:top w:val="none" w:color="000000" w:sz="4" w:space="0"/>
           <w:left w:val="single" w:color="000000" w:themeColor="accent5" w:themeTint="90" w:sz="4" w:space="0"/>
-          <w:bottom w:val="none"/>
-          <w:right w:val="none"/>
+          <w:bottom w:val="none" w:color="000000" w:sz="4" w:space="0"/>
+          <w:right w:val="none" w:color="000000" w:sz="4" w:space="0"/>
         </w:tcBorders>
       </w:tcPr>
     </w:tblStylePr>
@@ -16612,9 +16802,9 @@
         <w:shd w:val="clear" w:color="ffffff" w:themeColor="light1" w:fill="ffffff" w:themeFill="light1"/>
         <w:tcBorders>
           <w:top w:val="single" w:color="000000" w:themeColor="accent5" w:themeTint="90" w:sz="4" w:space="0"/>
-          <w:left w:val="none"/>
-          <w:bottom w:val="none"/>
-          <w:right w:val="none"/>
+          <w:left w:val="none" w:color="000000" w:sz="4" w:space="0"/>
+          <w:bottom w:val="none" w:color="000000" w:sz="4" w:space="0"/>
+          <w:right w:val="none" w:color="000000" w:sz="4" w:space="0"/>
         </w:tcBorders>
       </w:tcPr>
     </w:tblStylePr>
@@ -16684,9 +16874,9 @@
       </w:tcPr>
     </w:tblStylePr>
   </w:style>
-  <w:style w:type="table" w:styleId="103">
+  <w:style w:type="table" w:styleId="753">
     <w:name w:val="Grid Table 7 Colorful - Accent 6"/>
-    <w:basedOn w:val="618"/>
+    <w:basedOn w:val="843"/>
     <w:uiPriority w:val="99"/>
     <w:pPr>
       <w:pBdr/>
@@ -16788,11 +16978,11 @@
         <w:tblBorders/>
       </w:tblPr>
       <w:tcPr>
-        <w:shd w:color="ffffff"/>
+        <w:shd w:val="clear" w:color="ffffff"/>
         <w:tcBorders>
-          <w:top w:val="none"/>
-          <w:left w:val="none"/>
-          <w:bottom w:val="none"/>
+          <w:top w:val="none" w:color="000000" w:sz="4" w:space="0"/>
+          <w:left w:val="none" w:color="000000" w:sz="4" w:space="0"/>
+          <w:bottom w:val="none" w:color="000000" w:sz="4" w:space="0"/>
           <w:right w:val="single" w:color="000000" w:themeColor="accent6" w:themeTint="90" w:sz="4" w:space="0"/>
         </w:tcBorders>
       </w:tcPr>
@@ -16815,10 +17005,10 @@
       <w:tcPr>
         <w:shd w:val="clear" w:color="ffffff" w:themeColor="light1" w:fill="ffffff" w:themeFill="light1"/>
         <w:tcBorders>
-          <w:top w:val="none"/>
-          <w:left w:val="none"/>
+          <w:top w:val="none" w:color="000000" w:sz="4" w:space="0"/>
+          <w:left w:val="none" w:color="000000" w:sz="4" w:space="0"/>
           <w:bottom w:val="single" w:color="000000" w:themeColor="accent6" w:themeTint="90" w:sz="4" w:space="0"/>
-          <w:right w:val="none"/>
+          <w:right w:val="none" w:color="000000" w:sz="4" w:space="0"/>
         </w:tcBorders>
       </w:tcPr>
     </w:tblStylePr>
@@ -16838,12 +17028,12 @@
         <w:tblBorders/>
       </w:tblPr>
       <w:tcPr>
-        <w:shd w:color="ffffff"/>
+        <w:shd w:val="clear" w:color="ffffff"/>
         <w:tcBorders>
-          <w:top w:val="none"/>
+          <w:top w:val="none" w:color="000000" w:sz="4" w:space="0"/>
           <w:left w:val="single" w:color="000000" w:themeColor="accent6" w:themeTint="90" w:sz="4" w:space="0"/>
-          <w:bottom w:val="none"/>
-          <w:right w:val="none"/>
+          <w:bottom w:val="none" w:color="000000" w:sz="4" w:space="0"/>
+          <w:right w:val="none" w:color="000000" w:sz="4" w:space="0"/>
         </w:tcBorders>
       </w:tcPr>
     </w:tblStylePr>
@@ -16866,9 +17056,9 @@
         <w:shd w:val="clear" w:color="ffffff" w:themeColor="light1" w:fill="ffffff" w:themeFill="light1"/>
         <w:tcBorders>
           <w:top w:val="single" w:color="000000" w:themeColor="accent6" w:themeTint="90" w:sz="4" w:space="0"/>
-          <w:left w:val="none"/>
-          <w:bottom w:val="none"/>
-          <w:right w:val="none"/>
+          <w:left w:val="none" w:color="000000" w:sz="4" w:space="0"/>
+          <w:bottom w:val="none" w:color="000000" w:sz="4" w:space="0"/>
+          <w:right w:val="none" w:color="000000" w:sz="4" w:space="0"/>
         </w:tcBorders>
       </w:tcPr>
     </w:tblStylePr>
@@ -16938,9 +17128,9 @@
       </w:tcPr>
     </w:tblStylePr>
   </w:style>
-  <w:style w:type="table" w:styleId="104">
+  <w:style w:type="table" w:styleId="754">
     <w:name w:val="List Table 1 Light"/>
-    <w:basedOn w:val="618"/>
+    <w:basedOn w:val="843"/>
     <w:uiPriority w:val="99"/>
     <w:pPr>
       <w:pBdr/>
@@ -17154,9 +17344,9 @@
       </w:tcPr>
     </w:tblStylePr>
   </w:style>
-  <w:style w:type="table" w:styleId="105">
+  <w:style w:type="table" w:styleId="755">
     <w:name w:val="List Table 1 Light - Accent 1"/>
-    <w:basedOn w:val="618"/>
+    <w:basedOn w:val="843"/>
     <w:uiPriority w:val="99"/>
     <w:pPr>
       <w:pBdr/>
@@ -17370,9 +17560,9 @@
       </w:tcPr>
     </w:tblStylePr>
   </w:style>
-  <w:style w:type="table" w:styleId="106">
+  <w:style w:type="table" w:styleId="756">
     <w:name w:val="List Table 1 Light - Accent 2"/>
-    <w:basedOn w:val="618"/>
+    <w:basedOn w:val="843"/>
     <w:uiPriority w:val="99"/>
     <w:pPr>
       <w:pBdr/>
@@ -17586,9 +17776,9 @@
       </w:tcPr>
     </w:tblStylePr>
   </w:style>
-  <w:style w:type="table" w:styleId="107">
+  <w:style w:type="table" w:styleId="757">
     <w:name w:val="List Table 1 Light - Accent 3"/>
-    <w:basedOn w:val="618"/>
+    <w:basedOn w:val="843"/>
     <w:uiPriority w:val="99"/>
     <w:pPr>
       <w:pBdr/>
@@ -17802,9 +17992,9 @@
       </w:tcPr>
     </w:tblStylePr>
   </w:style>
-  <w:style w:type="table" w:styleId="108">
+  <w:style w:type="table" w:styleId="758">
     <w:name w:val="List Table 1 Light - Accent 4"/>
-    <w:basedOn w:val="618"/>
+    <w:basedOn w:val="843"/>
     <w:uiPriority w:val="99"/>
     <w:pPr>
       <w:pBdr/>
@@ -18018,9 +18208,9 @@
       </w:tcPr>
     </w:tblStylePr>
   </w:style>
-  <w:style w:type="table" w:styleId="109">
+  <w:style w:type="table" w:styleId="759">
     <w:name w:val="List Table 1 Light - Accent 5"/>
-    <w:basedOn w:val="618"/>
+    <w:basedOn w:val="843"/>
     <w:uiPriority w:val="99"/>
     <w:pPr>
       <w:pBdr/>
@@ -18234,9 +18424,9 @@
       </w:tcPr>
     </w:tblStylePr>
   </w:style>
-  <w:style w:type="table" w:styleId="110">
+  <w:style w:type="table" w:styleId="760">
     <w:name w:val="List Table 1 Light - Accent 6"/>
-    <w:basedOn w:val="618"/>
+    <w:basedOn w:val="843"/>
     <w:uiPriority w:val="99"/>
     <w:pPr>
       <w:pBdr/>
@@ -18450,9 +18640,9 @@
       </w:tcPr>
     </w:tblStylePr>
   </w:style>
-  <w:style w:type="table" w:styleId="111">
+  <w:style w:type="table" w:styleId="761">
     <w:name w:val="List Table 2"/>
-    <w:basedOn w:val="618"/>
+    <w:basedOn w:val="843"/>
     <w:uiPriority w:val="99"/>
     <w:pPr>
       <w:pBdr/>
@@ -18688,9 +18878,9 @@
       </w:tcPr>
     </w:tblStylePr>
   </w:style>
-  <w:style w:type="table" w:styleId="112">
+  <w:style w:type="table" w:styleId="762">
     <w:name w:val="List Table 2 - Accent 1"/>
-    <w:basedOn w:val="618"/>
+    <w:basedOn w:val="843"/>
     <w:uiPriority w:val="99"/>
     <w:pPr>
       <w:pBdr/>
@@ -18926,9 +19116,9 @@
       </w:tcPr>
     </w:tblStylePr>
   </w:style>
-  <w:style w:type="table" w:styleId="113">
+  <w:style w:type="table" w:styleId="763">
     <w:name w:val="List Table 2 - Accent 2"/>
-    <w:basedOn w:val="618"/>
+    <w:basedOn w:val="843"/>
     <w:uiPriority w:val="99"/>
     <w:pPr>
       <w:pBdr/>
@@ -19164,9 +19354,9 @@
       </w:tcPr>
     </w:tblStylePr>
   </w:style>
-  <w:style w:type="table" w:styleId="114">
+  <w:style w:type="table" w:styleId="764">
     <w:name w:val="List Table 2 - Accent 3"/>
-    <w:basedOn w:val="618"/>
+    <w:basedOn w:val="843"/>
     <w:uiPriority w:val="99"/>
     <w:pPr>
       <w:pBdr/>
@@ -19402,9 +19592,9 @@
       </w:tcPr>
     </w:tblStylePr>
   </w:style>
-  <w:style w:type="table" w:styleId="115">
+  <w:style w:type="table" w:styleId="765">
     <w:name w:val="List Table 2 - Accent 4"/>
-    <w:basedOn w:val="618"/>
+    <w:basedOn w:val="843"/>
     <w:uiPriority w:val="99"/>
     <w:pPr>
       <w:pBdr/>
@@ -19640,9 +19830,9 @@
       </w:tcPr>
     </w:tblStylePr>
   </w:style>
-  <w:style w:type="table" w:styleId="116">
+  <w:style w:type="table" w:styleId="766">
     <w:name w:val="List Table 2 - Accent 5"/>
-    <w:basedOn w:val="618"/>
+    <w:basedOn w:val="843"/>
     <w:uiPriority w:val="99"/>
     <w:pPr>
       <w:pBdr/>
@@ -19878,9 +20068,9 @@
       </w:tcPr>
     </w:tblStylePr>
   </w:style>
-  <w:style w:type="table" w:styleId="117">
+  <w:style w:type="table" w:styleId="767">
     <w:name w:val="List Table 2 - Accent 6"/>
-    <w:basedOn w:val="618"/>
+    <w:basedOn w:val="843"/>
     <w:uiPriority w:val="99"/>
     <w:pPr>
       <w:pBdr/>
@@ -20116,9 +20306,9 @@
       </w:tcPr>
     </w:tblStylePr>
   </w:style>
-  <w:style w:type="table" w:styleId="118">
+  <w:style w:type="table" w:styleId="768">
     <w:name w:val="List Table 3"/>
-    <w:basedOn w:val="618"/>
+    <w:basedOn w:val="843"/>
     <w:uiPriority w:val="99"/>
     <w:pPr>
       <w:pBdr/>
@@ -20344,9 +20534,9 @@
       </w:tcPr>
     </w:tblStylePr>
   </w:style>
-  <w:style w:type="table" w:styleId="119">
+  <w:style w:type="table" w:styleId="769">
     <w:name w:val="List Table 3 - Accent 1"/>
-    <w:basedOn w:val="618"/>
+    <w:basedOn w:val="843"/>
     <w:uiPriority w:val="99"/>
     <w:pPr>
       <w:pBdr/>
@@ -20572,9 +20762,9 @@
       </w:tcPr>
     </w:tblStylePr>
   </w:style>
-  <w:style w:type="table" w:styleId="120">
+  <w:style w:type="table" w:styleId="770">
     <w:name w:val="List Table 3 - Accent 2"/>
-    <w:basedOn w:val="618"/>
+    <w:basedOn w:val="843"/>
     <w:uiPriority w:val="99"/>
     <w:pPr>
       <w:pBdr/>
@@ -20800,9 +20990,9 @@
       </w:tcPr>
     </w:tblStylePr>
   </w:style>
-  <w:style w:type="table" w:styleId="121">
+  <w:style w:type="table" w:styleId="771">
     <w:name w:val="List Table 3 - Accent 3"/>
-    <w:basedOn w:val="618"/>
+    <w:basedOn w:val="843"/>
     <w:uiPriority w:val="99"/>
     <w:pPr>
       <w:pBdr/>
@@ -21028,9 +21218,9 @@
       </w:tcPr>
     </w:tblStylePr>
   </w:style>
-  <w:style w:type="table" w:styleId="122">
+  <w:style w:type="table" w:styleId="772">
     <w:name w:val="List Table 3 - Accent 4"/>
-    <w:basedOn w:val="618"/>
+    <w:basedOn w:val="843"/>
     <w:uiPriority w:val="99"/>
     <w:pPr>
       <w:pBdr/>
@@ -21256,9 +21446,9 @@
       </w:tcPr>
     </w:tblStylePr>
   </w:style>
-  <w:style w:type="table" w:styleId="123">
+  <w:style w:type="table" w:styleId="773">
     <w:name w:val="List Table 3 - Accent 5"/>
-    <w:basedOn w:val="618"/>
+    <w:basedOn w:val="843"/>
     <w:uiPriority w:val="99"/>
     <w:pPr>
       <w:pBdr/>
@@ -21484,9 +21674,9 @@
       </w:tcPr>
     </w:tblStylePr>
   </w:style>
-  <w:style w:type="table" w:styleId="124">
+  <w:style w:type="table" w:styleId="774">
     <w:name w:val="List Table 3 - Accent 6"/>
-    <w:basedOn w:val="618"/>
+    <w:basedOn w:val="843"/>
     <w:uiPriority w:val="99"/>
     <w:pPr>
       <w:pBdr/>
@@ -21712,9 +21902,9 @@
       </w:tcPr>
     </w:tblStylePr>
   </w:style>
-  <w:style w:type="table" w:styleId="125">
+  <w:style w:type="table" w:styleId="775">
     <w:name w:val="List Table 4"/>
-    <w:basedOn w:val="618"/>
+    <w:basedOn w:val="843"/>
     <w:uiPriority w:val="99"/>
     <w:pPr>
       <w:pBdr/>
@@ -21937,9 +22127,9 @@
       </w:tcPr>
     </w:tblStylePr>
   </w:style>
-  <w:style w:type="table" w:styleId="126">
+  <w:style w:type="table" w:styleId="776">
     <w:name w:val="List Table 4 - Accent 1"/>
-    <w:basedOn w:val="618"/>
+    <w:basedOn w:val="843"/>
     <w:uiPriority w:val="99"/>
     <w:pPr>
       <w:pBdr/>
@@ -22162,9 +22352,9 @@
       </w:tcPr>
     </w:tblStylePr>
   </w:style>
-  <w:style w:type="table" w:styleId="127">
+  <w:style w:type="table" w:styleId="777">
     <w:name w:val="List Table 4 - Accent 2"/>
-    <w:basedOn w:val="618"/>
+    <w:basedOn w:val="843"/>
     <w:uiPriority w:val="99"/>
     <w:pPr>
       <w:pBdr/>
@@ -22387,9 +22577,9 @@
       </w:tcPr>
     </w:tblStylePr>
   </w:style>
-  <w:style w:type="table" w:styleId="128">
+  <w:style w:type="table" w:styleId="778">
     <w:name w:val="List Table 4 - Accent 3"/>
-    <w:basedOn w:val="618"/>
+    <w:basedOn w:val="843"/>
     <w:uiPriority w:val="99"/>
     <w:pPr>
       <w:pBdr/>
@@ -22612,9 +22802,9 @@
       </w:tcPr>
     </w:tblStylePr>
   </w:style>
-  <w:style w:type="table" w:styleId="129">
+  <w:style w:type="table" w:styleId="779">
     <w:name w:val="List Table 4 - Accent 4"/>
-    <w:basedOn w:val="618"/>
+    <w:basedOn w:val="843"/>
     <w:uiPriority w:val="99"/>
     <w:pPr>
       <w:pBdr/>
@@ -22837,9 +23027,9 @@
       </w:tcPr>
     </w:tblStylePr>
   </w:style>
-  <w:style w:type="table" w:styleId="130">
+  <w:style w:type="table" w:styleId="780">
     <w:name w:val="List Table 4 - Accent 5"/>
-    <w:basedOn w:val="618"/>
+    <w:basedOn w:val="843"/>
     <w:uiPriority w:val="99"/>
     <w:pPr>
       <w:pBdr/>
@@ -23062,9 +23252,9 @@
       </w:tcPr>
     </w:tblStylePr>
   </w:style>
-  <w:style w:type="table" w:styleId="131">
+  <w:style w:type="table" w:styleId="781">
     <w:name w:val="List Table 4 - Accent 6"/>
-    <w:basedOn w:val="618"/>
+    <w:basedOn w:val="843"/>
     <w:uiPriority w:val="99"/>
     <w:pPr>
       <w:pBdr/>
@@ -23287,9 +23477,9 @@
       </w:tcPr>
     </w:tblStylePr>
   </w:style>
-  <w:style w:type="table" w:styleId="132">
+  <w:style w:type="table" w:styleId="782">
     <w:name w:val="List Table 5 Dark"/>
-    <w:basedOn w:val="618"/>
+    <w:basedOn w:val="843"/>
     <w:uiPriority w:val="99"/>
     <w:pPr>
       <w:pBdr/>
@@ -23529,9 +23719,9 @@
       </w:tcPr>
     </w:tblStylePr>
   </w:style>
-  <w:style w:type="table" w:styleId="133">
+  <w:style w:type="table" w:styleId="783">
     <w:name w:val="List Table 5 Dark - Accent 1"/>
-    <w:basedOn w:val="618"/>
+    <w:basedOn w:val="843"/>
     <w:uiPriority w:val="99"/>
     <w:pPr>
       <w:pBdr/>
@@ -23771,9 +23961,9 @@
       </w:tcPr>
     </w:tblStylePr>
   </w:style>
-  <w:style w:type="table" w:styleId="134">
+  <w:style w:type="table" w:styleId="784">
     <w:name w:val="List Table 5 Dark - Accent 2"/>
-    <w:basedOn w:val="618"/>
+    <w:basedOn w:val="843"/>
     <w:uiPriority w:val="99"/>
     <w:pPr>
       <w:pBdr/>
@@ -24013,9 +24203,9 @@
       </w:tcPr>
     </w:tblStylePr>
   </w:style>
-  <w:style w:type="table" w:styleId="135">
+  <w:style w:type="table" w:styleId="785">
     <w:name w:val="List Table 5 Dark - Accent 3"/>
-    <w:basedOn w:val="618"/>
+    <w:basedOn w:val="843"/>
     <w:uiPriority w:val="99"/>
     <w:pPr>
       <w:pBdr/>
@@ -24255,9 +24445,9 @@
       </w:tcPr>
     </w:tblStylePr>
   </w:style>
-  <w:style w:type="table" w:styleId="136">
+  <w:style w:type="table" w:styleId="786">
     <w:name w:val="List Table 5 Dark - Accent 4"/>
-    <w:basedOn w:val="618"/>
+    <w:basedOn w:val="843"/>
     <w:uiPriority w:val="99"/>
     <w:pPr>
       <w:pBdr/>
@@ -24497,9 +24687,9 @@
       </w:tcPr>
     </w:tblStylePr>
   </w:style>
-  <w:style w:type="table" w:styleId="137">
+  <w:style w:type="table" w:styleId="787">
     <w:name w:val="List Table 5 Dark - Accent 5"/>
-    <w:basedOn w:val="618"/>
+    <w:basedOn w:val="843"/>
     <w:uiPriority w:val="99"/>
     <w:pPr>
       <w:pBdr/>
@@ -24739,9 +24929,9 @@
       </w:tcPr>
     </w:tblStylePr>
   </w:style>
-  <w:style w:type="table" w:styleId="138">
+  <w:style w:type="table" w:styleId="788">
     <w:name w:val="List Table 5 Dark - Accent 6"/>
-    <w:basedOn w:val="618"/>
+    <w:basedOn w:val="843"/>
     <w:uiPriority w:val="99"/>
     <w:pPr>
       <w:pBdr/>
@@ -24981,9 +25171,9 @@
       </w:tcPr>
     </w:tblStylePr>
   </w:style>
-  <w:style w:type="table" w:styleId="139">
+  <w:style w:type="table" w:styleId="789">
     <w:name w:val="List Table 6 Colorful"/>
-    <w:basedOn w:val="618"/>
+    <w:basedOn w:val="843"/>
     <w:uiPriority w:val="99"/>
     <w:pPr>
       <w:pBdr/>
@@ -25204,9 +25394,9 @@
       </w:tcPr>
     </w:tblStylePr>
   </w:style>
-  <w:style w:type="table" w:styleId="140">
+  <w:style w:type="table" w:styleId="790">
     <w:name w:val="List Table 6 Colorful - Accent 1"/>
-    <w:basedOn w:val="618"/>
+    <w:basedOn w:val="843"/>
     <w:uiPriority w:val="99"/>
     <w:pPr>
       <w:pBdr/>
@@ -25427,9 +25617,9 @@
       </w:tcPr>
     </w:tblStylePr>
   </w:style>
-  <w:style w:type="table" w:styleId="141">
+  <w:style w:type="table" w:styleId="791">
     <w:name w:val="List Table 6 Colorful - Accent 2"/>
-    <w:basedOn w:val="618"/>
+    <w:basedOn w:val="843"/>
     <w:uiPriority w:val="99"/>
     <w:pPr>
       <w:pBdr/>
@@ -25650,9 +25840,9 @@
       </w:tcPr>
     </w:tblStylePr>
   </w:style>
-  <w:style w:type="table" w:styleId="142">
+  <w:style w:type="table" w:styleId="792">
     <w:name w:val="List Table 6 Colorful - Accent 3"/>
-    <w:basedOn w:val="618"/>
+    <w:basedOn w:val="843"/>
     <w:uiPriority w:val="99"/>
     <w:pPr>
       <w:pBdr/>
@@ -25873,9 +26063,9 @@
       </w:tcPr>
     </w:tblStylePr>
   </w:style>
-  <w:style w:type="table" w:styleId="143">
+  <w:style w:type="table" w:styleId="793">
     <w:name w:val="List Table 6 Colorful - Accent 4"/>
-    <w:basedOn w:val="618"/>
+    <w:basedOn w:val="843"/>
     <w:uiPriority w:val="99"/>
     <w:pPr>
       <w:pBdr/>
@@ -26096,9 +26286,9 @@
       </w:tcPr>
     </w:tblStylePr>
   </w:style>
-  <w:style w:type="table" w:styleId="144">
+  <w:style w:type="table" w:styleId="794">
     <w:name w:val="List Table 6 Colorful - Accent 5"/>
-    <w:basedOn w:val="618"/>
+    <w:basedOn w:val="843"/>
     <w:uiPriority w:val="99"/>
     <w:pPr>
       <w:pBdr/>
@@ -26319,9 +26509,9 @@
       </w:tcPr>
     </w:tblStylePr>
   </w:style>
-  <w:style w:type="table" w:styleId="145">
+  <w:style w:type="table" w:styleId="795">
     <w:name w:val="List Table 6 Colorful - Accent 6"/>
-    <w:basedOn w:val="618"/>
+    <w:basedOn w:val="843"/>
     <w:uiPriority w:val="99"/>
     <w:pPr>
       <w:pBdr/>
@@ -26542,9 +26732,9 @@
       </w:tcPr>
     </w:tblStylePr>
   </w:style>
-  <w:style w:type="table" w:styleId="146">
+  <w:style w:type="table" w:styleId="796">
     <w:name w:val="List Table 7 Colorful"/>
-    <w:basedOn w:val="618"/>
+    <w:basedOn w:val="843"/>
     <w:uiPriority w:val="99"/>
     <w:pPr>
       <w:pBdr/>
@@ -26643,11 +26833,11 @@
         <w:tblBorders/>
       </w:tblPr>
       <w:tcPr>
-        <w:shd w:color="ffffff"/>
+        <w:shd w:val="clear" w:color="ffffff"/>
         <w:tcBorders>
-          <w:top w:val="none"/>
-          <w:left w:val="none"/>
-          <w:bottom w:val="none"/>
+          <w:top w:val="none" w:color="000000" w:sz="4" w:space="0"/>
+          <w:left w:val="none" w:color="000000" w:sz="4" w:space="0"/>
+          <w:bottom w:val="none" w:color="000000" w:sz="4" w:space="0"/>
           <w:right w:val="single" w:color="000000" w:themeColor="text1" w:themeTint="80" w:sz="4" w:space="0"/>
         </w:tcBorders>
       </w:tcPr>
@@ -26670,10 +26860,10 @@
       <w:tcPr>
         <w:shd w:val="clear" w:color="ffffff" w:themeColor="light1" w:fill="ffffff" w:themeFill="light1"/>
         <w:tcBorders>
-          <w:top w:val="none"/>
-          <w:left w:val="none"/>
+          <w:top w:val="none" w:color="000000" w:sz="4" w:space="0"/>
+          <w:left w:val="none" w:color="000000" w:sz="4" w:space="0"/>
           <w:bottom w:val="single" w:color="000000" w:themeColor="text1" w:themeTint="80" w:sz="4" w:space="0"/>
-          <w:right w:val="none"/>
+          <w:right w:val="none" w:color="000000" w:sz="4" w:space="0"/>
         </w:tcBorders>
       </w:tcPr>
     </w:tblStylePr>
@@ -26693,12 +26883,12 @@
         <w:tblBorders/>
       </w:tblPr>
       <w:tcPr>
-        <w:shd w:color="ffffff"/>
+        <w:shd w:val="clear" w:color="ffffff"/>
         <w:tcBorders>
-          <w:top w:val="none"/>
+          <w:top w:val="none" w:color="000000" w:sz="4" w:space="0"/>
           <w:left w:val="single" w:color="000000" w:themeColor="text1" w:themeTint="80" w:sz="4" w:space="0"/>
-          <w:bottom w:val="none"/>
-          <w:right w:val="none"/>
+          <w:bottom w:val="none" w:color="000000" w:sz="4" w:space="0"/>
+          <w:right w:val="none" w:color="000000" w:sz="4" w:space="0"/>
         </w:tcBorders>
       </w:tcPr>
     </w:tblStylePr>
@@ -26721,9 +26911,9 @@
         <w:shd w:val="clear" w:color="ffffff" w:themeColor="light1" w:fill="ffffff" w:themeFill="light1"/>
         <w:tcBorders>
           <w:top w:val="single" w:color="000000" w:themeColor="text1" w:themeTint="80" w:sz="4" w:space="0"/>
-          <w:left w:val="none"/>
-          <w:bottom w:val="none"/>
-          <w:right w:val="none"/>
+          <w:left w:val="none" w:color="000000" w:sz="4" w:space="0"/>
+          <w:bottom w:val="none" w:color="000000" w:sz="4" w:space="0"/>
+          <w:right w:val="none" w:color="000000" w:sz="4" w:space="0"/>
         </w:tcBorders>
       </w:tcPr>
     </w:tblStylePr>
@@ -26798,9 +26988,9 @@
       </w:tcPr>
     </w:tblStylePr>
   </w:style>
-  <w:style w:type="table" w:styleId="147">
+  <w:style w:type="table" w:styleId="797">
     <w:name w:val="List Table 7 Colorful - Accent 1"/>
-    <w:basedOn w:val="618"/>
+    <w:basedOn w:val="843"/>
     <w:uiPriority w:val="99"/>
     <w:pPr>
       <w:pBdr/>
@@ -26899,11 +27089,11 @@
         <w:tblBorders/>
       </w:tblPr>
       <w:tcPr>
-        <w:shd w:color="ffffff"/>
+        <w:shd w:val="clear" w:color="ffffff"/>
         <w:tcBorders>
-          <w:top w:val="none"/>
-          <w:left w:val="none"/>
-          <w:bottom w:val="none"/>
+          <w:top w:val="none" w:color="000000" w:sz="4" w:space="0"/>
+          <w:left w:val="none" w:color="000000" w:sz="4" w:space="0"/>
+          <w:bottom w:val="none" w:color="000000" w:sz="4" w:space="0"/>
           <w:right w:val="single" w:color="000000" w:themeColor="accent1" w:sz="4" w:space="0"/>
         </w:tcBorders>
       </w:tcPr>
@@ -26926,10 +27116,10 @@
       <w:tcPr>
         <w:shd w:val="clear" w:color="ffffff" w:themeColor="light1" w:fill="ffffff" w:themeFill="light1"/>
         <w:tcBorders>
-          <w:top w:val="none"/>
-          <w:left w:val="none"/>
+          <w:top w:val="none" w:color="000000" w:sz="4" w:space="0"/>
+          <w:left w:val="none" w:color="000000" w:sz="4" w:space="0"/>
           <w:bottom w:val="single" w:color="000000" w:themeColor="accent1" w:sz="4" w:space="0"/>
-          <w:right w:val="none"/>
+          <w:right w:val="none" w:color="000000" w:sz="4" w:space="0"/>
         </w:tcBorders>
       </w:tcPr>
     </w:tblStylePr>
@@ -26949,12 +27139,12 @@
         <w:tblBorders/>
       </w:tblPr>
       <w:tcPr>
-        <w:shd w:color="ffffff"/>
+        <w:shd w:val="clear" w:color="ffffff"/>
         <w:tcBorders>
-          <w:top w:val="none"/>
+          <w:top w:val="none" w:color="000000" w:sz="4" w:space="0"/>
           <w:left w:val="single" w:color="000000" w:themeColor="accent1" w:sz="4" w:space="0"/>
-          <w:bottom w:val="none"/>
-          <w:right w:val="none"/>
+          <w:bottom w:val="none" w:color="000000" w:sz="4" w:space="0"/>
+          <w:right w:val="none" w:color="000000" w:sz="4" w:space="0"/>
         </w:tcBorders>
       </w:tcPr>
     </w:tblStylePr>
@@ -26977,9 +27167,9 @@
         <w:shd w:val="clear" w:color="ffffff" w:themeColor="light1" w:fill="ffffff" w:themeFill="light1"/>
         <w:tcBorders>
           <w:top w:val="single" w:color="000000" w:themeColor="accent1" w:sz="4" w:space="0"/>
-          <w:left w:val="none"/>
-          <w:bottom w:val="none"/>
-          <w:right w:val="none"/>
+          <w:left w:val="none" w:color="000000" w:sz="4" w:space="0"/>
+          <w:bottom w:val="none" w:color="000000" w:sz="4" w:space="0"/>
+          <w:right w:val="none" w:color="000000" w:sz="4" w:space="0"/>
         </w:tcBorders>
       </w:tcPr>
     </w:tblStylePr>
@@ -27054,9 +27244,9 @@
       </w:tcPr>
     </w:tblStylePr>
   </w:style>
-  <w:style w:type="table" w:styleId="148">
+  <w:style w:type="table" w:styleId="798">
     <w:name w:val="List Table 7 Colorful - Accent 2"/>
-    <w:basedOn w:val="618"/>
+    <w:basedOn w:val="843"/>
     <w:uiPriority w:val="99"/>
     <w:pPr>
       <w:pBdr/>
@@ -27155,11 +27345,11 @@
         <w:tblBorders/>
       </w:tblPr>
       <w:tcPr>
-        <w:shd w:color="ffffff"/>
+        <w:shd w:val="clear" w:color="ffffff"/>
         <w:tcBorders>
-          <w:top w:val="none"/>
-          <w:left w:val="none"/>
-          <w:bottom w:val="none"/>
+          <w:top w:val="none" w:color="000000" w:sz="4" w:space="0"/>
+          <w:left w:val="none" w:color="000000" w:sz="4" w:space="0"/>
+          <w:bottom w:val="none" w:color="000000" w:sz="4" w:space="0"/>
           <w:right w:val="single" w:color="000000" w:themeColor="accent2" w:themeTint="97" w:sz="4" w:space="0"/>
         </w:tcBorders>
       </w:tcPr>
@@ -27182,10 +27372,10 @@
       <w:tcPr>
         <w:shd w:val="clear" w:color="ffffff" w:themeColor="light1" w:fill="ffffff" w:themeFill="light1"/>
         <w:tcBorders>
-          <w:top w:val="none"/>
-          <w:left w:val="none"/>
+          <w:top w:val="none" w:color="000000" w:sz="4" w:space="0"/>
+          <w:left w:val="none" w:color="000000" w:sz="4" w:space="0"/>
           <w:bottom w:val="single" w:color="000000" w:themeColor="accent2" w:themeTint="97" w:sz="4" w:space="0"/>
-          <w:right w:val="none"/>
+          <w:right w:val="none" w:color="000000" w:sz="4" w:space="0"/>
         </w:tcBorders>
       </w:tcPr>
     </w:tblStylePr>
@@ -27205,12 +27395,12 @@
         <w:tblBorders/>
       </w:tblPr>
       <w:tcPr>
-        <w:shd w:color="ffffff"/>
+        <w:shd w:val="clear" w:color="ffffff"/>
         <w:tcBorders>
-          <w:top w:val="none"/>
+          <w:top w:val="none" w:color="000000" w:sz="4" w:space="0"/>
           <w:left w:val="single" w:color="000000" w:themeColor="accent2" w:themeTint="97" w:sz="4" w:space="0"/>
-          <w:bottom w:val="none"/>
-          <w:right w:val="none"/>
+          <w:bottom w:val="none" w:color="000000" w:sz="4" w:space="0"/>
+          <w:right w:val="none" w:color="000000" w:sz="4" w:space="0"/>
         </w:tcBorders>
       </w:tcPr>
     </w:tblStylePr>
@@ -27233,9 +27423,9 @@
         <w:shd w:val="clear" w:color="ffffff" w:themeColor="light1" w:fill="ffffff" w:themeFill="light1"/>
         <w:tcBorders>
           <w:top w:val="single" w:color="000000" w:themeColor="accent2" w:themeTint="97" w:sz="4" w:space="0"/>
-          <w:left w:val="none"/>
-          <w:bottom w:val="none"/>
-          <w:right w:val="none"/>
+          <w:left w:val="none" w:color="000000" w:sz="4" w:space="0"/>
+          <w:bottom w:val="none" w:color="000000" w:sz="4" w:space="0"/>
+          <w:right w:val="none" w:color="000000" w:sz="4" w:space="0"/>
         </w:tcBorders>
       </w:tcPr>
     </w:tblStylePr>
@@ -27310,9 +27500,9 @@
       </w:tcPr>
     </w:tblStylePr>
   </w:style>
-  <w:style w:type="table" w:styleId="149">
+  <w:style w:type="table" w:styleId="799">
     <w:name w:val="List Table 7 Colorful - Accent 3"/>
-    <w:basedOn w:val="618"/>
+    <w:basedOn w:val="843"/>
     <w:uiPriority w:val="99"/>
     <w:pPr>
       <w:pBdr/>
@@ -27411,11 +27601,11 @@
         <w:tblBorders/>
       </w:tblPr>
       <w:tcPr>
-        <w:shd w:color="ffffff"/>
+        <w:shd w:val="clear" w:color="ffffff"/>
         <w:tcBorders>
-          <w:top w:val="none"/>
-          <w:left w:val="none"/>
-          <w:bottom w:val="none"/>
+          <w:top w:val="none" w:color="000000" w:sz="4" w:space="0"/>
+          <w:left w:val="none" w:color="000000" w:sz="4" w:space="0"/>
+          <w:bottom w:val="none" w:color="000000" w:sz="4" w:space="0"/>
           <w:right w:val="single" w:color="000000" w:themeColor="accent3" w:themeTint="98" w:sz="4" w:space="0"/>
         </w:tcBorders>
       </w:tcPr>
@@ -27438,10 +27628,10 @@
       <w:tcPr>
         <w:shd w:val="clear" w:color="ffffff" w:themeColor="light1" w:fill="ffffff" w:themeFill="light1"/>
         <w:tcBorders>
-          <w:top w:val="none"/>
-          <w:left w:val="none"/>
+          <w:top w:val="none" w:color="000000" w:sz="4" w:space="0"/>
+          <w:left w:val="none" w:color="000000" w:sz="4" w:space="0"/>
           <w:bottom w:val="single" w:color="000000" w:themeColor="accent3" w:themeTint="98" w:sz="4" w:space="0"/>
-          <w:right w:val="none"/>
+          <w:right w:val="none" w:color="000000" w:sz="4" w:space="0"/>
         </w:tcBorders>
       </w:tcPr>
     </w:tblStylePr>
@@ -27461,12 +27651,12 @@
         <w:tblBorders/>
       </w:tblPr>
       <w:tcPr>
-        <w:shd w:color="ffffff"/>
+        <w:shd w:val="clear" w:color="ffffff"/>
         <w:tcBorders>
-          <w:top w:val="none"/>
+          <w:top w:val="none" w:color="000000" w:sz="4" w:space="0"/>
           <w:left w:val="single" w:color="000000" w:themeColor="accent3" w:themeTint="98" w:sz="4" w:space="0"/>
-          <w:bottom w:val="none"/>
-          <w:right w:val="none"/>
+          <w:bottom w:val="none" w:color="000000" w:sz="4" w:space="0"/>
+          <w:right w:val="none" w:color="000000" w:sz="4" w:space="0"/>
         </w:tcBorders>
       </w:tcPr>
     </w:tblStylePr>
@@ -27489,9 +27679,9 @@
         <w:shd w:val="clear" w:color="ffffff" w:themeColor="light1" w:fill="ffffff" w:themeFill="light1"/>
         <w:tcBorders>
           <w:top w:val="single" w:color="000000" w:themeColor="accent3" w:themeTint="98" w:sz="4" w:space="0"/>
-          <w:left w:val="none"/>
-          <w:bottom w:val="none"/>
-          <w:right w:val="none"/>
+          <w:left w:val="none" w:color="000000" w:sz="4" w:space="0"/>
+          <w:bottom w:val="none" w:color="000000" w:sz="4" w:space="0"/>
+          <w:right w:val="none" w:color="000000" w:sz="4" w:space="0"/>
         </w:tcBorders>
       </w:tcPr>
     </w:tblStylePr>
@@ -27566,9 +27756,9 @@
       </w:tcPr>
     </w:tblStylePr>
   </w:style>
-  <w:style w:type="table" w:styleId="150">
+  <w:style w:type="table" w:styleId="800">
     <w:name w:val="List Table 7 Colorful - Accent 4"/>
-    <w:basedOn w:val="618"/>
+    <w:basedOn w:val="843"/>
     <w:uiPriority w:val="99"/>
     <w:pPr>
       <w:pBdr/>
@@ -27667,11 +27857,11 @@
         <w:tblBorders/>
       </w:tblPr>
       <w:tcPr>
-        <w:shd w:color="ffffff"/>
+        <w:shd w:val="clear" w:color="ffffff"/>
         <w:tcBorders>
-          <w:top w:val="none"/>
-          <w:left w:val="none"/>
-          <w:bottom w:val="none"/>
+          <w:top w:val="none" w:color="000000" w:sz="4" w:space="0"/>
+          <w:left w:val="none" w:color="000000" w:sz="4" w:space="0"/>
+          <w:bottom w:val="none" w:color="000000" w:sz="4" w:space="0"/>
           <w:right w:val="single" w:color="000000" w:themeColor="accent4" w:themeTint="9A" w:sz="4" w:space="0"/>
         </w:tcBorders>
       </w:tcPr>
@@ -27694,10 +27884,10 @@
       <w:tcPr>
         <w:shd w:val="clear" w:color="ffffff" w:themeColor="light1" w:fill="ffffff" w:themeFill="light1"/>
         <w:tcBorders>
-          <w:top w:val="none"/>
-          <w:left w:val="none"/>
+          <w:top w:val="none" w:color="000000" w:sz="4" w:space="0"/>
+          <w:left w:val="none" w:color="000000" w:sz="4" w:space="0"/>
           <w:bottom w:val="single" w:color="000000" w:themeColor="accent4" w:themeTint="9A" w:sz="4" w:space="0"/>
-          <w:right w:val="none"/>
+          <w:right w:val="none" w:color="000000" w:sz="4" w:space="0"/>
         </w:tcBorders>
       </w:tcPr>
     </w:tblStylePr>
@@ -27717,12 +27907,12 @@
         <w:tblBorders/>
       </w:tblPr>
       <w:tcPr>
-        <w:shd w:color="ffffff"/>
+        <w:shd w:val="clear" w:color="ffffff"/>
         <w:tcBorders>
-          <w:top w:val="none"/>
+          <w:top w:val="none" w:color="000000" w:sz="4" w:space="0"/>
           <w:left w:val="single" w:color="000000" w:themeColor="accent4" w:themeTint="9A" w:sz="4" w:space="0"/>
-          <w:bottom w:val="none"/>
-          <w:right w:val="none"/>
+          <w:bottom w:val="none" w:color="000000" w:sz="4" w:space="0"/>
+          <w:right w:val="none" w:color="000000" w:sz="4" w:space="0"/>
         </w:tcBorders>
       </w:tcPr>
     </w:tblStylePr>
@@ -27745,9 +27935,9 @@
         <w:shd w:val="clear" w:color="ffffff" w:themeColor="light1" w:fill="ffffff" w:themeFill="light1"/>
         <w:tcBorders>
           <w:top w:val="single" w:color="000000" w:themeColor="accent4" w:themeTint="9A" w:sz="4" w:space="0"/>
-          <w:left w:val="none"/>
-          <w:bottom w:val="none"/>
-          <w:right w:val="none"/>
+          <w:left w:val="none" w:color="000000" w:sz="4" w:space="0"/>
+          <w:bottom w:val="none" w:color="000000" w:sz="4" w:space="0"/>
+          <w:right w:val="none" w:color="000000" w:sz="4" w:space="0"/>
         </w:tcBorders>
       </w:tcPr>
     </w:tblStylePr>
@@ -27822,9 +28012,9 @@
       </w:tcPr>
     </w:tblStylePr>
   </w:style>
-  <w:style w:type="table" w:styleId="151">
+  <w:style w:type="table" w:styleId="801">
     <w:name w:val="List Table 7 Colorful - Accent 5"/>
-    <w:basedOn w:val="618"/>
+    <w:basedOn w:val="843"/>
     <w:uiPriority w:val="99"/>
     <w:pPr>
       <w:pBdr/>
@@ -27923,11 +28113,11 @@
         <w:tblBorders/>
       </w:tblPr>
       <w:tcPr>
-        <w:shd w:color="ffffff"/>
+        <w:shd w:val="clear" w:color="ffffff"/>
         <w:tcBorders>
-          <w:top w:val="none"/>
-          <w:left w:val="none"/>
-          <w:bottom w:val="none"/>
+          <w:top w:val="none" w:color="000000" w:sz="4" w:space="0"/>
+          <w:left w:val="none" w:color="000000" w:sz="4" w:space="0"/>
+          <w:bottom w:val="none" w:color="000000" w:sz="4" w:space="0"/>
           <w:right w:val="single" w:color="000000" w:themeColor="accent5" w:themeTint="9A" w:sz="4" w:space="0"/>
         </w:tcBorders>
       </w:tcPr>
@@ -27950,10 +28140,10 @@
       <w:tcPr>
         <w:shd w:val="clear" w:color="ffffff" w:themeColor="light1" w:fill="ffffff" w:themeFill="light1"/>
         <w:tcBorders>
-          <w:top w:val="none"/>
-          <w:left w:val="none"/>
+          <w:top w:val="none" w:color="000000" w:sz="4" w:space="0"/>
+          <w:left w:val="none" w:color="000000" w:sz="4" w:space="0"/>
           <w:bottom w:val="single" w:color="000000" w:themeColor="accent5" w:themeTint="9A" w:sz="4" w:space="0"/>
-          <w:right w:val="none"/>
+          <w:right w:val="none" w:color="000000" w:sz="4" w:space="0"/>
         </w:tcBorders>
       </w:tcPr>
     </w:tblStylePr>
@@ -27973,12 +28163,12 @@
         <w:tblBorders/>
       </w:tblPr>
       <w:tcPr>
-        <w:shd w:color="ffffff"/>
+        <w:shd w:val="clear" w:color="ffffff"/>
         <w:tcBorders>
-          <w:top w:val="none"/>
+          <w:top w:val="none" w:color="000000" w:sz="4" w:space="0"/>
           <w:left w:val="single" w:color="000000" w:themeColor="accent5" w:themeTint="9A" w:sz="4" w:space="0"/>
-          <w:bottom w:val="none"/>
-          <w:right w:val="none"/>
+          <w:bottom w:val="none" w:color="000000" w:sz="4" w:space="0"/>
+          <w:right w:val="none" w:color="000000" w:sz="4" w:space="0"/>
         </w:tcBorders>
       </w:tcPr>
     </w:tblStylePr>
@@ -28001,9 +28191,9 @@
         <w:shd w:val="clear" w:color="ffffff" w:themeColor="light1" w:fill="ffffff" w:themeFill="light1"/>
         <w:tcBorders>
           <w:top w:val="single" w:color="000000" w:themeColor="accent5" w:themeTint="9A" w:sz="4" w:space="0"/>
-          <w:left w:val="none"/>
-          <w:bottom w:val="none"/>
-          <w:right w:val="none"/>
+          <w:left w:val="none" w:color="000000" w:sz="4" w:space="0"/>
+          <w:bottom w:val="none" w:color="000000" w:sz="4" w:space="0"/>
+          <w:right w:val="none" w:color="000000" w:sz="4" w:space="0"/>
         </w:tcBorders>
       </w:tcPr>
     </w:tblStylePr>
@@ -28078,9 +28268,9 @@
       </w:tcPr>
     </w:tblStylePr>
   </w:style>
-  <w:style w:type="table" w:styleId="152">
+  <w:style w:type="table" w:styleId="802">
     <w:name w:val="List Table 7 Colorful - Accent 6"/>
-    <w:basedOn w:val="618"/>
+    <w:basedOn w:val="843"/>
     <w:uiPriority w:val="99"/>
     <w:pPr>
       <w:pBdr/>
@@ -28179,11 +28369,11 @@
         <w:tblBorders/>
       </w:tblPr>
       <w:tcPr>
-        <w:shd w:color="ffffff"/>
+        <w:shd w:val="clear" w:color="ffffff"/>
         <w:tcBorders>
-          <w:top w:val="none"/>
-          <w:left w:val="none"/>
-          <w:bottom w:val="none"/>
+          <w:top w:val="none" w:color="000000" w:sz="4" w:space="0"/>
+          <w:left w:val="none" w:color="000000" w:sz="4" w:space="0"/>
+          <w:bottom w:val="none" w:color="000000" w:sz="4" w:space="0"/>
           <w:right w:val="single" w:color="000000" w:themeColor="accent6" w:themeTint="98" w:sz="4" w:space="0"/>
         </w:tcBorders>
       </w:tcPr>
@@ -28206,10 +28396,10 @@
       <w:tcPr>
         <w:shd w:val="clear" w:color="ffffff" w:themeColor="light1" w:fill="ffffff" w:themeFill="light1"/>
         <w:tcBorders>
-          <w:top w:val="none"/>
-          <w:left w:val="none"/>
+          <w:top w:val="none" w:color="000000" w:sz="4" w:space="0"/>
+          <w:left w:val="none" w:color="000000" w:sz="4" w:space="0"/>
           <w:bottom w:val="single" w:color="000000" w:themeColor="accent6" w:themeTint="98" w:sz="4" w:space="0"/>
-          <w:right w:val="none"/>
+          <w:right w:val="none" w:color="000000" w:sz="4" w:space="0"/>
         </w:tcBorders>
       </w:tcPr>
     </w:tblStylePr>
@@ -28229,12 +28419,12 @@
         <w:tblBorders/>
       </w:tblPr>
       <w:tcPr>
-        <w:shd w:color="ffffff"/>
+        <w:shd w:val="clear" w:color="ffffff"/>
         <w:tcBorders>
-          <w:top w:val="none"/>
+          <w:top w:val="none" w:color="000000" w:sz="4" w:space="0"/>
           <w:left w:val="single" w:color="000000" w:themeColor="accent6" w:themeTint="98" w:sz="4" w:space="0"/>
-          <w:bottom w:val="none"/>
-          <w:right w:val="none"/>
+          <w:bottom w:val="none" w:color="000000" w:sz="4" w:space="0"/>
+          <w:right w:val="none" w:color="000000" w:sz="4" w:space="0"/>
         </w:tcBorders>
       </w:tcPr>
     </w:tblStylePr>
@@ -28257,9 +28447,9 @@
         <w:shd w:val="clear" w:color="ffffff" w:themeColor="light1" w:fill="ffffff" w:themeFill="light1"/>
         <w:tcBorders>
           <w:top w:val="single" w:color="000000" w:themeColor="accent6" w:themeTint="98" w:sz="4" w:space="0"/>
-          <w:left w:val="none"/>
-          <w:bottom w:val="none"/>
-          <w:right w:val="none"/>
+          <w:left w:val="none" w:color="000000" w:sz="4" w:space="0"/>
+          <w:bottom w:val="none" w:color="000000" w:sz="4" w:space="0"/>
+          <w:right w:val="none" w:color="000000" w:sz="4" w:space="0"/>
         </w:tcBorders>
       </w:tcPr>
     </w:tblStylePr>
@@ -28334,9 +28524,9 @@
       </w:tcPr>
     </w:tblStylePr>
   </w:style>
-  <w:style w:type="table" w:styleId="153">
+  <w:style w:type="table" w:styleId="803">
     <w:name w:val="Lined - Accent"/>
-    <w:basedOn w:val="618"/>
+    <w:basedOn w:val="843"/>
     <w:uiPriority w:val="99"/>
     <w:pPr>
       <w:pBdr/>
@@ -28571,9 +28761,9 @@
       </w:tcPr>
     </w:tblStylePr>
   </w:style>
-  <w:style w:type="table" w:styleId="154">
+  <w:style w:type="table" w:styleId="804">
     <w:name w:val="Lined - Accent 1"/>
-    <w:basedOn w:val="618"/>
+    <w:basedOn w:val="843"/>
     <w:uiPriority w:val="99"/>
     <w:pPr>
       <w:pBdr/>
@@ -28808,9 +28998,9 @@
       </w:tcPr>
     </w:tblStylePr>
   </w:style>
-  <w:style w:type="table" w:styleId="155">
+  <w:style w:type="table" w:styleId="805">
     <w:name w:val="Lined - Accent 2"/>
-    <w:basedOn w:val="618"/>
+    <w:basedOn w:val="843"/>
     <w:uiPriority w:val="99"/>
     <w:pPr>
       <w:pBdr/>
@@ -29045,9 +29235,9 @@
       </w:tcPr>
     </w:tblStylePr>
   </w:style>
-  <w:style w:type="table" w:styleId="156">
+  <w:style w:type="table" w:styleId="806">
     <w:name w:val="Lined - Accent 3"/>
-    <w:basedOn w:val="618"/>
+    <w:basedOn w:val="843"/>
     <w:uiPriority w:val="99"/>
     <w:pPr>
       <w:pBdr/>
@@ -29282,9 +29472,9 @@
       </w:tcPr>
     </w:tblStylePr>
   </w:style>
-  <w:style w:type="table" w:styleId="157">
+  <w:style w:type="table" w:styleId="807">
     <w:name w:val="Lined - Accent 4"/>
-    <w:basedOn w:val="618"/>
+    <w:basedOn w:val="843"/>
     <w:uiPriority w:val="99"/>
     <w:pPr>
       <w:pBdr/>
@@ -29519,9 +29709,9 @@
       </w:tcPr>
     </w:tblStylePr>
   </w:style>
-  <w:style w:type="table" w:styleId="158">
+  <w:style w:type="table" w:styleId="808">
     <w:name w:val="Lined - Accent 5"/>
-    <w:basedOn w:val="618"/>
+    <w:basedOn w:val="843"/>
     <w:uiPriority w:val="99"/>
     <w:pPr>
       <w:pBdr/>
@@ -29756,9 +29946,9 @@
       </w:tcPr>
     </w:tblStylePr>
   </w:style>
-  <w:style w:type="table" w:styleId="159">
+  <w:style w:type="table" w:styleId="809">
     <w:name w:val="Lined - Accent 6"/>
-    <w:basedOn w:val="618"/>
+    <w:basedOn w:val="843"/>
     <w:uiPriority w:val="99"/>
     <w:pPr>
       <w:pBdr/>
@@ -29993,9 +30183,9 @@
       </w:tcPr>
     </w:tblStylePr>
   </w:style>
-  <w:style w:type="table" w:styleId="160">
+  <w:style w:type="table" w:styleId="810">
     <w:name w:val="Bordered &amp; Lined - Accent"/>
-    <w:basedOn w:val="618"/>
+    <w:basedOn w:val="843"/>
     <w:uiPriority w:val="99"/>
     <w:pPr>
       <w:pBdr/>
@@ -30237,9 +30427,9 @@
       </w:tcPr>
     </w:tblStylePr>
   </w:style>
-  <w:style w:type="table" w:styleId="161">
+  <w:style w:type="table" w:styleId="811">
     <w:name w:val="Bordered &amp; Lined - Accent 1"/>
-    <w:basedOn w:val="618"/>
+    <w:basedOn w:val="843"/>
     <w:uiPriority w:val="99"/>
     <w:pPr>
       <w:pBdr/>
@@ -30481,9 +30671,9 @@
       </w:tcPr>
     </w:tblStylePr>
   </w:style>
-  <w:style w:type="table" w:styleId="162">
+  <w:style w:type="table" w:styleId="812">
     <w:name w:val="Bordered &amp; Lined - Accent 2"/>
-    <w:basedOn w:val="618"/>
+    <w:basedOn w:val="843"/>
     <w:uiPriority w:val="99"/>
     <w:pPr>
       <w:pBdr/>
@@ -30725,9 +30915,9 @@
       </w:tcPr>
     </w:tblStylePr>
   </w:style>
-  <w:style w:type="table" w:styleId="163">
+  <w:style w:type="table" w:styleId="813">
     <w:name w:val="Bordered &amp; Lined - Accent 3"/>
-    <w:basedOn w:val="618"/>
+    <w:basedOn w:val="843"/>
     <w:uiPriority w:val="99"/>
     <w:pPr>
       <w:pBdr/>
@@ -30969,9 +31159,9 @@
       </w:tcPr>
     </w:tblStylePr>
   </w:style>
-  <w:style w:type="table" w:styleId="164">
+  <w:style w:type="table" w:styleId="814">
     <w:name w:val="Bordered &amp; Lined - Accent 4"/>
-    <w:basedOn w:val="618"/>
+    <w:basedOn w:val="843"/>
     <w:uiPriority w:val="99"/>
     <w:pPr>
       <w:pBdr/>
@@ -31213,9 +31403,9 @@
       </w:tcPr>
     </w:tblStylePr>
   </w:style>
-  <w:style w:type="table" w:styleId="165">
+  <w:style w:type="table" w:styleId="815">
     <w:name w:val="Bordered &amp; Lined - Accent 5"/>
-    <w:basedOn w:val="618"/>
+    <w:basedOn w:val="843"/>
     <w:uiPriority w:val="99"/>
     <w:pPr>
       <w:pBdr/>
@@ -31457,9 +31647,9 @@
       </w:tcPr>
     </w:tblStylePr>
   </w:style>
-  <w:style w:type="table" w:styleId="166">
+  <w:style w:type="table" w:styleId="816">
     <w:name w:val="Bordered &amp; Lined - Accent 6"/>
-    <w:basedOn w:val="618"/>
+    <w:basedOn w:val="843"/>
     <w:uiPriority w:val="99"/>
     <w:pPr>
       <w:pBdr/>
@@ -31701,9 +31891,9 @@
       </w:tcPr>
     </w:tblStylePr>
   </w:style>
-  <w:style w:type="table" w:styleId="167">
+  <w:style w:type="table" w:styleId="817">
     <w:name w:val="Bordered"/>
-    <w:basedOn w:val="618"/>
+    <w:basedOn w:val="843"/>
     <w:uiPriority w:val="99"/>
     <w:pPr>
       <w:pBdr/>
@@ -31932,9 +32122,9 @@
       </w:tcPr>
     </w:tblStylePr>
   </w:style>
-  <w:style w:type="table" w:styleId="168">
+  <w:style w:type="table" w:styleId="818">
     <w:name w:val="Bordered - Accent 1"/>
-    <w:basedOn w:val="618"/>
+    <w:basedOn w:val="843"/>
     <w:uiPriority w:val="99"/>
     <w:pPr>
       <w:pBdr/>
@@ -32163,9 +32353,9 @@
       </w:tcPr>
     </w:tblStylePr>
   </w:style>
-  <w:style w:type="table" w:styleId="169">
+  <w:style w:type="table" w:styleId="819">
     <w:name w:val="Bordered - Accent 2"/>
-    <w:basedOn w:val="618"/>
+    <w:basedOn w:val="843"/>
     <w:uiPriority w:val="99"/>
     <w:pPr>
       <w:pBdr/>
@@ -32394,9 +32584,9 @@
       </w:tcPr>
     </w:tblStylePr>
   </w:style>
-  <w:style w:type="table" w:styleId="170">
+  <w:style w:type="table" w:styleId="820">
     <w:name w:val="Bordered - Accent 3"/>
-    <w:basedOn w:val="618"/>
+    <w:basedOn w:val="843"/>
     <w:uiPriority w:val="99"/>
     <w:pPr>
       <w:pBdr/>
@@ -32625,9 +32815,9 @@
       </w:tcPr>
     </w:tblStylePr>
   </w:style>
-  <w:style w:type="table" w:styleId="171">
+  <w:style w:type="table" w:styleId="821">
     <w:name w:val="Bordered - Accent 4"/>
-    <w:basedOn w:val="618"/>
+    <w:basedOn w:val="843"/>
     <w:uiPriority w:val="99"/>
     <w:pPr>
       <w:pBdr/>
@@ -32856,9 +33046,9 @@
       </w:tcPr>
     </w:tblStylePr>
   </w:style>
-  <w:style w:type="table" w:styleId="172">
+  <w:style w:type="table" w:styleId="822">
     <w:name w:val="Bordered - Accent 5"/>
-    <w:basedOn w:val="618"/>
+    <w:basedOn w:val="843"/>
     <w:uiPriority w:val="99"/>
     <w:pPr>
       <w:pBdr/>
@@ -33087,9 +33277,9 @@
       </w:tcPr>
     </w:tblStylePr>
   </w:style>
-  <w:style w:type="table" w:styleId="173">
+  <w:style w:type="table" w:styleId="823">
     <w:name w:val="Bordered - Accent 6"/>
-    <w:basedOn w:val="618"/>
+    <w:basedOn w:val="843"/>
     <w:uiPriority w:val="99"/>
     <w:pPr>
       <w:pBdr/>
@@ -33318,7 +33508,7 @@
       </w:tcPr>
     </w:tblStylePr>
   </w:style>
-  <w:style w:type="character" w:styleId="174">
+  <w:style w:type="character" w:styleId="824">
     <w:name w:val="Hyperlink"/>
     <w:uiPriority w:val="99"/>
     <w:unhideWhenUsed/>
@@ -33332,10 +33522,10 @@
       <w:u w:val="single"/>
     </w:rPr>
   </w:style>
-  <w:style w:type="paragraph" w:styleId="175">
+  <w:style w:type="paragraph" w:styleId="825">
     <w:name w:val="footnote text"/>
-    <w:basedOn w:val="617"/>
-    <w:link w:val="176"/>
+    <w:basedOn w:val="842"/>
+    <w:link w:val="826"/>
     <w:uiPriority w:val="99"/>
     <w:semiHidden/>
     <w:unhideWhenUsed/>
@@ -33348,9 +33538,9 @@
       <w:sz w:val="18"/>
     </w:rPr>
   </w:style>
-  <w:style w:type="character" w:styleId="176">
+  <w:style w:type="character" w:styleId="826">
     <w:name w:val="Footnote Text Char"/>
-    <w:link w:val="175"/>
+    <w:link w:val="825"/>
     <w:uiPriority w:val="99"/>
     <w:pPr>
       <w:pBdr/>
@@ -33361,9 +33551,8 @@
       <w:sz w:val="18"/>
     </w:rPr>
   </w:style>
-  <w:style w:type="character" w:styleId="177">
+  <w:style w:type="character" w:styleId="827">
     <w:name w:val="footnote reference"/>
-    <w:basedOn w:val="11"/>
     <w:uiPriority w:val="99"/>
     <w:unhideWhenUsed/>
     <w:pPr>
@@ -33375,10 +33564,10 @@
       <w:vertAlign w:val="superscript"/>
     </w:rPr>
   </w:style>
-  <w:style w:type="paragraph" w:styleId="178">
+  <w:style w:type="paragraph" w:styleId="828">
     <w:name w:val="endnote text"/>
-    <w:basedOn w:val="617"/>
-    <w:link w:val="179"/>
+    <w:basedOn w:val="842"/>
+    <w:link w:val="829"/>
     <w:uiPriority w:val="99"/>
     <w:semiHidden/>
     <w:unhideWhenUsed/>
@@ -33391,9 +33580,9 @@
       <w:sz w:val="20"/>
     </w:rPr>
   </w:style>
-  <w:style w:type="character" w:styleId="179">
+  <w:style w:type="character" w:styleId="829">
     <w:name w:val="Endnote Text Char"/>
-    <w:link w:val="178"/>
+    <w:link w:val="828"/>
     <w:uiPriority w:val="99"/>
     <w:pPr>
       <w:pBdr/>
@@ -33404,9 +33593,8 @@
       <w:sz w:val="20"/>
     </w:rPr>
   </w:style>
-  <w:style w:type="character" w:styleId="180">
+  <w:style w:type="character" w:styleId="830">
     <w:name w:val="endnote reference"/>
-    <w:basedOn w:val="11"/>
     <w:uiPriority w:val="99"/>
     <w:semiHidden/>
     <w:unhideWhenUsed/>
@@ -33419,10 +33607,10 @@
       <w:vertAlign w:val="superscript"/>
     </w:rPr>
   </w:style>
-  <w:style w:type="paragraph" w:styleId="181">
+  <w:style w:type="paragraph" w:styleId="831">
     <w:name w:val="toc 1"/>
-    <w:basedOn w:val="617"/>
-    <w:next w:val="617"/>
+    <w:basedOn w:val="842"/>
+    <w:next w:val="842"/>
     <w:uiPriority w:val="39"/>
     <w:unhideWhenUsed/>
     <w:pPr>
@@ -33431,10 +33619,10 @@
       <w:ind w:right="0" w:firstLine="0" w:left="0"/>
     </w:pPr>
   </w:style>
-  <w:style w:type="paragraph" w:styleId="182">
+  <w:style w:type="paragraph" w:styleId="832">
     <w:name w:val="toc 2"/>
-    <w:basedOn w:val="617"/>
-    <w:next w:val="617"/>
+    <w:basedOn w:val="842"/>
+    <w:next w:val="842"/>
     <w:uiPriority w:val="39"/>
     <w:unhideWhenUsed/>
     <w:pPr>
@@ -33443,10 +33631,10 @@
       <w:ind w:right="0" w:firstLine="0" w:left="283"/>
     </w:pPr>
   </w:style>
-  <w:style w:type="paragraph" w:styleId="183">
+  <w:style w:type="paragraph" w:styleId="833">
     <w:name w:val="toc 3"/>
-    <w:basedOn w:val="617"/>
-    <w:next w:val="617"/>
+    <w:basedOn w:val="842"/>
+    <w:next w:val="842"/>
     <w:uiPriority w:val="39"/>
     <w:unhideWhenUsed/>
     <w:pPr>
@@ -33455,10 +33643,10 @@
       <w:ind w:right="0" w:firstLine="0" w:left="567"/>
     </w:pPr>
   </w:style>
-  <w:style w:type="paragraph" w:styleId="184">
+  <w:style w:type="paragraph" w:styleId="834">
     <w:name w:val="toc 4"/>
-    <w:basedOn w:val="617"/>
-    <w:next w:val="617"/>
+    <w:basedOn w:val="842"/>
+    <w:next w:val="842"/>
     <w:uiPriority w:val="39"/>
     <w:unhideWhenUsed/>
     <w:pPr>
@@ -33467,10 +33655,10 @@
       <w:ind w:right="0" w:firstLine="0" w:left="850"/>
     </w:pPr>
   </w:style>
-  <w:style w:type="paragraph" w:styleId="185">
+  <w:style w:type="paragraph" w:styleId="835">
     <w:name w:val="toc 5"/>
-    <w:basedOn w:val="617"/>
-    <w:next w:val="617"/>
+    <w:basedOn w:val="842"/>
+    <w:next w:val="842"/>
     <w:uiPriority w:val="39"/>
     <w:unhideWhenUsed/>
     <w:pPr>
@@ -33479,10 +33667,10 @@
       <w:ind w:right="0" w:firstLine="0" w:left="1134"/>
     </w:pPr>
   </w:style>
-  <w:style w:type="paragraph" w:styleId="186">
+  <w:style w:type="paragraph" w:styleId="836">
     <w:name w:val="toc 6"/>
-    <w:basedOn w:val="617"/>
-    <w:next w:val="617"/>
+    <w:basedOn w:val="842"/>
+    <w:next w:val="842"/>
     <w:uiPriority w:val="39"/>
     <w:unhideWhenUsed/>
     <w:pPr>
@@ -33491,10 +33679,10 @@
       <w:ind w:right="0" w:firstLine="0" w:left="1417"/>
     </w:pPr>
   </w:style>
-  <w:style w:type="paragraph" w:styleId="187">
+  <w:style w:type="paragraph" w:styleId="837">
     <w:name w:val="toc 7"/>
-    <w:basedOn w:val="617"/>
-    <w:next w:val="617"/>
+    <w:basedOn w:val="842"/>
+    <w:next w:val="842"/>
     <w:uiPriority w:val="39"/>
     <w:unhideWhenUsed/>
     <w:pPr>
@@ -33503,10 +33691,10 @@
       <w:ind w:right="0" w:firstLine="0" w:left="1701"/>
     </w:pPr>
   </w:style>
-  <w:style w:type="paragraph" w:styleId="188">
+  <w:style w:type="paragraph" w:styleId="838">
     <w:name w:val="toc 8"/>
-    <w:basedOn w:val="617"/>
-    <w:next w:val="617"/>
+    <w:basedOn w:val="842"/>
+    <w:next w:val="842"/>
     <w:uiPriority w:val="39"/>
     <w:unhideWhenUsed/>
     <w:pPr>
@@ -33515,10 +33703,10 @@
       <w:ind w:right="0" w:firstLine="0" w:left="1984"/>
     </w:pPr>
   </w:style>
-  <w:style w:type="paragraph" w:styleId="189">
+  <w:style w:type="paragraph" w:styleId="839">
     <w:name w:val="toc 9"/>
-    <w:basedOn w:val="617"/>
-    <w:next w:val="617"/>
+    <w:basedOn w:val="842"/>
+    <w:next w:val="842"/>
     <w:uiPriority w:val="39"/>
     <w:unhideWhenUsed/>
     <w:pPr>
@@ -33527,7 +33715,7 @@
       <w:ind w:right="0" w:firstLine="0" w:left="2268"/>
     </w:pPr>
   </w:style>
-  <w:style w:type="paragraph" w:styleId="190">
+  <w:style w:type="paragraph" w:styleId="840">
     <w:name w:val="TOC Heading"/>
     <w:uiPriority w:val="39"/>
     <w:unhideWhenUsed/>
@@ -33537,10 +33725,10 @@
       <w:ind/>
     </w:pPr>
   </w:style>
-  <w:style w:type="paragraph" w:styleId="191">
+  <w:style w:type="paragraph" w:styleId="841">
     <w:name w:val="table of figures"/>
-    <w:basedOn w:val="617"/>
-    <w:next w:val="617"/>
+    <w:basedOn w:val="842"/>
+    <w:next w:val="842"/>
     <w:uiPriority w:val="99"/>
     <w:unhideWhenUsed/>
     <w:pPr>
@@ -33549,7 +33737,7 @@
       <w:ind/>
     </w:pPr>
   </w:style>
-  <w:style w:type="paragraph" w:styleId="617" w:default="1">
+  <w:style w:type="paragraph" w:styleId="842" w:default="1">
     <w:name w:val="Normal"/>
     <w:qFormat/>
     <w:pPr>
@@ -33558,7 +33746,7 @@
       <w:ind/>
     </w:pPr>
   </w:style>
-  <w:style w:type="table" w:styleId="618" w:default="1">
+  <w:style w:type="table" w:styleId="843" w:default="1">
     <w:name w:val="Normal Table"/>
     <w:uiPriority w:val="99"/>
     <w:semiHidden/>
@@ -33751,7 +33939,7 @@
       </w:tcPr>
     </w:tblStylePr>
   </w:style>
-  <w:style w:type="numbering" w:styleId="619" w:default="1">
+  <w:style w:type="numbering" w:styleId="844" w:default="1">
     <w:name w:val="No List"/>
     <w:uiPriority w:val="99"/>
     <w:semiHidden/>
@@ -33762,9 +33950,9 @@
       <w:ind/>
     </w:pPr>
   </w:style>
-  <w:style w:type="paragraph" w:styleId="620">
+  <w:style w:type="paragraph" w:styleId="845">
     <w:name w:val="No Spacing"/>
-    <w:basedOn w:val="617"/>
+    <w:basedOn w:val="842"/>
     <w:uiPriority w:val="1"/>
     <w:qFormat/>
     <w:pPr>
@@ -33773,9 +33961,9 @@
       <w:ind/>
     </w:pPr>
   </w:style>
-  <w:style w:type="paragraph" w:styleId="621">
+  <w:style w:type="paragraph" w:styleId="846">
     <w:name w:val="List Paragraph"/>
-    <w:basedOn w:val="617"/>
+    <w:basedOn w:val="842"/>
     <w:uiPriority w:val="34"/>
     <w:qFormat/>
     <w:pPr>
@@ -33785,7 +33973,7 @@
       <w:contextualSpacing w:val="true"/>
     </w:pPr>
   </w:style>
-  <w:style w:type="character" w:styleId="626" w:default="1">
+  <w:style w:type="character" w:styleId="847" w:default="1">
     <w:name w:val="Default Paragraph Font"/>
     <w:uiPriority w:val="1"/>
     <w:semiHidden/>

</xml_diff>